<commit_message>
adição do tópico 2.	Estrutura de Tecnologia da Informação
</commit_message>
<xml_diff>
--- a/doc/PETI/PETI.docx
+++ b/doc/PETI/PETI.docx
@@ -1296,6 +1296,514 @@
     <w:p>
       <w:pPr>
         <w:pStyle w:val="PargrafodaLista"/>
+        <w:ind w:left="1068"/>
+      </w:pPr>
+      <w:r>
+        <w:drawing>
+          <wp:inline distT="0" distB="0" distL="0" distR="0" wp14:anchorId="35170F08" wp14:editId="50A87A5A">
+            <wp:extent cx="4546451" cy="2997641"/>
+            <wp:effectExtent l="0" t="0" r="6985" b="0"/>
+            <wp:docPr id="1" name="Imagem 1" descr="Diagrama&#10;&#10;Descrição gerada automaticamente"/>
+            <wp:cNvGraphicFramePr>
+              <a:graphicFrameLocks xmlns:a="http://schemas.openxmlformats.org/drawingml/2006/main" noChangeAspect="1"/>
+            </wp:cNvGraphicFramePr>
+            <a:graphic xmlns:a="http://schemas.openxmlformats.org/drawingml/2006/main">
+              <a:graphicData uri="http://schemas.openxmlformats.org/drawingml/2006/picture">
+                <pic:pic xmlns:pic="http://schemas.openxmlformats.org/drawingml/2006/picture">
+                  <pic:nvPicPr>
+                    <pic:cNvPr id="1" name="Imagem 1" descr="Diagrama&#10;&#10;Descrição gerada automaticamente"/>
+                    <pic:cNvPicPr/>
+                  </pic:nvPicPr>
+                  <pic:blipFill>
+                    <a:blip r:embed="rId8"/>
+                    <a:stretch>
+                      <a:fillRect/>
+                    </a:stretch>
+                  </pic:blipFill>
+                  <pic:spPr>
+                    <a:xfrm>
+                      <a:off x="0" y="0"/>
+                      <a:ext cx="4577499" cy="3018112"/>
+                    </a:xfrm>
+                    <a:prstGeom prst="rect">
+                      <a:avLst/>
+                    </a:prstGeom>
+                  </pic:spPr>
+                </pic:pic>
+              </a:graphicData>
+            </a:graphic>
+          </wp:inline>
+        </w:drawing>
+      </w:r>
+    </w:p>
+    <w:p>
+      <w:pPr>
+        <w:pStyle w:val="PargrafodaLista"/>
+      </w:pPr>
+    </w:p>
+    <w:p>
+      <w:pPr>
+        <w:pStyle w:val="PargrafodaLista"/>
+        <w:numPr>
+          <w:ilvl w:val="0"/>
+          <w:numId w:val="2"/>
+        </w:numPr>
+      </w:pPr>
+      <w:r>
+        <w:t>À empresa Visiona compete:</w:t>
+      </w:r>
+    </w:p>
+    <w:p>
+      <w:pPr>
+        <w:pStyle w:val="PargrafodaLista"/>
+        <w:numPr>
+          <w:ilvl w:val="1"/>
+          <w:numId w:val="2"/>
+        </w:numPr>
+      </w:pPr>
+      <w:r>
+        <w:t>Criar e propor demandas para a equipe;</w:t>
+      </w:r>
+    </w:p>
+    <w:p>
+      <w:pPr>
+        <w:pStyle w:val="PargrafodaLista"/>
+        <w:numPr>
+          <w:ilvl w:val="1"/>
+          <w:numId w:val="2"/>
+        </w:numPr>
+      </w:pPr>
+      <w:r>
+        <w:t>Estar em comunicação com o Product Owner 2 e o Scrum Master 2 para a orientação de problemas de comunicação e dificuldades das demandas;</w:t>
+      </w:r>
+    </w:p>
+    <w:p>
+      <w:pPr>
+        <w:pStyle w:val="PargrafodaLista"/>
+        <w:numPr>
+          <w:ilvl w:val="1"/>
+          <w:numId w:val="2"/>
+        </w:numPr>
+      </w:pPr>
+      <w:r>
+        <w:t>Estar em comunicação com o Product Owner 1 para a orientação das demandas</w:t>
+      </w:r>
+    </w:p>
+    <w:p>
+      <w:pPr>
+        <w:pStyle w:val="PargrafodaLista"/>
+        <w:numPr>
+          <w:ilvl w:val="0"/>
+          <w:numId w:val="2"/>
+        </w:numPr>
+      </w:pPr>
+      <w:r>
+        <w:t>O Scrum Master 2 compete:</w:t>
+      </w:r>
+    </w:p>
+    <w:p>
+      <w:pPr>
+        <w:pStyle w:val="PargrafodaLista"/>
+        <w:numPr>
+          <w:ilvl w:val="1"/>
+          <w:numId w:val="2"/>
+        </w:numPr>
+      </w:pPr>
+      <w:r>
+        <w:t>Auxiliar o Scrum Master 1 para uma melhor gestão de equipe</w:t>
+      </w:r>
+    </w:p>
+    <w:p>
+      <w:pPr>
+        <w:pStyle w:val="PargrafodaLista"/>
+        <w:numPr>
+          <w:ilvl w:val="1"/>
+          <w:numId w:val="2"/>
+        </w:numPr>
+      </w:pPr>
+      <w:r>
+        <w:t>Auxiliar em resoluções de impedimento da equipe caso necessário;</w:t>
+      </w:r>
+    </w:p>
+    <w:p>
+      <w:pPr>
+        <w:pStyle w:val="PargrafodaLista"/>
+        <w:numPr>
+          <w:ilvl w:val="1"/>
+          <w:numId w:val="2"/>
+        </w:numPr>
+      </w:pPr>
+      <w:r>
+        <w:t>Realizar reuniões para referentes ao desempenho e impedimentos da equipe;</w:t>
+      </w:r>
+    </w:p>
+    <w:p>
+      <w:pPr>
+        <w:pStyle w:val="PargrafodaLista"/>
+        <w:numPr>
+          <w:ilvl w:val="1"/>
+          <w:numId w:val="2"/>
+        </w:numPr>
+      </w:pPr>
+      <w:r>
+        <w:lastRenderedPageBreak/>
+        <w:t>Realizar juntamente ao Scrum Master 1 ao final da sprint o burndown da equipe;</w:t>
+      </w:r>
+    </w:p>
+    <w:p>
+      <w:pPr>
+        <w:pStyle w:val="PargrafodaLista"/>
+        <w:numPr>
+          <w:ilvl w:val="1"/>
+          <w:numId w:val="2"/>
+        </w:numPr>
+      </w:pPr>
+      <w:r>
+        <w:t xml:space="preserve">Realizar o feedback do Scrum Master 1 ao final de cada sprint  </w:t>
+      </w:r>
+    </w:p>
+    <w:p>
+      <w:pPr>
+        <w:pStyle w:val="PargrafodaLista"/>
+        <w:numPr>
+          <w:ilvl w:val="0"/>
+          <w:numId w:val="2"/>
+        </w:numPr>
+      </w:pPr>
+      <w:r>
+        <w:t>O Product Owner 2 compete?</w:t>
+      </w:r>
+    </w:p>
+    <w:p>
+      <w:pPr>
+        <w:pStyle w:val="PargrafodaLista"/>
+        <w:numPr>
+          <w:ilvl w:val="1"/>
+          <w:numId w:val="2"/>
+        </w:numPr>
+      </w:pPr>
+      <w:r>
+        <w:t>Auxiliar o Scrum Master 1 para uma melhor compreensão das demandas;</w:t>
+      </w:r>
+    </w:p>
+    <w:p>
+      <w:pPr>
+        <w:pStyle w:val="PargrafodaLista"/>
+        <w:numPr>
+          <w:ilvl w:val="1"/>
+          <w:numId w:val="2"/>
+        </w:numPr>
+      </w:pPr>
+      <w:r>
+        <w:t>Explicar os processos das metodologias ágeis;</w:t>
+      </w:r>
+    </w:p>
+    <w:p>
+      <w:pPr>
+        <w:pStyle w:val="PargrafodaLista"/>
+        <w:numPr>
+          <w:ilvl w:val="1"/>
+          <w:numId w:val="2"/>
+        </w:numPr>
+      </w:pPr>
+      <w:r>
+        <w:t>Estar em contato com a empresa quando necessário revisar requisitos demandas;</w:t>
+      </w:r>
+    </w:p>
+    <w:p>
+      <w:pPr>
+        <w:pStyle w:val="PargrafodaLista"/>
+        <w:numPr>
+          <w:ilvl w:val="1"/>
+          <w:numId w:val="2"/>
+        </w:numPr>
+      </w:pPr>
+      <w:r>
+        <w:t>Realizar o feedback do Product Owner ao final de cada sprint;</w:t>
+      </w:r>
+    </w:p>
+    <w:p>
+      <w:pPr>
+        <w:pStyle w:val="PargrafodaLista"/>
+        <w:numPr>
+          <w:ilvl w:val="0"/>
+          <w:numId w:val="2"/>
+        </w:numPr>
+      </w:pPr>
+      <w:r>
+        <w:t>O Scrum Master 1 compete:</w:t>
+      </w:r>
+    </w:p>
+    <w:p>
+      <w:pPr>
+        <w:pStyle w:val="PargrafodaLista"/>
+        <w:numPr>
+          <w:ilvl w:val="1"/>
+          <w:numId w:val="2"/>
+        </w:numPr>
+      </w:pPr>
+      <w:r>
+        <w:t>Supervisionamento da equipe;</w:t>
+      </w:r>
+    </w:p>
+    <w:p>
+      <w:pPr>
+        <w:pStyle w:val="PargrafodaLista"/>
+        <w:numPr>
+          <w:ilvl w:val="1"/>
+          <w:numId w:val="2"/>
+        </w:numPr>
+      </w:pPr>
+      <w:r>
+        <w:t>Ajudar na resolução dos impedimentos de desenvolvimento que prejudiquem nas entregas previstas das demandas;</w:t>
+      </w:r>
+    </w:p>
+    <w:p>
+      <w:pPr>
+        <w:pStyle w:val="PargrafodaLista"/>
+        <w:numPr>
+          <w:ilvl w:val="1"/>
+          <w:numId w:val="2"/>
+        </w:numPr>
+      </w:pPr>
+      <w:r>
+        <w:t>Assegurar a prática de metodologias ágeis;</w:t>
+      </w:r>
+    </w:p>
+    <w:p>
+      <w:pPr>
+        <w:pStyle w:val="PargrafodaLista"/>
+        <w:numPr>
+          <w:ilvl w:val="1"/>
+          <w:numId w:val="2"/>
+        </w:numPr>
+      </w:pPr>
+      <w:r>
+        <w:t>Participar das reuniões semanais de Masters onde se é dado o feedback e o apontamento de gargalos de demandas;</w:t>
+      </w:r>
+    </w:p>
+    <w:p>
+      <w:pPr>
+        <w:pStyle w:val="PargrafodaLista"/>
+        <w:numPr>
+          <w:ilvl w:val="1"/>
+          <w:numId w:val="2"/>
+        </w:numPr>
+      </w:pPr>
+      <w:r>
+        <w:t>Estar sempre em comunicação com o PO para manter as soluções de demandas, e o alinhamento do desenvolvimento das demandas do cliente com o desenvolvimento da equipe, de desenvolvimento;</w:t>
+      </w:r>
+    </w:p>
+    <w:p/>
+    <w:p>
+      <w:pPr>
+        <w:pStyle w:val="PargrafodaLista"/>
+        <w:numPr>
+          <w:ilvl w:val="0"/>
+          <w:numId w:val="2"/>
+        </w:numPr>
+      </w:pPr>
+      <w:r>
+        <w:t>O Product Owner 1 compete:</w:t>
+      </w:r>
+    </w:p>
+    <w:p>
+      <w:pPr>
+        <w:pStyle w:val="PargrafodaLista"/>
+        <w:numPr>
+          <w:ilvl w:val="1"/>
+          <w:numId w:val="2"/>
+        </w:numPr>
+      </w:pPr>
+      <w:r>
+        <w:t>Estar em comunicação com a Empresa para o alinhamento de dúvidas e requisitos das demandas propostas;</w:t>
+      </w:r>
+    </w:p>
+    <w:p>
+      <w:pPr>
+        <w:pStyle w:val="PargrafodaLista"/>
+        <w:numPr>
+          <w:ilvl w:val="1"/>
+          <w:numId w:val="2"/>
+        </w:numPr>
+      </w:pPr>
+      <w:r>
+        <w:t>Priorizar as funcionalidades de acordo com o valor de negócio;</w:t>
+      </w:r>
+    </w:p>
+    <w:p>
+      <w:pPr>
+        <w:pStyle w:val="PargrafodaLista"/>
+        <w:numPr>
+          <w:ilvl w:val="1"/>
+          <w:numId w:val="2"/>
+        </w:numPr>
+      </w:pPr>
+      <w:r>
+        <w:t xml:space="preserve">Definir o </w:t>
+      </w:r>
+      <w:proofErr w:type="spellStart"/>
+      <w:r>
+        <w:t>DoR</w:t>
+      </w:r>
+      <w:proofErr w:type="spellEnd"/>
+      <w:r>
+        <w:t xml:space="preserve"> (</w:t>
+      </w:r>
+      <w:proofErr w:type="spellStart"/>
+      <w:r>
+        <w:t>Definition</w:t>
+      </w:r>
+      <w:proofErr w:type="spellEnd"/>
+      <w:r>
+        <w:t xml:space="preserve"> </w:t>
+      </w:r>
+      <w:proofErr w:type="spellStart"/>
+      <w:r>
+        <w:t>Of</w:t>
+      </w:r>
+      <w:proofErr w:type="spellEnd"/>
+      <w:r>
+        <w:t xml:space="preserve"> </w:t>
+      </w:r>
+      <w:proofErr w:type="spellStart"/>
+      <w:r>
+        <w:t>Ready</w:t>
+      </w:r>
+      <w:proofErr w:type="spellEnd"/>
+      <w:r>
+        <w:t>)</w:t>
+      </w:r>
+      <w:r>
+        <w:t xml:space="preserve"> para que possam ser dadas a inicialização do desenvolvimento do projeto;</w:t>
+      </w:r>
+    </w:p>
+    <w:p>
+      <w:pPr>
+        <w:pStyle w:val="PargrafodaLista"/>
+        <w:numPr>
+          <w:ilvl w:val="1"/>
+          <w:numId w:val="2"/>
+        </w:numPr>
+      </w:pPr>
+      <w:r>
+        <w:t>Definir e refinar o backlog;</w:t>
+      </w:r>
+    </w:p>
+    <w:p>
+      <w:pPr>
+        <w:pStyle w:val="PargrafodaLista"/>
+        <w:numPr>
+          <w:ilvl w:val="1"/>
+          <w:numId w:val="2"/>
+        </w:numPr>
+      </w:pPr>
+      <w:r>
+        <w:t>Garantir que o Time de Desenvolvimento entenda os itens do Backlog do Produto no nível necessário;</w:t>
+      </w:r>
+    </w:p>
+    <w:p>
+      <w:pPr>
+        <w:pStyle w:val="PargrafodaLista"/>
+        <w:numPr>
+          <w:ilvl w:val="1"/>
+          <w:numId w:val="2"/>
+        </w:numPr>
+      </w:pPr>
+      <w:r>
+        <w:t xml:space="preserve">Ajudar implementação de </w:t>
+      </w:r>
+      <w:r>
+        <w:t>recursos, certificando-se que todos estão aptos para trabalhar e alinhados com o objetivo do projeto, removendo riscos e obstáculos.</w:t>
+      </w:r>
+    </w:p>
+    <w:p>
+      <w:pPr>
+        <w:pStyle w:val="PargrafodaLista"/>
+        <w:numPr>
+          <w:ilvl w:val="1"/>
+          <w:numId w:val="2"/>
+        </w:numPr>
+      </w:pPr>
+      <w:r>
+        <w:t>Documentar totalmente os processos</w:t>
+      </w:r>
+    </w:p>
+    <w:p>
+      <w:pPr>
+        <w:pStyle w:val="PargrafodaLista"/>
+        <w:numPr>
+          <w:ilvl w:val="0"/>
+          <w:numId w:val="2"/>
+        </w:numPr>
+      </w:pPr>
+      <w:r>
+        <w:t>Os desenvolvedores competem:</w:t>
+      </w:r>
+    </w:p>
+    <w:p>
+      <w:pPr>
+        <w:pStyle w:val="PargrafodaLista"/>
+        <w:numPr>
+          <w:ilvl w:val="1"/>
+          <w:numId w:val="2"/>
+        </w:numPr>
+      </w:pPr>
+      <w:r>
+        <w:t>Desenvolvimento das demandas em relação aos prazos propostos;</w:t>
+      </w:r>
+    </w:p>
+    <w:p>
+      <w:pPr>
+        <w:pStyle w:val="PargrafodaLista"/>
+        <w:numPr>
+          <w:ilvl w:val="1"/>
+          <w:numId w:val="2"/>
+        </w:numPr>
+      </w:pPr>
+      <w:r>
+        <w:t>A verificação de novas demandas diariamente;</w:t>
+      </w:r>
+    </w:p>
+    <w:p>
+      <w:pPr>
+        <w:pStyle w:val="PargrafodaLista"/>
+        <w:numPr>
+          <w:ilvl w:val="1"/>
+          <w:numId w:val="2"/>
+        </w:numPr>
+      </w:pPr>
+      <w:r>
+        <w:t>Registrar o tempo gasto em cada demanda;</w:t>
+      </w:r>
+    </w:p>
+    <w:p>
+      <w:pPr>
+        <w:pStyle w:val="PargrafodaLista"/>
+        <w:numPr>
+          <w:ilvl w:val="1"/>
+          <w:numId w:val="2"/>
+        </w:numPr>
+      </w:pPr>
+      <w:r>
+        <w:t>Acionar o Master caso houver algum impedimento para o desenvolvimento da demanda;</w:t>
+      </w:r>
+    </w:p>
+    <w:p>
+      <w:pPr>
+        <w:pStyle w:val="PargrafodaLista"/>
+        <w:numPr>
+          <w:ilvl w:val="1"/>
+          <w:numId w:val="2"/>
+        </w:numPr>
+      </w:pPr>
+      <w:r>
+        <w:t>Registrar o progresso do desenvolvimento do projeto;</w:t>
+      </w:r>
+    </w:p>
+    <w:p>
+      <w:pPr>
+        <w:pStyle w:val="PargrafodaLista"/>
       </w:pPr>
     </w:p>
     <w:p>
@@ -1358,6 +1866,7 @@
         </w:numPr>
       </w:pPr>
       <w:r>
+        <w:lastRenderedPageBreak/>
         <w:t>Mapa Estratégico</w:t>
       </w:r>
     </w:p>
@@ -1798,6 +2307,92 @@
 <file path=word/numbering.xml><?xml version="1.0" encoding="utf-8"?>
 <w:numbering xmlns:wpc="http://schemas.microsoft.com/office/word/2010/wordprocessingCanvas" xmlns:cx="http://schemas.microsoft.com/office/drawing/2014/chartex" xmlns:cx1="http://schemas.microsoft.com/office/drawing/2015/9/8/chartex" xmlns:cx2="http://schemas.microsoft.com/office/drawing/2015/10/21/chartex" xmlns:cx3="http://schemas.microsoft.com/office/drawing/2016/5/9/chartex" xmlns:cx4="http://schemas.microsoft.com/office/drawing/2016/5/10/chartex" xmlns:cx5="http://schemas.microsoft.com/office/drawing/2016/5/11/chartex" xmlns:cx6="http://schemas.microsoft.com/office/drawing/2016/5/12/chartex" xmlns:cx7="http://schemas.microsoft.com/office/drawing/2016/5/13/chartex" xmlns:cx8="http://schemas.microsoft.com/office/drawing/2016/5/14/chartex" xmlns:mc="http://schemas.openxmlformats.org/markup-compatibility/2006" xmlns:aink="http://schemas.microsoft.com/office/drawing/2016/ink" xmlns:am3d="http://schemas.microsoft.com/office/drawing/2017/model3d" xmlns:o="urn:schemas-microsoft-com:office:office" xmlns:oel="http://schemas.microsoft.com/office/2019/extlst" xmlns:r="http://schemas.openxmlformats.org/officeDocument/2006/relationships" xmlns:m="http://schemas.openxmlformats.org/officeDocument/2006/math" xmlns:v="urn:schemas-microsoft-com:vml" xmlns:wp14="http://schemas.microsoft.com/office/word/2010/wordprocessingDrawing" xmlns:wp="http://schemas.openxmlformats.org/drawingml/2006/wordprocessingDrawing" xmlns:w10="urn:schemas-microsoft-com:office:word" xmlns:w="http://schemas.openxmlformats.org/wordprocessingml/2006/main" xmlns:w14="http://schemas.microsoft.com/office/word/2010/wordml" xmlns:w15="http://schemas.microsoft.com/office/word/2012/wordml" xmlns:w16cex="http://schemas.microsoft.com/office/word/2018/wordml/cex" xmlns:w16cid="http://schemas.microsoft.com/office/word/2016/wordml/cid" xmlns:w16="http://schemas.microsoft.com/office/word/2018/wordml" xmlns:w16sdtdh="http://schemas.microsoft.com/office/word/2020/wordml/sdtdatahash" xmlns:w16se="http://schemas.microsoft.com/office/word/2015/wordml/symex" xmlns:wpg="http://schemas.microsoft.com/office/word/2010/wordprocessingGroup" xmlns:wpi="http://schemas.microsoft.com/office/word/2010/wordprocessingInk" xmlns:wne="http://schemas.microsoft.com/office/word/2006/wordml" xmlns:wps="http://schemas.microsoft.com/office/word/2010/wordprocessingShape" mc:Ignorable="w14 w15 w16se w16cid w16 w16cex w16sdtdh wp14">
   <w:abstractNum w:abstractNumId="0" w15:restartNumberingAfterBreak="0">
+    <w:nsid w:val="05C7432E"/>
+    <w:multiLevelType w:val="hybridMultilevel"/>
+    <w:tmpl w:val="5726BB9E"/>
+    <w:lvl w:ilvl="0" w:tplc="0416000F">
+      <w:start w:val="1"/>
+      <w:numFmt w:val="decimal"/>
+      <w:lvlText w:val="%1."/>
+      <w:lvlJc w:val="left"/>
+      <w:pPr>
+        <w:ind w:left="1068" w:hanging="360"/>
+      </w:pPr>
+    </w:lvl>
+    <w:lvl w:ilvl="1" w:tplc="04160013">
+      <w:start w:val="1"/>
+      <w:numFmt w:val="upperRoman"/>
+      <w:lvlText w:val="%2."/>
+      <w:lvlJc w:val="right"/>
+      <w:pPr>
+        <w:ind w:left="1788" w:hanging="360"/>
+      </w:pPr>
+    </w:lvl>
+    <w:lvl w:ilvl="2" w:tplc="0416001B" w:tentative="1">
+      <w:start w:val="1"/>
+      <w:numFmt w:val="lowerRoman"/>
+      <w:lvlText w:val="%3."/>
+      <w:lvlJc w:val="right"/>
+      <w:pPr>
+        <w:ind w:left="2508" w:hanging="180"/>
+      </w:pPr>
+    </w:lvl>
+    <w:lvl w:ilvl="3" w:tplc="0416000F" w:tentative="1">
+      <w:start w:val="1"/>
+      <w:numFmt w:val="decimal"/>
+      <w:lvlText w:val="%4."/>
+      <w:lvlJc w:val="left"/>
+      <w:pPr>
+        <w:ind w:left="3228" w:hanging="360"/>
+      </w:pPr>
+    </w:lvl>
+    <w:lvl w:ilvl="4" w:tplc="04160019" w:tentative="1">
+      <w:start w:val="1"/>
+      <w:numFmt w:val="lowerLetter"/>
+      <w:lvlText w:val="%5."/>
+      <w:lvlJc w:val="left"/>
+      <w:pPr>
+        <w:ind w:left="3948" w:hanging="360"/>
+      </w:pPr>
+    </w:lvl>
+    <w:lvl w:ilvl="5" w:tplc="0416001B" w:tentative="1">
+      <w:start w:val="1"/>
+      <w:numFmt w:val="lowerRoman"/>
+      <w:lvlText w:val="%6."/>
+      <w:lvlJc w:val="right"/>
+      <w:pPr>
+        <w:ind w:left="4668" w:hanging="180"/>
+      </w:pPr>
+    </w:lvl>
+    <w:lvl w:ilvl="6" w:tplc="0416000F" w:tentative="1">
+      <w:start w:val="1"/>
+      <w:numFmt w:val="decimal"/>
+      <w:lvlText w:val="%7."/>
+      <w:lvlJc w:val="left"/>
+      <w:pPr>
+        <w:ind w:left="5388" w:hanging="360"/>
+      </w:pPr>
+    </w:lvl>
+    <w:lvl w:ilvl="7" w:tplc="04160019" w:tentative="1">
+      <w:start w:val="1"/>
+      <w:numFmt w:val="lowerLetter"/>
+      <w:lvlText w:val="%8."/>
+      <w:lvlJc w:val="left"/>
+      <w:pPr>
+        <w:ind w:left="6108" w:hanging="360"/>
+      </w:pPr>
+    </w:lvl>
+    <w:lvl w:ilvl="8" w:tplc="0416001B" w:tentative="1">
+      <w:start w:val="1"/>
+      <w:numFmt w:val="lowerRoman"/>
+      <w:lvlText w:val="%9."/>
+      <w:lvlJc w:val="right"/>
+      <w:pPr>
+        <w:ind w:left="6828" w:hanging="180"/>
+      </w:pPr>
+    </w:lvl>
+  </w:abstractNum>
+  <w:abstractNum w:abstractNumId="1" w15:restartNumberingAfterBreak="0">
     <w:nsid w:val="285E4C4F"/>
     <w:multiLevelType w:val="hybridMultilevel"/>
     <w:tmpl w:val="FE4A0BE8"/>
@@ -1887,6 +2482,9 @@
     </w:lvl>
   </w:abstractNum>
   <w:num w:numId="1" w16cid:durableId="1463616708">
+    <w:abstractNumId w:val="1"/>
+  </w:num>
+  <w:num w:numId="2" w16cid:durableId="1507868408">
     <w:abstractNumId w:val="0"/>
   </w:num>
 </w:numbering>
@@ -2716,26 +3314,6 @@
 </file>
 
 <file path=customXml/item1.xml><?xml version="1.0" encoding="utf-8"?>
-<p:properties xmlns:p="http://schemas.microsoft.com/office/2006/metadata/properties" xmlns:xsi="http://www.w3.org/2001/XMLSchema-instance" xmlns:pc="http://schemas.microsoft.com/office/infopath/2007/PartnerControls">
-  <documentManagement>
-    <TaxCatchAll xmlns="534e2611-c986-42e7-a7a7-88eb02e3de6d" xsi:nil="true"/>
-    <lcf76f155ced4ddcb4097134ff3c332f xmlns="fb38eb57-01e3-4f86-bdc2-ce4f4d83d7fa">
-      <Terms xmlns="http://schemas.microsoft.com/office/infopath/2007/PartnerControls"/>
-    </lcf76f155ced4ddcb4097134ff3c332f>
-  </documentManagement>
-</p:properties>
-</file>
-
-<file path=customXml/item2.xml><?xml version="1.0" encoding="utf-8"?>
-<?mso-contentType ?>
-<FormTemplates xmlns="http://schemas.microsoft.com/sharepoint/v3/contenttype/forms">
-  <Display>DocumentLibraryForm</Display>
-  <Edit>DocumentLibraryForm</Edit>
-  <New>DocumentLibraryForm</New>
-</FormTemplates>
-</file>
-
-<file path=customXml/item3.xml><?xml version="1.0" encoding="utf-8"?>
 <ct:contentTypeSchema xmlns:ct="http://schemas.microsoft.com/office/2006/metadata/contentType" xmlns:ma="http://schemas.microsoft.com/office/2006/metadata/properties/metaAttributes" ct:_="" ma:_="" ma:contentTypeName="Documento" ma:contentTypeID="0x010100DFB2DE3359A6E04380F3F3E7F9BFBBD9" ma:contentTypeVersion="9" ma:contentTypeDescription="Crie um novo documento." ma:contentTypeScope="" ma:versionID="fccf47cbb8143164c36b0e040dec9660">
   <xsd:schema xmlns:xsd="http://www.w3.org/2001/XMLSchema" xmlns:xs="http://www.w3.org/2001/XMLSchema" xmlns:p="http://schemas.microsoft.com/office/2006/metadata/properties" xmlns:ns2="fb38eb57-01e3-4f86-bdc2-ce4f4d83d7fa" xmlns:ns3="534e2611-c986-42e7-a7a7-88eb02e3de6d" targetNamespace="http://schemas.microsoft.com/office/2006/metadata/properties" ma:root="true" ma:fieldsID="5af92867a74a7f49d5ed211bc17aafe3" ns2:_="" ns3:_="">
     <xsd:import namespace="fb38eb57-01e3-4f86-bdc2-ce4f4d83d7fa"/>
@@ -2918,26 +3496,27 @@
 </ct:contentTypeSchema>
 </file>
 
-<file path=customXml/itemProps1.xml><?xml version="1.0" encoding="utf-8"?>
-<ds:datastoreItem xmlns:ds="http://schemas.openxmlformats.org/officeDocument/2006/customXml" ds:itemID="{D73A5575-DC23-4C8E-9DCA-BE0796981104}">
-  <ds:schemaRefs>
-    <ds:schemaRef ds:uri="http://schemas.microsoft.com/office/2006/metadata/properties"/>
-    <ds:schemaRef ds:uri="http://schemas.microsoft.com/office/infopath/2007/PartnerControls"/>
-    <ds:schemaRef ds:uri="534e2611-c986-42e7-a7a7-88eb02e3de6d"/>
-    <ds:schemaRef ds:uri="fb38eb57-01e3-4f86-bdc2-ce4f4d83d7fa"/>
-  </ds:schemaRefs>
-</ds:datastoreItem>
+<file path=customXml/item2.xml><?xml version="1.0" encoding="utf-8"?>
+<?mso-contentType ?>
+<FormTemplates xmlns="http://schemas.microsoft.com/sharepoint/v3/contenttype/forms">
+  <Display>DocumentLibraryForm</Display>
+  <Edit>DocumentLibraryForm</Edit>
+  <New>DocumentLibraryForm</New>
+</FormTemplates>
 </file>
 
-<file path=customXml/itemProps2.xml><?xml version="1.0" encoding="utf-8"?>
-<ds:datastoreItem xmlns:ds="http://schemas.openxmlformats.org/officeDocument/2006/customXml" ds:itemID="{2C81D47B-EEBB-4128-9769-B84B6B0244C6}">
-  <ds:schemaRefs>
-    <ds:schemaRef ds:uri="http://schemas.microsoft.com/sharepoint/v3/contenttype/forms"/>
-  </ds:schemaRefs>
-</ds:datastoreItem>
+<file path=customXml/item3.xml><?xml version="1.0" encoding="utf-8"?>
+<p:properties xmlns:p="http://schemas.microsoft.com/office/2006/metadata/properties" xmlns:xsi="http://www.w3.org/2001/XMLSchema-instance" xmlns:pc="http://schemas.microsoft.com/office/infopath/2007/PartnerControls">
+  <documentManagement>
+    <TaxCatchAll xmlns="534e2611-c986-42e7-a7a7-88eb02e3de6d" xsi:nil="true"/>
+    <lcf76f155ced4ddcb4097134ff3c332f xmlns="fb38eb57-01e3-4f86-bdc2-ce4f4d83d7fa">
+      <Terms xmlns="http://schemas.microsoft.com/office/infopath/2007/PartnerControls"/>
+    </lcf76f155ced4ddcb4097134ff3c332f>
+  </documentManagement>
+</p:properties>
 </file>
 
-<file path=customXml/itemProps3.xml><?xml version="1.0" encoding="utf-8"?>
+<file path=customXml/itemProps1.xml><?xml version="1.0" encoding="utf-8"?>
 <ds:datastoreItem xmlns:ds="http://schemas.openxmlformats.org/officeDocument/2006/customXml" ds:itemID="{DBF0CFBA-357A-4390-9B1B-57F60EFD7B75}">
   <ds:schemaRefs>
     <ds:schemaRef ds:uri="http://schemas.microsoft.com/office/2006/metadata/contentType"/>
@@ -2954,4 +3533,23 @@
     <ds:schemaRef ds:uri="http://schemas.microsoft.com/internal/obd"/>
   </ds:schemaRefs>
 </ds:datastoreItem>
+</file>
+
+<file path=customXml/itemProps2.xml><?xml version="1.0" encoding="utf-8"?>
+<ds:datastoreItem xmlns:ds="http://schemas.openxmlformats.org/officeDocument/2006/customXml" ds:itemID="{2C81D47B-EEBB-4128-9769-B84B6B0244C6}">
+  <ds:schemaRefs>
+    <ds:schemaRef ds:uri="http://schemas.microsoft.com/sharepoint/v3/contenttype/forms"/>
+  </ds:schemaRefs>
+</ds:datastoreItem>
+</file>
+
+<file path=customXml/itemProps3.xml><?xml version="1.0" encoding="utf-8"?>
+<ds:datastoreItem xmlns:ds="http://schemas.openxmlformats.org/officeDocument/2006/customXml" ds:itemID="{D73A5575-DC23-4C8E-9DCA-BE0796981104}">
+  <ds:schemaRefs>
+    <ds:schemaRef ds:uri="http://schemas.microsoft.com/office/2006/metadata/properties"/>
+    <ds:schemaRef ds:uri="http://schemas.microsoft.com/office/infopath/2007/PartnerControls"/>
+    <ds:schemaRef ds:uri="534e2611-c986-42e7-a7a7-88eb02e3de6d"/>
+    <ds:schemaRef ds:uri="fb38eb57-01e3-4f86-bdc2-ce4f4d83d7fa"/>
+  </ds:schemaRefs>
+</ds:datastoreItem>
 </file>
</xml_diff>

<commit_message>
adicionando escopo ao PETI
</commit_message>
<xml_diff>
--- a/doc/PETI/PETI.docx
+++ b/doc/PETI/PETI.docx
@@ -308,107 +308,7 @@
     </w:p>
     <w:p>
       <w:pPr>
-        <w:jc w:val="center"/>
-        <w:rPr>
-          <w:rFonts w:ascii="Arial" w:hAnsi="Arial" w:cs="Arial"/>
-          <w:sz w:val="20"/>
-          <w:szCs w:val="20"/>
-          <w:shd w:val="clear" w:color="auto" w:fill="FAF9F8"/>
-        </w:rPr>
-      </w:pPr>
-    </w:p>
-    <w:p>
-      <w:pPr>
-        <w:jc w:val="center"/>
-        <w:rPr>
-          <w:rFonts w:ascii="Arial" w:hAnsi="Arial" w:cs="Arial"/>
-          <w:sz w:val="20"/>
-          <w:szCs w:val="20"/>
-          <w:shd w:val="clear" w:color="auto" w:fill="FAF9F8"/>
-        </w:rPr>
-      </w:pPr>
-    </w:p>
-    <w:p>
-      <w:pPr>
-        <w:jc w:val="center"/>
-        <w:rPr>
-          <w:rFonts w:ascii="Arial" w:hAnsi="Arial" w:cs="Arial"/>
-          <w:sz w:val="20"/>
-          <w:szCs w:val="20"/>
-          <w:shd w:val="clear" w:color="auto" w:fill="FAF9F8"/>
-        </w:rPr>
-      </w:pPr>
-    </w:p>
-    <w:p>
-      <w:pPr>
-        <w:jc w:val="center"/>
-        <w:rPr>
-          <w:rFonts w:ascii="Arial" w:hAnsi="Arial" w:cs="Arial"/>
-          <w:sz w:val="20"/>
-          <w:szCs w:val="20"/>
-          <w:shd w:val="clear" w:color="auto" w:fill="FAF9F8"/>
-        </w:rPr>
-      </w:pPr>
-    </w:p>
-    <w:p>
-      <w:pPr>
-        <w:jc w:val="center"/>
-        <w:rPr>
-          <w:rFonts w:ascii="Arial" w:hAnsi="Arial" w:cs="Arial"/>
-          <w:sz w:val="20"/>
-          <w:szCs w:val="20"/>
-          <w:shd w:val="clear" w:color="auto" w:fill="FAF9F8"/>
-        </w:rPr>
-      </w:pPr>
-    </w:p>
-    <w:p>
-      <w:pPr>
-        <w:jc w:val="center"/>
-        <w:rPr>
-          <w:rFonts w:ascii="Arial" w:hAnsi="Arial" w:cs="Arial"/>
-          <w:sz w:val="20"/>
-          <w:szCs w:val="20"/>
-          <w:shd w:val="clear" w:color="auto" w:fill="FAF9F8"/>
-        </w:rPr>
-      </w:pPr>
-    </w:p>
-    <w:p>
-      <w:pPr>
-        <w:jc w:val="center"/>
-        <w:rPr>
-          <w:rFonts w:ascii="Arial" w:hAnsi="Arial" w:cs="Arial"/>
-          <w:sz w:val="20"/>
-          <w:szCs w:val="20"/>
-          <w:shd w:val="clear" w:color="auto" w:fill="FAF9F8"/>
-        </w:rPr>
-      </w:pPr>
-    </w:p>
-    <w:p>
-      <w:pPr>
-        <w:jc w:val="center"/>
-        <w:rPr>
-          <w:rFonts w:ascii="Arial" w:hAnsi="Arial" w:cs="Arial"/>
-          <w:sz w:val="20"/>
-          <w:szCs w:val="20"/>
-          <w:shd w:val="clear" w:color="auto" w:fill="FAF9F8"/>
-        </w:rPr>
-      </w:pPr>
-    </w:p>
-    <w:p>
-      <w:pPr>
-        <w:jc w:val="center"/>
-        <w:rPr>
-          <w:rFonts w:ascii="Arial" w:hAnsi="Arial" w:cs="Arial"/>
-          <w:sz w:val="15"/>
-          <w:szCs w:val="15"/>
-          <w:shd w:val="clear" w:color="auto" w:fill="FAF9F8"/>
-        </w:rPr>
-      </w:pPr>
-    </w:p>
-    <w:p>
-      <w:pPr>
         <w:pStyle w:val="Ttulo"/>
-        <w:jc w:val="center"/>
         <w:rPr>
           <w:rFonts w:ascii="Times New Roman" w:hAnsi="Times New Roman" w:cs="Times New Roman"/>
           <w:sz w:val="72"/>
@@ -416,524 +316,31 @@
           <w:shd w:val="clear" w:color="auto" w:fill="FAF9F8"/>
         </w:rPr>
       </w:pPr>
-      <w:r>
-        <w:rPr>
-          <w:rFonts w:ascii="Times New Roman" w:hAnsi="Times New Roman" w:cs="Times New Roman"/>
-          <w:sz w:val="72"/>
-          <w:szCs w:val="72"/>
-          <w:shd w:val="clear" w:color="auto" w:fill="FAF9F8"/>
-        </w:rPr>
-        <w:t>Introdução</w:t>
-      </w:r>
-    </w:p>
-    <w:p>
-      <w:pPr>
-        <w:rPr>
-          <w:sz w:val="28"/>
-          <w:szCs w:val="28"/>
-        </w:rPr>
-      </w:pPr>
-    </w:p>
-    <w:p>
-      <w:pPr>
-        <w:rPr>
-          <w:rFonts w:ascii="Times New Roman" w:hAnsi="Times New Roman" w:cs="Times New Roman"/>
-          <w:sz w:val="24"/>
-          <w:szCs w:val="24"/>
-          <w:shd w:val="clear" w:color="auto" w:fill="FAF9F8"/>
-        </w:rPr>
-      </w:pPr>
-      <w:r>
-        <w:rPr>
-          <w:rFonts w:ascii="Times New Roman" w:hAnsi="Times New Roman" w:cs="Times New Roman"/>
-          <w:sz w:val="28"/>
-          <w:szCs w:val="28"/>
-          <w:shd w:val="clear" w:color="auto" w:fill="FAF9F8"/>
-        </w:rPr>
-        <w:t xml:space="preserve">Durante a leitura desse documento será encontrado dados referentes a organização do planejamento estratégico sobre a equipe de TI </w:t>
-      </w:r>
-      <w:proofErr w:type="spellStart"/>
-      <w:r>
-        <w:rPr>
-          <w:rFonts w:ascii="Times New Roman" w:hAnsi="Times New Roman" w:cs="Times New Roman"/>
-          <w:sz w:val="28"/>
-          <w:szCs w:val="28"/>
-          <w:shd w:val="clear" w:color="auto" w:fill="FAF9F8"/>
-        </w:rPr>
-        <w:t>SoyIA</w:t>
-      </w:r>
-      <w:proofErr w:type="spellEnd"/>
-      <w:r>
-        <w:rPr>
-          <w:rFonts w:ascii="Times New Roman" w:hAnsi="Times New Roman" w:cs="Times New Roman"/>
-          <w:sz w:val="28"/>
-          <w:szCs w:val="28"/>
-          <w:shd w:val="clear" w:color="auto" w:fill="FAF9F8"/>
-        </w:rPr>
-        <w:t>, esse planejamento estratégico é referente ao projeto em andamento realizado com a empresa Visiona, onde nos foi encarregado implementar um sistema de inteligência artificial na aplicação que a empresa já possuí.</w:t>
-      </w:r>
-      <w:r>
-        <w:rPr>
-          <w:rFonts w:ascii="Times New Roman" w:hAnsi="Times New Roman" w:cs="Times New Roman"/>
-          <w:sz w:val="28"/>
-          <w:szCs w:val="28"/>
-          <w:shd w:val="clear" w:color="auto" w:fill="FAF9F8"/>
-        </w:rPr>
-        <w:br/>
-      </w:r>
-      <w:r>
-        <w:rPr>
-          <w:rFonts w:ascii="Times New Roman" w:hAnsi="Times New Roman" w:cs="Times New Roman"/>
-          <w:sz w:val="28"/>
-          <w:szCs w:val="28"/>
-          <w:shd w:val="clear" w:color="auto" w:fill="FAF9F8"/>
-        </w:rPr>
-        <w:br/>
-        <w:t>Este PETI tem vigência até o término do projeto que se finalizará em novembro de 2022, sua estrutura foi baseada seguindo os modelos de PETI da Anvisa e o PETI de Banpará. Essa está sendo a primeira versão do PETI e pode sofrer alterações caso se encontrem necessárias.</w:t>
-      </w:r>
-      <w:r>
-        <w:rPr>
-          <w:rFonts w:ascii="Times New Roman" w:hAnsi="Times New Roman" w:cs="Times New Roman"/>
-          <w:sz w:val="28"/>
-          <w:szCs w:val="28"/>
-          <w:shd w:val="clear" w:color="auto" w:fill="FAF9F8"/>
-        </w:rPr>
-        <w:br/>
-      </w:r>
-      <w:r>
-        <w:rPr>
-          <w:rFonts w:ascii="Times New Roman" w:hAnsi="Times New Roman" w:cs="Times New Roman"/>
-          <w:sz w:val="24"/>
-          <w:szCs w:val="24"/>
-          <w:shd w:val="clear" w:color="auto" w:fill="FAF9F8"/>
-        </w:rPr>
-        <w:br/>
-      </w:r>
-    </w:p>
-    <w:p>
-      <w:pPr>
-        <w:jc w:val="center"/>
-        <w:rPr>
-          <w:rFonts w:ascii="Arial" w:hAnsi="Arial" w:cs="Arial"/>
-          <w:sz w:val="15"/>
-          <w:szCs w:val="15"/>
-          <w:shd w:val="clear" w:color="auto" w:fill="FAF9F8"/>
-        </w:rPr>
-      </w:pPr>
-    </w:p>
-    <w:p>
-      <w:pPr>
-        <w:jc w:val="center"/>
-        <w:rPr>
-          <w:rFonts w:ascii="Arial" w:hAnsi="Arial" w:cs="Arial"/>
-          <w:sz w:val="15"/>
-          <w:szCs w:val="15"/>
-          <w:shd w:val="clear" w:color="auto" w:fill="FAF9F8"/>
-        </w:rPr>
-      </w:pPr>
-    </w:p>
-    <w:p>
-      <w:pPr>
-        <w:jc w:val="center"/>
-        <w:rPr>
-          <w:rFonts w:ascii="Arial" w:hAnsi="Arial" w:cs="Arial"/>
-          <w:sz w:val="15"/>
-          <w:szCs w:val="15"/>
-          <w:shd w:val="clear" w:color="auto" w:fill="FAF9F8"/>
-        </w:rPr>
-      </w:pPr>
-    </w:p>
-    <w:p>
-      <w:pPr>
-        <w:jc w:val="center"/>
-        <w:rPr>
-          <w:rFonts w:ascii="Arial" w:hAnsi="Arial" w:cs="Arial"/>
-          <w:sz w:val="15"/>
-          <w:szCs w:val="15"/>
-          <w:shd w:val="clear" w:color="auto" w:fill="FAF9F8"/>
-        </w:rPr>
-      </w:pPr>
-    </w:p>
-    <w:p>
-      <w:pPr>
-        <w:jc w:val="center"/>
-        <w:rPr>
-          <w:rFonts w:ascii="Arial" w:hAnsi="Arial" w:cs="Arial"/>
-          <w:sz w:val="15"/>
-          <w:szCs w:val="15"/>
-          <w:shd w:val="clear" w:color="auto" w:fill="FAF9F8"/>
-        </w:rPr>
-      </w:pPr>
-    </w:p>
-    <w:p>
-      <w:pPr>
-        <w:jc w:val="center"/>
-        <w:rPr>
-          <w:rFonts w:ascii="Arial" w:hAnsi="Arial" w:cs="Arial"/>
-          <w:sz w:val="15"/>
-          <w:szCs w:val="15"/>
-          <w:shd w:val="clear" w:color="auto" w:fill="FAF9F8"/>
-        </w:rPr>
-      </w:pPr>
-    </w:p>
-    <w:p>
-      <w:pPr>
-        <w:jc w:val="center"/>
-        <w:rPr>
-          <w:rFonts w:ascii="Arial" w:hAnsi="Arial" w:cs="Arial"/>
-          <w:sz w:val="15"/>
-          <w:szCs w:val="15"/>
-          <w:shd w:val="clear" w:color="auto" w:fill="FAF9F8"/>
-        </w:rPr>
-      </w:pPr>
-    </w:p>
-    <w:p>
-      <w:pPr>
-        <w:jc w:val="center"/>
-        <w:rPr>
-          <w:rFonts w:ascii="Arial" w:hAnsi="Arial" w:cs="Arial"/>
-          <w:sz w:val="15"/>
-          <w:szCs w:val="15"/>
-          <w:shd w:val="clear" w:color="auto" w:fill="FAF9F8"/>
-        </w:rPr>
-      </w:pPr>
-    </w:p>
-    <w:p>
-      <w:pPr>
-        <w:jc w:val="center"/>
-        <w:rPr>
-          <w:rFonts w:ascii="Arial" w:hAnsi="Arial" w:cs="Arial"/>
-          <w:sz w:val="15"/>
-          <w:szCs w:val="15"/>
-          <w:shd w:val="clear" w:color="auto" w:fill="FAF9F8"/>
-        </w:rPr>
-      </w:pPr>
-    </w:p>
-    <w:p>
-      <w:pPr>
-        <w:jc w:val="center"/>
-        <w:rPr>
-          <w:rFonts w:ascii="Arial" w:hAnsi="Arial" w:cs="Arial"/>
-          <w:sz w:val="15"/>
-          <w:szCs w:val="15"/>
-          <w:shd w:val="clear" w:color="auto" w:fill="FAF9F8"/>
-        </w:rPr>
-      </w:pPr>
-    </w:p>
-    <w:p>
-      <w:pPr>
-        <w:jc w:val="center"/>
-        <w:rPr>
-          <w:rFonts w:ascii="Arial" w:hAnsi="Arial" w:cs="Arial"/>
-          <w:sz w:val="15"/>
-          <w:szCs w:val="15"/>
-          <w:shd w:val="clear" w:color="auto" w:fill="FAF9F8"/>
-        </w:rPr>
-      </w:pPr>
-    </w:p>
-    <w:p>
-      <w:pPr>
-        <w:jc w:val="center"/>
-        <w:rPr>
-          <w:rFonts w:ascii="Arial" w:hAnsi="Arial" w:cs="Arial"/>
-          <w:sz w:val="15"/>
-          <w:szCs w:val="15"/>
-          <w:shd w:val="clear" w:color="auto" w:fill="FAF9F8"/>
-        </w:rPr>
-      </w:pPr>
-    </w:p>
-    <w:p>
-      <w:pPr>
-        <w:jc w:val="center"/>
-        <w:rPr>
-          <w:rFonts w:ascii="Arial" w:hAnsi="Arial" w:cs="Arial"/>
-          <w:sz w:val="15"/>
-          <w:szCs w:val="15"/>
-          <w:shd w:val="clear" w:color="auto" w:fill="FAF9F8"/>
-        </w:rPr>
-      </w:pPr>
-    </w:p>
-    <w:p>
-      <w:pPr>
-        <w:jc w:val="center"/>
-        <w:rPr>
-          <w:rFonts w:ascii="Arial" w:hAnsi="Arial" w:cs="Arial"/>
-          <w:sz w:val="15"/>
-          <w:szCs w:val="15"/>
-          <w:shd w:val="clear" w:color="auto" w:fill="FAF9F8"/>
-        </w:rPr>
-      </w:pPr>
-    </w:p>
-    <w:p>
-      <w:pPr>
-        <w:jc w:val="center"/>
-        <w:rPr>
-          <w:rFonts w:ascii="Arial" w:hAnsi="Arial" w:cs="Arial"/>
-          <w:sz w:val="15"/>
-          <w:szCs w:val="15"/>
-          <w:shd w:val="clear" w:color="auto" w:fill="FAF9F8"/>
-        </w:rPr>
-      </w:pPr>
-    </w:p>
-    <w:p>
-      <w:pPr>
-        <w:jc w:val="center"/>
-        <w:rPr>
-          <w:rFonts w:ascii="Arial" w:hAnsi="Arial" w:cs="Arial"/>
-          <w:sz w:val="15"/>
-          <w:szCs w:val="15"/>
-          <w:shd w:val="clear" w:color="auto" w:fill="FAF9F8"/>
-        </w:rPr>
-      </w:pPr>
-    </w:p>
-    <w:p>
-      <w:pPr>
-        <w:jc w:val="center"/>
-        <w:rPr>
-          <w:rFonts w:ascii="Arial" w:hAnsi="Arial" w:cs="Arial"/>
-          <w:sz w:val="15"/>
-          <w:szCs w:val="15"/>
-          <w:shd w:val="clear" w:color="auto" w:fill="FAF9F8"/>
-        </w:rPr>
-      </w:pPr>
-    </w:p>
-    <w:p>
-      <w:pPr>
-        <w:jc w:val="center"/>
-        <w:rPr>
-          <w:rFonts w:ascii="Arial" w:hAnsi="Arial" w:cs="Arial"/>
-          <w:sz w:val="15"/>
-          <w:szCs w:val="15"/>
-          <w:shd w:val="clear" w:color="auto" w:fill="FAF9F8"/>
-        </w:rPr>
-      </w:pPr>
-    </w:p>
-    <w:p>
-      <w:pPr>
-        <w:jc w:val="center"/>
-        <w:rPr>
-          <w:rFonts w:ascii="Arial" w:hAnsi="Arial" w:cs="Arial"/>
-          <w:sz w:val="15"/>
-          <w:szCs w:val="15"/>
-          <w:shd w:val="clear" w:color="auto" w:fill="FAF9F8"/>
-        </w:rPr>
-      </w:pPr>
-    </w:p>
-    <w:p>
-      <w:pPr>
-        <w:jc w:val="center"/>
-        <w:rPr>
-          <w:rFonts w:ascii="Arial" w:hAnsi="Arial" w:cs="Arial"/>
-          <w:sz w:val="15"/>
-          <w:szCs w:val="15"/>
-          <w:shd w:val="clear" w:color="auto" w:fill="FAF9F8"/>
-        </w:rPr>
-      </w:pPr>
-    </w:p>
-    <w:p>
-      <w:pPr>
-        <w:jc w:val="center"/>
-        <w:rPr>
-          <w:rFonts w:ascii="Arial" w:hAnsi="Arial" w:cs="Arial"/>
-          <w:sz w:val="15"/>
-          <w:szCs w:val="15"/>
-          <w:shd w:val="clear" w:color="auto" w:fill="FAF9F8"/>
-        </w:rPr>
-      </w:pPr>
-    </w:p>
-    <w:p>
-      <w:pPr>
-        <w:jc w:val="center"/>
-        <w:rPr>
-          <w:rFonts w:ascii="Arial" w:hAnsi="Arial" w:cs="Arial"/>
-          <w:sz w:val="15"/>
-          <w:szCs w:val="15"/>
-          <w:shd w:val="clear" w:color="auto" w:fill="FAF9F8"/>
-        </w:rPr>
-      </w:pPr>
-    </w:p>
-    <w:p>
-      <w:pPr>
-        <w:jc w:val="center"/>
-        <w:rPr>
-          <w:rFonts w:ascii="Arial" w:hAnsi="Arial" w:cs="Arial"/>
-          <w:sz w:val="15"/>
-          <w:szCs w:val="15"/>
-          <w:shd w:val="clear" w:color="auto" w:fill="FAF9F8"/>
-        </w:rPr>
-      </w:pPr>
-    </w:p>
-    <w:p>
-      <w:pPr>
-        <w:jc w:val="center"/>
-        <w:rPr>
-          <w:rFonts w:ascii="Arial" w:hAnsi="Arial" w:cs="Arial"/>
-          <w:sz w:val="15"/>
-          <w:szCs w:val="15"/>
-          <w:shd w:val="clear" w:color="auto" w:fill="FAF9F8"/>
-        </w:rPr>
-      </w:pPr>
-    </w:p>
-    <w:p>
-      <w:pPr>
-        <w:jc w:val="center"/>
-        <w:rPr>
-          <w:rFonts w:ascii="Arial" w:hAnsi="Arial" w:cs="Arial"/>
-          <w:sz w:val="15"/>
-          <w:szCs w:val="15"/>
-          <w:shd w:val="clear" w:color="auto" w:fill="FAF9F8"/>
-        </w:rPr>
-      </w:pPr>
-    </w:p>
-    <w:p>
-      <w:pPr>
-        <w:jc w:val="center"/>
-        <w:rPr>
-          <w:rFonts w:ascii="Arial" w:hAnsi="Arial" w:cs="Arial"/>
-          <w:sz w:val="15"/>
-          <w:szCs w:val="15"/>
-          <w:shd w:val="clear" w:color="auto" w:fill="FAF9F8"/>
-        </w:rPr>
-      </w:pPr>
-    </w:p>
-    <w:p>
-      <w:pPr>
-        <w:jc w:val="center"/>
-        <w:rPr>
-          <w:rFonts w:ascii="Arial" w:hAnsi="Arial" w:cs="Arial"/>
-          <w:sz w:val="15"/>
-          <w:szCs w:val="15"/>
-          <w:shd w:val="clear" w:color="auto" w:fill="FAF9F8"/>
-        </w:rPr>
-      </w:pPr>
-    </w:p>
-    <w:p>
-      <w:pPr>
-        <w:jc w:val="center"/>
-        <w:rPr>
-          <w:rFonts w:ascii="Arial" w:hAnsi="Arial" w:cs="Arial"/>
-          <w:sz w:val="15"/>
-          <w:szCs w:val="15"/>
-          <w:shd w:val="clear" w:color="auto" w:fill="FAF9F8"/>
-        </w:rPr>
-      </w:pPr>
-    </w:p>
-    <w:p>
-      <w:pPr>
-        <w:jc w:val="center"/>
-        <w:rPr>
-          <w:rFonts w:ascii="Arial" w:hAnsi="Arial" w:cs="Arial"/>
-          <w:sz w:val="15"/>
-          <w:szCs w:val="15"/>
-          <w:shd w:val="clear" w:color="auto" w:fill="FAF9F8"/>
-        </w:rPr>
-      </w:pPr>
-    </w:p>
-    <w:p>
-      <w:pPr>
-        <w:jc w:val="center"/>
-        <w:rPr>
-          <w:rFonts w:ascii="Arial" w:hAnsi="Arial" w:cs="Arial"/>
-          <w:sz w:val="15"/>
-          <w:szCs w:val="15"/>
-          <w:shd w:val="clear" w:color="auto" w:fill="FAF9F8"/>
-        </w:rPr>
-      </w:pPr>
-    </w:p>
-    <w:p>
-      <w:pPr>
-        <w:jc w:val="center"/>
-        <w:rPr>
-          <w:rFonts w:ascii="Arial" w:hAnsi="Arial" w:cs="Arial"/>
-          <w:sz w:val="15"/>
-          <w:szCs w:val="15"/>
-          <w:shd w:val="clear" w:color="auto" w:fill="FAF9F8"/>
-        </w:rPr>
-      </w:pPr>
-    </w:p>
-    <w:p>
-      <w:pPr>
-        <w:jc w:val="center"/>
-        <w:rPr>
-          <w:rFonts w:ascii="Arial" w:hAnsi="Arial" w:cs="Arial"/>
-          <w:sz w:val="15"/>
-          <w:szCs w:val="15"/>
-          <w:shd w:val="clear" w:color="auto" w:fill="FAF9F8"/>
-        </w:rPr>
-      </w:pPr>
-    </w:p>
-    <w:p>
-      <w:pPr>
-        <w:jc w:val="center"/>
-        <w:rPr>
-          <w:rFonts w:ascii="Arial" w:hAnsi="Arial" w:cs="Arial"/>
-          <w:sz w:val="15"/>
-          <w:szCs w:val="15"/>
-          <w:shd w:val="clear" w:color="auto" w:fill="FAF9F8"/>
-        </w:rPr>
-      </w:pPr>
-    </w:p>
-    <w:p>
-      <w:pPr>
-        <w:jc w:val="center"/>
-        <w:rPr>
-          <w:rFonts w:ascii="Arial" w:hAnsi="Arial" w:cs="Arial"/>
-          <w:sz w:val="15"/>
-          <w:szCs w:val="15"/>
-          <w:shd w:val="clear" w:color="auto" w:fill="FAF9F8"/>
-        </w:rPr>
-      </w:pPr>
-    </w:p>
-    <w:p>
-      <w:pPr>
-        <w:jc w:val="center"/>
-        <w:rPr>
-          <w:rFonts w:ascii="Arial" w:hAnsi="Arial" w:cs="Arial"/>
-          <w:sz w:val="15"/>
-          <w:szCs w:val="15"/>
-          <w:shd w:val="clear" w:color="auto" w:fill="FAF9F8"/>
-        </w:rPr>
-      </w:pPr>
-    </w:p>
-    <w:p>
-      <w:pPr>
-        <w:jc w:val="center"/>
-        <w:rPr>
-          <w:rFonts w:ascii="Arial" w:hAnsi="Arial" w:cs="Arial"/>
-          <w:sz w:val="15"/>
-          <w:szCs w:val="15"/>
-          <w:shd w:val="clear" w:color="auto" w:fill="FAF9F8"/>
-        </w:rPr>
-      </w:pPr>
-    </w:p>
-    <w:p>
-      <w:pPr>
-        <w:jc w:val="center"/>
-        <w:rPr>
-          <w:rFonts w:ascii="Arial" w:hAnsi="Arial" w:cs="Arial"/>
-          <w:sz w:val="15"/>
-          <w:szCs w:val="15"/>
-          <w:shd w:val="clear" w:color="auto" w:fill="FAF9F8"/>
-        </w:rPr>
-      </w:pPr>
-    </w:p>
-    <w:p>
-      <w:pPr>
-        <w:jc w:val="center"/>
-        <w:rPr>
-          <w:rFonts w:ascii="Arial" w:hAnsi="Arial" w:cs="Arial"/>
-          <w:sz w:val="15"/>
-          <w:szCs w:val="15"/>
-          <w:shd w:val="clear" w:color="auto" w:fill="FAF9F8"/>
-        </w:rPr>
-      </w:pPr>
-      <w:r>
-        <w:rPr>
-          <w:rFonts w:ascii="Arial" w:hAnsi="Arial" w:cs="Arial"/>
-          <w:sz w:val="15"/>
-          <w:szCs w:val="15"/>
-          <w:shd w:val="clear" w:color="auto" w:fill="FAF9F8"/>
-        </w:rPr>
+    </w:p>
+    <w:p/>
+    <w:p/>
+    <w:p/>
+    <w:p/>
+    <w:p/>
+    <w:p/>
+    <w:p>
+      <w:pPr>
+        <w:jc w:val="center"/>
+        <w:rPr>
+          <w:rFonts w:ascii="Arial" w:hAnsi="Arial" w:cs="Arial"/>
+          <w:sz w:val="15"/>
+          <w:szCs w:val="15"/>
+          <w:shd w:val="clear" w:color="auto" w:fill="FAF9F8"/>
+        </w:rPr>
+      </w:pPr>
+      <w:r>
+        <w:rPr>
+          <w:rFonts w:ascii="Arial" w:hAnsi="Arial" w:cs="Arial"/>
+          <w:sz w:val="15"/>
+          <w:szCs w:val="15"/>
+          <w:shd w:val="clear" w:color="auto" w:fill="FAF9F8"/>
+        </w:rPr>
+        <w:lastRenderedPageBreak/>
         <w:t>Histórico das Revisões</w:t>
       </w:r>
     </w:p>
@@ -1273,7 +680,29 @@
         </w:numPr>
       </w:pPr>
       <w:r>
+        <w:lastRenderedPageBreak/>
         <w:t>Introdução</w:t>
+      </w:r>
+    </w:p>
+    <w:p>
+      <w:pPr>
+        <w:pStyle w:val="PargrafodaLista"/>
+      </w:pPr>
+      <w:r>
+        <w:t>Durante a leitura desse documento será encontrado dados referentes a organização do planejamento estratégico sobre a equipe de TI SoyIA, esse planejamento estratégico é referente ao projeto em andamento realizado com a empresa Visiona, onde nos foi encarregado implementar um sistema de inteligência artificial na aplicação que a empresa já possuí.</w:t>
+      </w:r>
+    </w:p>
+    <w:p>
+      <w:pPr>
+        <w:pStyle w:val="PargrafodaLista"/>
+      </w:pPr>
+    </w:p>
+    <w:p>
+      <w:pPr>
+        <w:pStyle w:val="PargrafodaLista"/>
+      </w:pPr>
+      <w:r>
+        <w:t>Este PETI tem vigência até o término do projeto que se finalizará em novembro de 2022, sua estrutura foi baseada seguindo os modelos de PETI da Anvisa e o PETI de Banpará. Essa está sendo a primeira versão do PETI e pode sofrer alterações caso se encontrem necessárias.</w:t>
       </w:r>
     </w:p>
     <w:p>
@@ -1299,6 +728,9 @@
         <w:ind w:left="1068"/>
       </w:pPr>
       <w:r>
+        <w:rPr>
+          <w:noProof/>
+        </w:rPr>
         <w:drawing>
           <wp:inline distT="0" distB="0" distL="0" distR="0" wp14:anchorId="35170F08" wp14:editId="50A87A5A">
             <wp:extent cx="4546451" cy="2997641"/>
@@ -1446,7 +878,6 @@
         </w:numPr>
       </w:pPr>
       <w:r>
-        <w:lastRenderedPageBreak/>
         <w:t>Realizar juntamente ao Scrum Master 1 ao final da sprint o burndown da equipe;</w:t>
       </w:r>
     </w:p>
@@ -1507,6 +938,7 @@
         </w:numPr>
       </w:pPr>
       <w:r>
+        <w:lastRenderedPageBreak/>
         <w:t>Estar em contato com a empresa quando necessário revisar requisitos demandas;</w:t>
       </w:r>
     </w:p>
@@ -1594,7 +1026,6 @@
         <w:t>Estar sempre em comunicação com o PO para manter as soluções de demandas, e o alinhamento do desenvolvimento das demandas do cliente com o desenvolvimento da equipe, de desenvolvimento;</w:t>
       </w:r>
     </w:p>
-    <w:p/>
     <w:p>
       <w:pPr>
         <w:pStyle w:val="PargrafodaLista"/>
@@ -1640,39 +1071,7 @@
         </w:numPr>
       </w:pPr>
       <w:r>
-        <w:t xml:space="preserve">Definir o </w:t>
-      </w:r>
-      <w:proofErr w:type="spellStart"/>
-      <w:r>
-        <w:t>DoR</w:t>
-      </w:r>
-      <w:proofErr w:type="spellEnd"/>
-      <w:r>
-        <w:t xml:space="preserve"> (</w:t>
-      </w:r>
-      <w:proofErr w:type="spellStart"/>
-      <w:r>
-        <w:t>Definition</w:t>
-      </w:r>
-      <w:proofErr w:type="spellEnd"/>
-      <w:r>
-        <w:t xml:space="preserve"> </w:t>
-      </w:r>
-      <w:proofErr w:type="spellStart"/>
-      <w:r>
-        <w:t>Of</w:t>
-      </w:r>
-      <w:proofErr w:type="spellEnd"/>
-      <w:r>
-        <w:t xml:space="preserve"> </w:t>
-      </w:r>
-      <w:proofErr w:type="spellStart"/>
-      <w:r>
-        <w:t>Ready</w:t>
-      </w:r>
-      <w:proofErr w:type="spellEnd"/>
-      <w:r>
-        <w:t>)</w:t>
+        <w:t>Definir o DoR (Definition Of Ready)</w:t>
       </w:r>
       <w:r>
         <w:t xml:space="preserve"> para que possam ser dadas a inicialização do desenvolvimento do projeto;</w:t>
@@ -1817,6 +1216,9 @@
       <w:r>
         <w:t>Objetivos</w:t>
       </w:r>
+      <w:r>
+        <w:t>:</w:t>
+      </w:r>
     </w:p>
     <w:p>
       <w:pPr>
@@ -1832,7 +1234,522 @@
         </w:numPr>
       </w:pPr>
       <w:r>
-        <w:t>Escopo</w:t>
+        <w:t>Escopo:</w:t>
+      </w:r>
+    </w:p>
+    <w:p>
+      <w:pPr>
+        <w:pStyle w:val="PargrafodaLista"/>
+      </w:pPr>
+    </w:p>
+    <w:p>
+      <w:pPr>
+        <w:pStyle w:val="PargrafodaLista"/>
+      </w:pPr>
+      <w:r>
+        <w:t xml:space="preserve">Após o </w:t>
+      </w:r>
+      <w:r>
+        <w:rPr>
+          <w:i/>
+          <w:iCs/>
+        </w:rPr>
+        <w:t>kickoff</w:t>
+      </w:r>
+      <w:r>
+        <w:t xml:space="preserve"> e da conversa com a empresa parceira, foi alinhado e definido a priorização de recursos, sendo definido o escopo da seguinte forma:</w:t>
+      </w:r>
+    </w:p>
+    <w:p>
+      <w:pPr>
+        <w:pStyle w:val="PargrafodaLista"/>
+        <w:numPr>
+          <w:ilvl w:val="0"/>
+          <w:numId w:val="3"/>
+        </w:numPr>
+      </w:pPr>
+      <w:r>
+        <w:t>SoyIa:</w:t>
+      </w:r>
+    </w:p>
+    <w:p>
+      <w:pPr>
+        <w:pStyle w:val="PargrafodaLista"/>
+        <w:numPr>
+          <w:ilvl w:val="1"/>
+          <w:numId w:val="3"/>
+        </w:numPr>
+      </w:pPr>
+      <w:r>
+        <w:t>Definição de requisitos:</w:t>
+      </w:r>
+    </w:p>
+    <w:p>
+      <w:pPr>
+        <w:pStyle w:val="PargrafodaLista"/>
+        <w:numPr>
+          <w:ilvl w:val="2"/>
+          <w:numId w:val="3"/>
+        </w:numPr>
+      </w:pPr>
+      <w:r>
+        <w:t>Levantar e tirar dúvidas com o cliente sobre o projeto;</w:t>
+      </w:r>
+    </w:p>
+    <w:p>
+      <w:pPr>
+        <w:pStyle w:val="PargrafodaLista"/>
+        <w:numPr>
+          <w:ilvl w:val="2"/>
+          <w:numId w:val="3"/>
+        </w:numPr>
+      </w:pPr>
+      <w:r>
+        <w:t>Nivelamento de conhecimento dos integrantes;</w:t>
+      </w:r>
+    </w:p>
+    <w:p>
+      <w:pPr>
+        <w:pStyle w:val="PargrafodaLista"/>
+        <w:numPr>
+          <w:ilvl w:val="2"/>
+          <w:numId w:val="3"/>
+        </w:numPr>
+      </w:pPr>
+      <w:r>
+        <w:t>Estipular solução objetiva;</w:t>
+      </w:r>
+    </w:p>
+    <w:p>
+      <w:pPr>
+        <w:pStyle w:val="PargrafodaLista"/>
+        <w:numPr>
+          <w:ilvl w:val="1"/>
+          <w:numId w:val="3"/>
+        </w:numPr>
+      </w:pPr>
+      <w:r>
+        <w:t>Gerenciamento do projeto:</w:t>
+      </w:r>
+    </w:p>
+    <w:p>
+      <w:pPr>
+        <w:pStyle w:val="PargrafodaLista"/>
+        <w:numPr>
+          <w:ilvl w:val="2"/>
+          <w:numId w:val="3"/>
+        </w:numPr>
+      </w:pPr>
+      <w:r>
+        <w:rPr>
+          <w:rFonts w:cs="Arial"/>
+          <w:szCs w:val="20"/>
+        </w:rPr>
+        <w:t xml:space="preserve">O projeto será gerenciado pela equipe através de um </w:t>
+      </w:r>
+      <w:r>
+        <w:rPr>
+          <w:rFonts w:cs="Arial"/>
+          <w:i/>
+          <w:szCs w:val="20"/>
+        </w:rPr>
+        <w:t>Scrum Master</w:t>
+      </w:r>
+      <w:r>
+        <w:rPr>
+          <w:rFonts w:cs="Arial"/>
+          <w:szCs w:val="20"/>
+        </w:rPr>
+        <w:t xml:space="preserve">, um </w:t>
+      </w:r>
+      <w:r>
+        <w:rPr>
+          <w:rFonts w:cs="Arial"/>
+          <w:i/>
+          <w:szCs w:val="20"/>
+        </w:rPr>
+        <w:t>Product Owner</w:t>
+      </w:r>
+      <w:r>
+        <w:rPr>
+          <w:rFonts w:cs="Arial"/>
+          <w:szCs w:val="20"/>
+        </w:rPr>
+        <w:t xml:space="preserve">, seis desenvolvedores, e contando </w:t>
+      </w:r>
+      <w:r>
+        <w:rPr>
+          <w:rFonts w:cs="Arial"/>
+          <w:szCs w:val="20"/>
+        </w:rPr>
+        <w:lastRenderedPageBreak/>
+        <w:t>também com cinco integrantes da Empresa parceira para o esclarecimento e andamento do projeto;</w:t>
+      </w:r>
+    </w:p>
+    <w:p>
+      <w:pPr>
+        <w:pStyle w:val="PargrafodaLista"/>
+        <w:numPr>
+          <w:ilvl w:val="2"/>
+          <w:numId w:val="3"/>
+        </w:numPr>
+      </w:pPr>
+      <w:r>
+        <w:t xml:space="preserve">Criação do gráfico </w:t>
+      </w:r>
+      <w:r>
+        <w:rPr>
+          <w:i/>
+          <w:iCs/>
+        </w:rPr>
+        <w:t>burndown</w:t>
+      </w:r>
+      <w:r>
+        <w:rPr>
+          <w:i/>
+          <w:iCs/>
+        </w:rPr>
+        <w:t>;</w:t>
+      </w:r>
+    </w:p>
+    <w:p>
+      <w:pPr>
+        <w:pStyle w:val="PargrafodaLista"/>
+        <w:numPr>
+          <w:ilvl w:val="2"/>
+          <w:numId w:val="3"/>
+        </w:numPr>
+      </w:pPr>
+      <w:r>
+        <w:t>Criação do TAP;</w:t>
+      </w:r>
+    </w:p>
+    <w:p>
+      <w:pPr>
+        <w:pStyle w:val="PargrafodaLista"/>
+        <w:numPr>
+          <w:ilvl w:val="2"/>
+          <w:numId w:val="3"/>
+        </w:numPr>
+      </w:pPr>
+      <w:r>
+        <w:t>Criação da declaração do escopo do projeto;</w:t>
+      </w:r>
+    </w:p>
+    <w:p>
+      <w:pPr>
+        <w:pStyle w:val="PargrafodaLista"/>
+        <w:numPr>
+          <w:ilvl w:val="1"/>
+          <w:numId w:val="3"/>
+        </w:numPr>
+      </w:pPr>
+      <w:r>
+        <w:t>Desenvolvimento do projeto:</w:t>
+      </w:r>
+    </w:p>
+    <w:p>
+      <w:pPr>
+        <w:pStyle w:val="PargrafodaLista"/>
+        <w:numPr>
+          <w:ilvl w:val="2"/>
+          <w:numId w:val="3"/>
+        </w:numPr>
+      </w:pPr>
+      <w:r>
+        <w:t>Sprint 1:</w:t>
+      </w:r>
+    </w:p>
+    <w:p>
+      <w:pPr>
+        <w:pStyle w:val="PargrafodaLista"/>
+        <w:numPr>
+          <w:ilvl w:val="3"/>
+          <w:numId w:val="3"/>
+        </w:numPr>
+      </w:pPr>
+      <w:r>
+        <w:t>Processamento de redimensionamento de imagem;</w:t>
+      </w:r>
+    </w:p>
+    <w:p>
+      <w:pPr>
+        <w:pStyle w:val="PargrafodaLista"/>
+        <w:numPr>
+          <w:ilvl w:val="3"/>
+          <w:numId w:val="3"/>
+        </w:numPr>
+      </w:pPr>
+      <w:r>
+        <w:t>Integração de resize e de transformar RGB com IA;</w:t>
+      </w:r>
+    </w:p>
+    <w:p>
+      <w:pPr>
+        <w:pStyle w:val="PargrafodaLista"/>
+        <w:numPr>
+          <w:ilvl w:val="3"/>
+          <w:numId w:val="3"/>
+        </w:numPr>
+      </w:pPr>
+      <w:r>
+        <w:t>Treinamento inicial para o reconhecimento de Vagem de soja;</w:t>
+      </w:r>
+    </w:p>
+    <w:p>
+      <w:pPr>
+        <w:pStyle w:val="PargrafodaLista"/>
+        <w:numPr>
+          <w:ilvl w:val="3"/>
+          <w:numId w:val="3"/>
+        </w:numPr>
+      </w:pPr>
+      <w:r>
+        <w:t>Refatorar da tela de cadastro de amostra no Front-end para a IA;</w:t>
+      </w:r>
+    </w:p>
+    <w:p>
+      <w:pPr>
+        <w:pStyle w:val="PargrafodaLista"/>
+        <w:numPr>
+          <w:ilvl w:val="2"/>
+          <w:numId w:val="3"/>
+        </w:numPr>
+      </w:pPr>
+      <w:r>
+        <w:t>Sprint 2:</w:t>
+      </w:r>
+    </w:p>
+    <w:p>
+      <w:pPr>
+        <w:pStyle w:val="PargrafodaLista"/>
+        <w:numPr>
+          <w:ilvl w:val="3"/>
+          <w:numId w:val="3"/>
+        </w:numPr>
+      </w:pPr>
+      <w:r>
+        <w:t>Criação do end point de chamada de IA a partir de uma foto inserida pelo usuário;</w:t>
+      </w:r>
+    </w:p>
+    <w:p>
+      <w:pPr>
+        <w:pStyle w:val="PargrafodaLista"/>
+        <w:numPr>
+          <w:ilvl w:val="3"/>
+          <w:numId w:val="3"/>
+        </w:numPr>
+      </w:pPr>
+      <w:r>
+        <w:t>Treinamento de reconhecimento e classificação de imagem para contagem de sementes na vagem de soja;</w:t>
+      </w:r>
+    </w:p>
+    <w:p>
+      <w:pPr>
+        <w:pStyle w:val="PargrafodaLista"/>
+        <w:numPr>
+          <w:ilvl w:val="3"/>
+          <w:numId w:val="3"/>
+        </w:numPr>
+      </w:pPr>
+      <w:r>
+        <w:t>Estimativa dos grãos a partir da quantidade de vagem de soja;</w:t>
+      </w:r>
+    </w:p>
+    <w:p>
+      <w:pPr>
+        <w:pStyle w:val="PargrafodaLista"/>
+        <w:numPr>
+          <w:ilvl w:val="2"/>
+          <w:numId w:val="3"/>
+        </w:numPr>
+      </w:pPr>
+      <w:r>
+        <w:t xml:space="preserve"> Sprint 3: </w:t>
+      </w:r>
+    </w:p>
+    <w:p>
+      <w:pPr>
+        <w:pStyle w:val="PargrafodaLista"/>
+        <w:numPr>
+          <w:ilvl w:val="3"/>
+          <w:numId w:val="3"/>
+        </w:numPr>
+      </w:pPr>
+      <w:r>
+        <w:t>Implementação da contagem de grãos na vagem de soja;</w:t>
+      </w:r>
+    </w:p>
+    <w:p>
+      <w:pPr>
+        <w:pStyle w:val="PargrafodaLista"/>
+        <w:numPr>
+          <w:ilvl w:val="3"/>
+          <w:numId w:val="3"/>
+        </w:numPr>
+      </w:pPr>
+      <w:r>
+        <w:t>Configuração da AWS</w:t>
+      </w:r>
+    </w:p>
+    <w:p>
+      <w:pPr>
+        <w:pStyle w:val="PargrafodaLista"/>
+        <w:numPr>
+          <w:ilvl w:val="3"/>
+          <w:numId w:val="3"/>
+        </w:numPr>
+      </w:pPr>
+      <w:r>
+        <w:t>Integração do Aplicativo com a IA;</w:t>
+      </w:r>
+    </w:p>
+    <w:p>
+      <w:pPr>
+        <w:pStyle w:val="PargrafodaLista"/>
+        <w:numPr>
+          <w:ilvl w:val="3"/>
+          <w:numId w:val="3"/>
+        </w:numPr>
+      </w:pPr>
+      <w:r>
+        <w:t>Melhoria do modelo de reconhecimento de vagens;</w:t>
+      </w:r>
+    </w:p>
+    <w:p>
+      <w:pPr>
+        <w:pStyle w:val="PargrafodaLista"/>
+        <w:numPr>
+          <w:ilvl w:val="3"/>
+          <w:numId w:val="3"/>
+        </w:numPr>
+      </w:pPr>
+      <w:r>
+        <w:t>Preenchimento automático dos campos de estimativas no aplicativo de acordo com a análise feita pela IA;</w:t>
+      </w:r>
+    </w:p>
+    <w:p>
+      <w:pPr>
+        <w:pStyle w:val="PargrafodaLista"/>
+        <w:numPr>
+          <w:ilvl w:val="2"/>
+          <w:numId w:val="3"/>
+        </w:numPr>
+      </w:pPr>
+      <w:r>
+        <w:t>Sprint 4:</w:t>
+      </w:r>
+    </w:p>
+    <w:p>
+      <w:pPr>
+        <w:pStyle w:val="PargrafodaLista"/>
+        <w:numPr>
+          <w:ilvl w:val="3"/>
+          <w:numId w:val="3"/>
+        </w:numPr>
+      </w:pPr>
+      <w:r>
+        <w:t>Correção de bugs no aplicativo;</w:t>
+      </w:r>
+    </w:p>
+    <w:p>
+      <w:pPr>
+        <w:pStyle w:val="PargrafodaLista"/>
+        <w:numPr>
+          <w:ilvl w:val="3"/>
+          <w:numId w:val="3"/>
+        </w:numPr>
+      </w:pPr>
+      <w:r>
+        <w:t xml:space="preserve">Exibição da imagem do reconhecimento de vagens no aplicativo; </w:t>
+      </w:r>
+    </w:p>
+    <w:p>
+      <w:pPr>
+        <w:pStyle w:val="PargrafodaLista"/>
+        <w:numPr>
+          <w:ilvl w:val="1"/>
+          <w:numId w:val="3"/>
+        </w:numPr>
+      </w:pPr>
+      <w:r>
+        <w:t>Testes do projeto:</w:t>
+      </w:r>
+    </w:p>
+    <w:p>
+      <w:pPr>
+        <w:pStyle w:val="PargrafodaLista"/>
+        <w:numPr>
+          <w:ilvl w:val="2"/>
+          <w:numId w:val="3"/>
+        </w:numPr>
+      </w:pPr>
+      <w:r>
+        <w:t>Desenvolvimento de testes dinâmicos;</w:t>
+      </w:r>
+    </w:p>
+    <w:p>
+      <w:pPr>
+        <w:pStyle w:val="PargrafodaLista"/>
+        <w:numPr>
+          <w:ilvl w:val="2"/>
+          <w:numId w:val="3"/>
+        </w:numPr>
+        <w:spacing w:after="0" w:line="240" w:lineRule="auto"/>
+        <w:jc w:val="both"/>
+        <w:rPr>
+          <w:rFonts w:cs="Arial"/>
+          <w:szCs w:val="20"/>
+        </w:rPr>
+      </w:pPr>
+      <w:r>
+        <w:rPr>
+          <w:rFonts w:cs="Arial"/>
+          <w:szCs w:val="20"/>
+        </w:rPr>
+        <w:t>Realização de testes funcionais em diferentes casos;</w:t>
+      </w:r>
+    </w:p>
+    <w:p>
+      <w:pPr>
+        <w:pStyle w:val="PargrafodaLista"/>
+        <w:numPr>
+          <w:ilvl w:val="1"/>
+          <w:numId w:val="3"/>
+        </w:numPr>
+      </w:pPr>
+      <w:r>
+        <w:t>Entrega do projeto:</w:t>
+      </w:r>
+    </w:p>
+    <w:p>
+      <w:pPr>
+        <w:pStyle w:val="PargrafodaLista"/>
+        <w:numPr>
+          <w:ilvl w:val="2"/>
+          <w:numId w:val="3"/>
+        </w:numPr>
+      </w:pPr>
+      <w:r>
+        <w:t xml:space="preserve">Demonstração </w:t>
+      </w:r>
+      <w:r>
+        <w:t>prática</w:t>
+      </w:r>
+      <w:r>
+        <w:t xml:space="preserve"> do funcionamento do produto;</w:t>
+      </w:r>
+    </w:p>
+    <w:p>
+      <w:pPr>
+        <w:pStyle w:val="PargrafodaLista"/>
+        <w:numPr>
+          <w:ilvl w:val="2"/>
+          <w:numId w:val="3"/>
+        </w:numPr>
+      </w:pPr>
+      <w:r>
+        <w:t>Apresentação do produto final ao cliente;</w:t>
       </w:r>
     </w:p>
     <w:p>
@@ -1866,7 +1783,6 @@
         </w:numPr>
       </w:pPr>
       <w:r>
-        <w:lastRenderedPageBreak/>
         <w:t>Mapa Estratégico</w:t>
       </w:r>
     </w:p>
@@ -1967,19 +1883,8 @@
           <w:szCs w:val="15"/>
           <w:shd w:val="clear" w:color="auto" w:fill="FAF9F8"/>
         </w:rPr>
-        <w:t xml:space="preserve">1 </w:t>
-      </w:r>
-      <w:proofErr w:type="gramStart"/>
-      <w:r>
-        <w:rPr>
-          <w:rFonts w:ascii="Arial" w:hAnsi="Arial" w:cs="Arial"/>
-          <w:sz w:val="15"/>
-          <w:szCs w:val="15"/>
-          <w:shd w:val="clear" w:color="auto" w:fill="FAF9F8"/>
-        </w:rPr>
-        <w:t>- ??</w:t>
-      </w:r>
-      <w:proofErr w:type="gramEnd"/>
+        <w:t>1 - ??</w:t>
+      </w:r>
     </w:p>
     <w:p>
       <w:pPr>
@@ -2112,7 +2017,6 @@
         </w:rPr>
         <w:t>2</w:t>
       </w:r>
-      <w:proofErr w:type="gramStart"/>
       <w:r>
         <w:rPr>
           <w:rFonts w:ascii="Arial" w:hAnsi="Arial" w:cs="Arial"/>
@@ -2131,7 +2035,6 @@
         </w:rPr>
         <w:t xml:space="preserve"> ???</w:t>
       </w:r>
-      <w:proofErr w:type="gramEnd"/>
     </w:p>
     <w:p>
       <w:pPr>
@@ -2481,11 +2384,100 @@
       </w:pPr>
     </w:lvl>
   </w:abstractNum>
+  <w:abstractNum w:abstractNumId="2" w15:restartNumberingAfterBreak="0">
+    <w:nsid w:val="748E38ED"/>
+    <w:multiLevelType w:val="multilevel"/>
+    <w:tmpl w:val="0416001F"/>
+    <w:lvl w:ilvl="0">
+      <w:start w:val="1"/>
+      <w:numFmt w:val="decimal"/>
+      <w:lvlText w:val="%1."/>
+      <w:lvlJc w:val="left"/>
+      <w:pPr>
+        <w:ind w:left="1776" w:hanging="360"/>
+      </w:pPr>
+    </w:lvl>
+    <w:lvl w:ilvl="1">
+      <w:start w:val="1"/>
+      <w:numFmt w:val="decimal"/>
+      <w:lvlText w:val="%1.%2."/>
+      <w:lvlJc w:val="left"/>
+      <w:pPr>
+        <w:ind w:left="2208" w:hanging="432"/>
+      </w:pPr>
+    </w:lvl>
+    <w:lvl w:ilvl="2">
+      <w:start w:val="1"/>
+      <w:numFmt w:val="decimal"/>
+      <w:lvlText w:val="%1.%2.%3."/>
+      <w:lvlJc w:val="left"/>
+      <w:pPr>
+        <w:ind w:left="2640" w:hanging="504"/>
+      </w:pPr>
+    </w:lvl>
+    <w:lvl w:ilvl="3">
+      <w:start w:val="1"/>
+      <w:numFmt w:val="decimal"/>
+      <w:lvlText w:val="%1.%2.%3.%4."/>
+      <w:lvlJc w:val="left"/>
+      <w:pPr>
+        <w:ind w:left="3144" w:hanging="648"/>
+      </w:pPr>
+    </w:lvl>
+    <w:lvl w:ilvl="4">
+      <w:start w:val="1"/>
+      <w:numFmt w:val="decimal"/>
+      <w:lvlText w:val="%1.%2.%3.%4.%5."/>
+      <w:lvlJc w:val="left"/>
+      <w:pPr>
+        <w:ind w:left="3648" w:hanging="792"/>
+      </w:pPr>
+    </w:lvl>
+    <w:lvl w:ilvl="5">
+      <w:start w:val="1"/>
+      <w:numFmt w:val="decimal"/>
+      <w:lvlText w:val="%1.%2.%3.%4.%5.%6."/>
+      <w:lvlJc w:val="left"/>
+      <w:pPr>
+        <w:ind w:left="4152" w:hanging="936"/>
+      </w:pPr>
+    </w:lvl>
+    <w:lvl w:ilvl="6">
+      <w:start w:val="1"/>
+      <w:numFmt w:val="decimal"/>
+      <w:lvlText w:val="%1.%2.%3.%4.%5.%6.%7."/>
+      <w:lvlJc w:val="left"/>
+      <w:pPr>
+        <w:ind w:left="4656" w:hanging="1080"/>
+      </w:pPr>
+    </w:lvl>
+    <w:lvl w:ilvl="7">
+      <w:start w:val="1"/>
+      <w:numFmt w:val="decimal"/>
+      <w:lvlText w:val="%1.%2.%3.%4.%5.%6.%7.%8."/>
+      <w:lvlJc w:val="left"/>
+      <w:pPr>
+        <w:ind w:left="5160" w:hanging="1224"/>
+      </w:pPr>
+    </w:lvl>
+    <w:lvl w:ilvl="8">
+      <w:start w:val="1"/>
+      <w:numFmt w:val="decimal"/>
+      <w:lvlText w:val="%1.%2.%3.%4.%5.%6.%7.%8.%9."/>
+      <w:lvlJc w:val="left"/>
+      <w:pPr>
+        <w:ind w:left="5736" w:hanging="1440"/>
+      </w:pPr>
+    </w:lvl>
+  </w:abstractNum>
   <w:num w:numId="1" w16cid:durableId="1463616708">
     <w:abstractNumId w:val="1"/>
   </w:num>
   <w:num w:numId="2" w16cid:durableId="1507868408">
     <w:abstractNumId w:val="0"/>
+  </w:num>
+  <w:num w:numId="3" w16cid:durableId="278925440">
+    <w:abstractNumId w:val="2"/>
   </w:num>
 </w:numbering>
 </file>
@@ -3314,6 +3306,15 @@
 </file>
 
 <file path=customXml/item1.xml><?xml version="1.0" encoding="utf-8"?>
+<?mso-contentType ?>
+<FormTemplates xmlns="http://schemas.microsoft.com/sharepoint/v3/contenttype/forms">
+  <Display>DocumentLibraryForm</Display>
+  <Edit>DocumentLibraryForm</Edit>
+  <New>DocumentLibraryForm</New>
+</FormTemplates>
+</file>
+
+<file path=customXml/item2.xml><?xml version="1.0" encoding="utf-8"?>
 <ct:contentTypeSchema xmlns:ct="http://schemas.microsoft.com/office/2006/metadata/contentType" xmlns:ma="http://schemas.microsoft.com/office/2006/metadata/properties/metaAttributes" ct:_="" ma:_="" ma:contentTypeName="Documento" ma:contentTypeID="0x010100DFB2DE3359A6E04380F3F3E7F9BFBBD9" ma:contentTypeVersion="9" ma:contentTypeDescription="Crie um novo documento." ma:contentTypeScope="" ma:versionID="fccf47cbb8143164c36b0e040dec9660">
   <xsd:schema xmlns:xsd="http://www.w3.org/2001/XMLSchema" xmlns:xs="http://www.w3.org/2001/XMLSchema" xmlns:p="http://schemas.microsoft.com/office/2006/metadata/properties" xmlns:ns2="fb38eb57-01e3-4f86-bdc2-ce4f4d83d7fa" xmlns:ns3="534e2611-c986-42e7-a7a7-88eb02e3de6d" targetNamespace="http://schemas.microsoft.com/office/2006/metadata/properties" ma:root="true" ma:fieldsID="5af92867a74a7f49d5ed211bc17aafe3" ns2:_="" ns3:_="">
     <xsd:import namespace="fb38eb57-01e3-4f86-bdc2-ce4f4d83d7fa"/>
@@ -3496,15 +3497,6 @@
 </ct:contentTypeSchema>
 </file>
 
-<file path=customXml/item2.xml><?xml version="1.0" encoding="utf-8"?>
-<?mso-contentType ?>
-<FormTemplates xmlns="http://schemas.microsoft.com/sharepoint/v3/contenttype/forms">
-  <Display>DocumentLibraryForm</Display>
-  <Edit>DocumentLibraryForm</Edit>
-  <New>DocumentLibraryForm</New>
-</FormTemplates>
-</file>
-
 <file path=customXml/item3.xml><?xml version="1.0" encoding="utf-8"?>
 <p:properties xmlns:p="http://schemas.microsoft.com/office/2006/metadata/properties" xmlns:xsi="http://www.w3.org/2001/XMLSchema-instance" xmlns:pc="http://schemas.microsoft.com/office/infopath/2007/PartnerControls">
   <documentManagement>
@@ -3517,6 +3509,14 @@
 </file>
 
 <file path=customXml/itemProps1.xml><?xml version="1.0" encoding="utf-8"?>
+<ds:datastoreItem xmlns:ds="http://schemas.openxmlformats.org/officeDocument/2006/customXml" ds:itemID="{2C81D47B-EEBB-4128-9769-B84B6B0244C6}">
+  <ds:schemaRefs>
+    <ds:schemaRef ds:uri="http://schemas.microsoft.com/sharepoint/v3/contenttype/forms"/>
+  </ds:schemaRefs>
+</ds:datastoreItem>
+</file>
+
+<file path=customXml/itemProps2.xml><?xml version="1.0" encoding="utf-8"?>
 <ds:datastoreItem xmlns:ds="http://schemas.openxmlformats.org/officeDocument/2006/customXml" ds:itemID="{DBF0CFBA-357A-4390-9B1B-57F60EFD7B75}">
   <ds:schemaRefs>
     <ds:schemaRef ds:uri="http://schemas.microsoft.com/office/2006/metadata/contentType"/>
@@ -3535,14 +3535,6 @@
 </ds:datastoreItem>
 </file>
 
-<file path=customXml/itemProps2.xml><?xml version="1.0" encoding="utf-8"?>
-<ds:datastoreItem xmlns:ds="http://schemas.openxmlformats.org/officeDocument/2006/customXml" ds:itemID="{2C81D47B-EEBB-4128-9769-B84B6B0244C6}">
-  <ds:schemaRefs>
-    <ds:schemaRef ds:uri="http://schemas.microsoft.com/sharepoint/v3/contenttype/forms"/>
-  </ds:schemaRefs>
-</ds:datastoreItem>
-</file>
-
 <file path=customXml/itemProps3.xml><?xml version="1.0" encoding="utf-8"?>
 <ds:datastoreItem xmlns:ds="http://schemas.openxmlformats.org/officeDocument/2006/customXml" ds:itemID="{D73A5575-DC23-4C8E-9DCA-BE0796981104}">
   <ds:schemaRefs>

</xml_diff>

<commit_message>
inserção da Metodologia Aplicada
</commit_message>
<xml_diff>
--- a/doc/PETI/PETI.docx
+++ b/doc/PETI/PETI.docx
@@ -678,8 +678,18 @@
           <w:ilvl w:val="0"/>
           <w:numId w:val="1"/>
         </w:numPr>
-      </w:pPr>
-      <w:r>
+        <w:rPr>
+          <w:rFonts w:ascii="Times New Roman" w:hAnsi="Times New Roman" w:cs="Times New Roman"/>
+          <w:sz w:val="24"/>
+          <w:szCs w:val="24"/>
+        </w:rPr>
+      </w:pPr>
+      <w:r>
+        <w:rPr>
+          <w:rFonts w:ascii="Times New Roman" w:hAnsi="Times New Roman" w:cs="Times New Roman"/>
+          <w:sz w:val="24"/>
+          <w:szCs w:val="24"/>
+        </w:rPr>
         <w:lastRenderedPageBreak/>
         <w:t>Introdução</w:t>
       </w:r>
@@ -687,27 +697,75 @@
     <w:p>
       <w:pPr>
         <w:pStyle w:val="PargrafodaLista"/>
-      </w:pPr>
-      <w:r>
-        <w:t>Durante a leitura desse documento será encontrado dados referentes a organização do planejamento estratégico sobre a equipe de TI SoyIA, esse planejamento estratégico é referente ao projeto em andamento realizado com a empresa Visiona, onde nos foi encarregado implementar um sistema de inteligência artificial na aplicação que a empresa já possuí.</w:t>
-      </w:r>
-    </w:p>
-    <w:p>
-      <w:pPr>
-        <w:pStyle w:val="PargrafodaLista"/>
-      </w:pPr>
-    </w:p>
-    <w:p>
-      <w:pPr>
-        <w:pStyle w:val="PargrafodaLista"/>
-      </w:pPr>
-      <w:r>
+        <w:rPr>
+          <w:rFonts w:ascii="Times New Roman" w:hAnsi="Times New Roman" w:cs="Times New Roman"/>
+          <w:sz w:val="24"/>
+          <w:szCs w:val="24"/>
+        </w:rPr>
+      </w:pPr>
+      <w:r>
+        <w:rPr>
+          <w:rFonts w:ascii="Times New Roman" w:hAnsi="Times New Roman" w:cs="Times New Roman"/>
+          <w:sz w:val="24"/>
+          <w:szCs w:val="24"/>
+        </w:rPr>
+        <w:t xml:space="preserve">Durante a leitura desse documento será encontrado dados referentes a organização do planejamento estratégico sobre a equipe de TI </w:t>
+      </w:r>
+      <w:proofErr w:type="spellStart"/>
+      <w:r>
+        <w:rPr>
+          <w:rFonts w:ascii="Times New Roman" w:hAnsi="Times New Roman" w:cs="Times New Roman"/>
+          <w:sz w:val="24"/>
+          <w:szCs w:val="24"/>
+        </w:rPr>
+        <w:t>SoyIA</w:t>
+      </w:r>
+      <w:proofErr w:type="spellEnd"/>
+      <w:r>
+        <w:rPr>
+          <w:rFonts w:ascii="Times New Roman" w:hAnsi="Times New Roman" w:cs="Times New Roman"/>
+          <w:sz w:val="24"/>
+          <w:szCs w:val="24"/>
+        </w:rPr>
+        <w:t>, esse planejamento estratégico é referente ao projeto em andamento realizado com a empresa Visiona, onde nos foi encarregado implementar um sistema de inteligência artificial na aplicação que a empresa já possuí.</w:t>
+      </w:r>
+    </w:p>
+    <w:p>
+      <w:pPr>
+        <w:pStyle w:val="PargrafodaLista"/>
+        <w:rPr>
+          <w:rFonts w:ascii="Times New Roman" w:hAnsi="Times New Roman" w:cs="Times New Roman"/>
+          <w:sz w:val="24"/>
+          <w:szCs w:val="24"/>
+        </w:rPr>
+      </w:pPr>
+    </w:p>
+    <w:p>
+      <w:pPr>
+        <w:pStyle w:val="PargrafodaLista"/>
+        <w:rPr>
+          <w:rFonts w:ascii="Times New Roman" w:hAnsi="Times New Roman" w:cs="Times New Roman"/>
+          <w:sz w:val="24"/>
+          <w:szCs w:val="24"/>
+        </w:rPr>
+      </w:pPr>
+      <w:r>
+        <w:rPr>
+          <w:rFonts w:ascii="Times New Roman" w:hAnsi="Times New Roman" w:cs="Times New Roman"/>
+          <w:sz w:val="24"/>
+          <w:szCs w:val="24"/>
+        </w:rPr>
         <w:t>Este PETI tem vigência até o término do projeto que se finalizará em novembro de 2022, sua estrutura foi baseada seguindo os modelos de PETI da Anvisa e o PETI de Banpará. Essa está sendo a primeira versão do PETI e pode sofrer alterações caso se encontrem necessárias.</w:t>
       </w:r>
     </w:p>
     <w:p>
       <w:pPr>
         <w:pStyle w:val="PargrafodaLista"/>
+        <w:rPr>
+          <w:rFonts w:ascii="Times New Roman" w:hAnsi="Times New Roman" w:cs="Times New Roman"/>
+          <w:sz w:val="24"/>
+          <w:szCs w:val="24"/>
+        </w:rPr>
       </w:pPr>
     </w:p>
     <w:p>
@@ -717,8 +775,18 @@
           <w:ilvl w:val="0"/>
           <w:numId w:val="1"/>
         </w:numPr>
-      </w:pPr>
-      <w:r>
+        <w:rPr>
+          <w:rFonts w:ascii="Times New Roman" w:hAnsi="Times New Roman" w:cs="Times New Roman"/>
+          <w:sz w:val="24"/>
+          <w:szCs w:val="24"/>
+        </w:rPr>
+      </w:pPr>
+      <w:r>
+        <w:rPr>
+          <w:rFonts w:ascii="Times New Roman" w:hAnsi="Times New Roman" w:cs="Times New Roman"/>
+          <w:sz w:val="24"/>
+          <w:szCs w:val="24"/>
+        </w:rPr>
         <w:t>Estrutura de Tecnologia da Informação</w:t>
       </w:r>
     </w:p>
@@ -726,10 +794,18 @@
       <w:pPr>
         <w:pStyle w:val="PargrafodaLista"/>
         <w:ind w:left="1068"/>
-      </w:pPr>
-      <w:r>
-        <w:rPr>
+        <w:rPr>
+          <w:rFonts w:ascii="Times New Roman" w:hAnsi="Times New Roman" w:cs="Times New Roman"/>
+          <w:sz w:val="24"/>
+          <w:szCs w:val="24"/>
+        </w:rPr>
+      </w:pPr>
+      <w:r>
+        <w:rPr>
+          <w:rFonts w:ascii="Times New Roman" w:hAnsi="Times New Roman" w:cs="Times New Roman"/>
           <w:noProof/>
+          <w:sz w:val="24"/>
+          <w:szCs w:val="24"/>
         </w:rPr>
         <w:drawing>
           <wp:inline distT="0" distB="0" distL="0" distR="0" wp14:anchorId="35170F08" wp14:editId="50A87A5A">
@@ -747,7 +823,7 @@
                     <pic:cNvPicPr/>
                   </pic:nvPicPr>
                   <pic:blipFill>
-                    <a:blip r:embed="rId8"/>
+                    <a:blip r:embed="rId9"/>
                     <a:stretch>
                       <a:fillRect/>
                     </a:stretch>
@@ -771,6 +847,11 @@
     <w:p>
       <w:pPr>
         <w:pStyle w:val="PargrafodaLista"/>
+        <w:rPr>
+          <w:rFonts w:ascii="Times New Roman" w:hAnsi="Times New Roman" w:cs="Times New Roman"/>
+          <w:sz w:val="24"/>
+          <w:szCs w:val="24"/>
+        </w:rPr>
       </w:pPr>
     </w:p>
     <w:p>
@@ -780,8 +861,18 @@
           <w:ilvl w:val="0"/>
           <w:numId w:val="2"/>
         </w:numPr>
-      </w:pPr>
-      <w:r>
+        <w:rPr>
+          <w:rFonts w:ascii="Times New Roman" w:hAnsi="Times New Roman" w:cs="Times New Roman"/>
+          <w:sz w:val="24"/>
+          <w:szCs w:val="24"/>
+        </w:rPr>
+      </w:pPr>
+      <w:r>
+        <w:rPr>
+          <w:rFonts w:ascii="Times New Roman" w:hAnsi="Times New Roman" w:cs="Times New Roman"/>
+          <w:sz w:val="24"/>
+          <w:szCs w:val="24"/>
+        </w:rPr>
         <w:t>À empresa Visiona compete:</w:t>
       </w:r>
     </w:p>
@@ -792,8 +883,18 @@
           <w:ilvl w:val="1"/>
           <w:numId w:val="2"/>
         </w:numPr>
-      </w:pPr>
-      <w:r>
+        <w:rPr>
+          <w:rFonts w:ascii="Times New Roman" w:hAnsi="Times New Roman" w:cs="Times New Roman"/>
+          <w:sz w:val="24"/>
+          <w:szCs w:val="24"/>
+        </w:rPr>
+      </w:pPr>
+      <w:r>
+        <w:rPr>
+          <w:rFonts w:ascii="Times New Roman" w:hAnsi="Times New Roman" w:cs="Times New Roman"/>
+          <w:sz w:val="24"/>
+          <w:szCs w:val="24"/>
+        </w:rPr>
         <w:t>Criar e propor demandas para a equipe;</w:t>
       </w:r>
     </w:p>
@@ -804,8 +905,18 @@
           <w:ilvl w:val="1"/>
           <w:numId w:val="2"/>
         </w:numPr>
-      </w:pPr>
-      <w:r>
+        <w:rPr>
+          <w:rFonts w:ascii="Times New Roman" w:hAnsi="Times New Roman" w:cs="Times New Roman"/>
+          <w:sz w:val="24"/>
+          <w:szCs w:val="24"/>
+        </w:rPr>
+      </w:pPr>
+      <w:r>
+        <w:rPr>
+          <w:rFonts w:ascii="Times New Roman" w:hAnsi="Times New Roman" w:cs="Times New Roman"/>
+          <w:sz w:val="24"/>
+          <w:szCs w:val="24"/>
+        </w:rPr>
         <w:t>Estar em comunicação com o Product Owner 2 e o Scrum Master 2 para a orientação de problemas de comunicação e dificuldades das demandas;</w:t>
       </w:r>
     </w:p>
@@ -816,8 +927,18 @@
           <w:ilvl w:val="1"/>
           <w:numId w:val="2"/>
         </w:numPr>
-      </w:pPr>
-      <w:r>
+        <w:rPr>
+          <w:rFonts w:ascii="Times New Roman" w:hAnsi="Times New Roman" w:cs="Times New Roman"/>
+          <w:sz w:val="24"/>
+          <w:szCs w:val="24"/>
+        </w:rPr>
+      </w:pPr>
+      <w:r>
+        <w:rPr>
+          <w:rFonts w:ascii="Times New Roman" w:hAnsi="Times New Roman" w:cs="Times New Roman"/>
+          <w:sz w:val="24"/>
+          <w:szCs w:val="24"/>
+        </w:rPr>
         <w:t>Estar em comunicação com o Product Owner 1 para a orientação das demandas</w:t>
       </w:r>
     </w:p>
@@ -828,8 +949,18 @@
           <w:ilvl w:val="0"/>
           <w:numId w:val="2"/>
         </w:numPr>
-      </w:pPr>
-      <w:r>
+        <w:rPr>
+          <w:rFonts w:ascii="Times New Roman" w:hAnsi="Times New Roman" w:cs="Times New Roman"/>
+          <w:sz w:val="24"/>
+          <w:szCs w:val="24"/>
+        </w:rPr>
+      </w:pPr>
+      <w:r>
+        <w:rPr>
+          <w:rFonts w:ascii="Times New Roman" w:hAnsi="Times New Roman" w:cs="Times New Roman"/>
+          <w:sz w:val="24"/>
+          <w:szCs w:val="24"/>
+        </w:rPr>
         <w:t>O Scrum Master 2 compete:</w:t>
       </w:r>
     </w:p>
@@ -840,8 +971,18 @@
           <w:ilvl w:val="1"/>
           <w:numId w:val="2"/>
         </w:numPr>
-      </w:pPr>
-      <w:r>
+        <w:rPr>
+          <w:rFonts w:ascii="Times New Roman" w:hAnsi="Times New Roman" w:cs="Times New Roman"/>
+          <w:sz w:val="24"/>
+          <w:szCs w:val="24"/>
+        </w:rPr>
+      </w:pPr>
+      <w:r>
+        <w:rPr>
+          <w:rFonts w:ascii="Times New Roman" w:hAnsi="Times New Roman" w:cs="Times New Roman"/>
+          <w:sz w:val="24"/>
+          <w:szCs w:val="24"/>
+        </w:rPr>
         <w:t>Auxiliar o Scrum Master 1 para uma melhor gestão de equipe</w:t>
       </w:r>
     </w:p>
@@ -852,8 +993,18 @@
           <w:ilvl w:val="1"/>
           <w:numId w:val="2"/>
         </w:numPr>
-      </w:pPr>
-      <w:r>
+        <w:rPr>
+          <w:rFonts w:ascii="Times New Roman" w:hAnsi="Times New Roman" w:cs="Times New Roman"/>
+          <w:sz w:val="24"/>
+          <w:szCs w:val="24"/>
+        </w:rPr>
+      </w:pPr>
+      <w:r>
+        <w:rPr>
+          <w:rFonts w:ascii="Times New Roman" w:hAnsi="Times New Roman" w:cs="Times New Roman"/>
+          <w:sz w:val="24"/>
+          <w:szCs w:val="24"/>
+        </w:rPr>
         <w:t>Auxiliar em resoluções de impedimento da equipe caso necessário;</w:t>
       </w:r>
     </w:p>
@@ -864,8 +1015,18 @@
           <w:ilvl w:val="1"/>
           <w:numId w:val="2"/>
         </w:numPr>
-      </w:pPr>
-      <w:r>
+        <w:rPr>
+          <w:rFonts w:ascii="Times New Roman" w:hAnsi="Times New Roman" w:cs="Times New Roman"/>
+          <w:sz w:val="24"/>
+          <w:szCs w:val="24"/>
+        </w:rPr>
+      </w:pPr>
+      <w:r>
+        <w:rPr>
+          <w:rFonts w:ascii="Times New Roman" w:hAnsi="Times New Roman" w:cs="Times New Roman"/>
+          <w:sz w:val="24"/>
+          <w:szCs w:val="24"/>
+        </w:rPr>
         <w:t>Realizar reuniões para referentes ao desempenho e impedimentos da equipe;</w:t>
       </w:r>
     </w:p>
@@ -876,8 +1037,18 @@
           <w:ilvl w:val="1"/>
           <w:numId w:val="2"/>
         </w:numPr>
-      </w:pPr>
-      <w:r>
+        <w:rPr>
+          <w:rFonts w:ascii="Times New Roman" w:hAnsi="Times New Roman" w:cs="Times New Roman"/>
+          <w:sz w:val="24"/>
+          <w:szCs w:val="24"/>
+        </w:rPr>
+      </w:pPr>
+      <w:r>
+        <w:rPr>
+          <w:rFonts w:ascii="Times New Roman" w:hAnsi="Times New Roman" w:cs="Times New Roman"/>
+          <w:sz w:val="24"/>
+          <w:szCs w:val="24"/>
+        </w:rPr>
         <w:t>Realizar juntamente ao Scrum Master 1 ao final da sprint o burndown da equipe;</w:t>
       </w:r>
     </w:p>
@@ -888,8 +1059,18 @@
           <w:ilvl w:val="1"/>
           <w:numId w:val="2"/>
         </w:numPr>
-      </w:pPr>
-      <w:r>
+        <w:rPr>
+          <w:rFonts w:ascii="Times New Roman" w:hAnsi="Times New Roman" w:cs="Times New Roman"/>
+          <w:sz w:val="24"/>
+          <w:szCs w:val="24"/>
+        </w:rPr>
+      </w:pPr>
+      <w:r>
+        <w:rPr>
+          <w:rFonts w:ascii="Times New Roman" w:hAnsi="Times New Roman" w:cs="Times New Roman"/>
+          <w:sz w:val="24"/>
+          <w:szCs w:val="24"/>
+        </w:rPr>
         <w:t xml:space="preserve">Realizar o feedback do Scrum Master 1 ao final de cada sprint  </w:t>
       </w:r>
     </w:p>
@@ -900,8 +1081,18 @@
           <w:ilvl w:val="0"/>
           <w:numId w:val="2"/>
         </w:numPr>
-      </w:pPr>
-      <w:r>
+        <w:rPr>
+          <w:rFonts w:ascii="Times New Roman" w:hAnsi="Times New Roman" w:cs="Times New Roman"/>
+          <w:sz w:val="24"/>
+          <w:szCs w:val="24"/>
+        </w:rPr>
+      </w:pPr>
+      <w:r>
+        <w:rPr>
+          <w:rFonts w:ascii="Times New Roman" w:hAnsi="Times New Roman" w:cs="Times New Roman"/>
+          <w:sz w:val="24"/>
+          <w:szCs w:val="24"/>
+        </w:rPr>
         <w:t>O Product Owner 2 compete?</w:t>
       </w:r>
     </w:p>
@@ -912,8 +1103,19 @@
           <w:ilvl w:val="1"/>
           <w:numId w:val="2"/>
         </w:numPr>
-      </w:pPr>
-      <w:r>
+        <w:rPr>
+          <w:rFonts w:ascii="Times New Roman" w:hAnsi="Times New Roman" w:cs="Times New Roman"/>
+          <w:sz w:val="24"/>
+          <w:szCs w:val="24"/>
+        </w:rPr>
+      </w:pPr>
+      <w:r>
+        <w:rPr>
+          <w:rFonts w:ascii="Times New Roman" w:hAnsi="Times New Roman" w:cs="Times New Roman"/>
+          <w:sz w:val="24"/>
+          <w:szCs w:val="24"/>
+        </w:rPr>
+        <w:lastRenderedPageBreak/>
         <w:t>Auxiliar o Scrum Master 1 para uma melhor compreensão das demandas;</w:t>
       </w:r>
     </w:p>
@@ -924,8 +1126,18 @@
           <w:ilvl w:val="1"/>
           <w:numId w:val="2"/>
         </w:numPr>
-      </w:pPr>
-      <w:r>
+        <w:rPr>
+          <w:rFonts w:ascii="Times New Roman" w:hAnsi="Times New Roman" w:cs="Times New Roman"/>
+          <w:sz w:val="24"/>
+          <w:szCs w:val="24"/>
+        </w:rPr>
+      </w:pPr>
+      <w:r>
+        <w:rPr>
+          <w:rFonts w:ascii="Times New Roman" w:hAnsi="Times New Roman" w:cs="Times New Roman"/>
+          <w:sz w:val="24"/>
+          <w:szCs w:val="24"/>
+        </w:rPr>
         <w:t>Explicar os processos das metodologias ágeis;</w:t>
       </w:r>
     </w:p>
@@ -936,9 +1148,18 @@
           <w:ilvl w:val="1"/>
           <w:numId w:val="2"/>
         </w:numPr>
-      </w:pPr>
-      <w:r>
-        <w:lastRenderedPageBreak/>
+        <w:rPr>
+          <w:rFonts w:ascii="Times New Roman" w:hAnsi="Times New Roman" w:cs="Times New Roman"/>
+          <w:sz w:val="24"/>
+          <w:szCs w:val="24"/>
+        </w:rPr>
+      </w:pPr>
+      <w:r>
+        <w:rPr>
+          <w:rFonts w:ascii="Times New Roman" w:hAnsi="Times New Roman" w:cs="Times New Roman"/>
+          <w:sz w:val="24"/>
+          <w:szCs w:val="24"/>
+        </w:rPr>
         <w:t>Estar em contato com a empresa quando necessário revisar requisitos demandas;</w:t>
       </w:r>
     </w:p>
@@ -949,8 +1170,18 @@
           <w:ilvl w:val="1"/>
           <w:numId w:val="2"/>
         </w:numPr>
-      </w:pPr>
-      <w:r>
+        <w:rPr>
+          <w:rFonts w:ascii="Times New Roman" w:hAnsi="Times New Roman" w:cs="Times New Roman"/>
+          <w:sz w:val="24"/>
+          <w:szCs w:val="24"/>
+        </w:rPr>
+      </w:pPr>
+      <w:r>
+        <w:rPr>
+          <w:rFonts w:ascii="Times New Roman" w:hAnsi="Times New Roman" w:cs="Times New Roman"/>
+          <w:sz w:val="24"/>
+          <w:szCs w:val="24"/>
+        </w:rPr>
         <w:t>Realizar o feedback do Product Owner ao final de cada sprint;</w:t>
       </w:r>
     </w:p>
@@ -961,8 +1192,18 @@
           <w:ilvl w:val="0"/>
           <w:numId w:val="2"/>
         </w:numPr>
-      </w:pPr>
-      <w:r>
+        <w:rPr>
+          <w:rFonts w:ascii="Times New Roman" w:hAnsi="Times New Roman" w:cs="Times New Roman"/>
+          <w:sz w:val="24"/>
+          <w:szCs w:val="24"/>
+        </w:rPr>
+      </w:pPr>
+      <w:r>
+        <w:rPr>
+          <w:rFonts w:ascii="Times New Roman" w:hAnsi="Times New Roman" w:cs="Times New Roman"/>
+          <w:sz w:val="24"/>
+          <w:szCs w:val="24"/>
+        </w:rPr>
         <w:t>O Scrum Master 1 compete:</w:t>
       </w:r>
     </w:p>
@@ -973,8 +1214,18 @@
           <w:ilvl w:val="1"/>
           <w:numId w:val="2"/>
         </w:numPr>
-      </w:pPr>
-      <w:r>
+        <w:rPr>
+          <w:rFonts w:ascii="Times New Roman" w:hAnsi="Times New Roman" w:cs="Times New Roman"/>
+          <w:sz w:val="24"/>
+          <w:szCs w:val="24"/>
+        </w:rPr>
+      </w:pPr>
+      <w:r>
+        <w:rPr>
+          <w:rFonts w:ascii="Times New Roman" w:hAnsi="Times New Roman" w:cs="Times New Roman"/>
+          <w:sz w:val="24"/>
+          <w:szCs w:val="24"/>
+        </w:rPr>
         <w:t>Supervisionamento da equipe;</w:t>
       </w:r>
     </w:p>
@@ -985,8 +1236,18 @@
           <w:ilvl w:val="1"/>
           <w:numId w:val="2"/>
         </w:numPr>
-      </w:pPr>
-      <w:r>
+        <w:rPr>
+          <w:rFonts w:ascii="Times New Roman" w:hAnsi="Times New Roman" w:cs="Times New Roman"/>
+          <w:sz w:val="24"/>
+          <w:szCs w:val="24"/>
+        </w:rPr>
+      </w:pPr>
+      <w:r>
+        <w:rPr>
+          <w:rFonts w:ascii="Times New Roman" w:hAnsi="Times New Roman" w:cs="Times New Roman"/>
+          <w:sz w:val="24"/>
+          <w:szCs w:val="24"/>
+        </w:rPr>
         <w:t>Ajudar na resolução dos impedimentos de desenvolvimento que prejudiquem nas entregas previstas das demandas;</w:t>
       </w:r>
     </w:p>
@@ -997,8 +1258,18 @@
           <w:ilvl w:val="1"/>
           <w:numId w:val="2"/>
         </w:numPr>
-      </w:pPr>
-      <w:r>
+        <w:rPr>
+          <w:rFonts w:ascii="Times New Roman" w:hAnsi="Times New Roman" w:cs="Times New Roman"/>
+          <w:sz w:val="24"/>
+          <w:szCs w:val="24"/>
+        </w:rPr>
+      </w:pPr>
+      <w:r>
+        <w:rPr>
+          <w:rFonts w:ascii="Times New Roman" w:hAnsi="Times New Roman" w:cs="Times New Roman"/>
+          <w:sz w:val="24"/>
+          <w:szCs w:val="24"/>
+        </w:rPr>
         <w:t>Assegurar a prática de metodologias ágeis;</w:t>
       </w:r>
     </w:p>
@@ -1009,8 +1280,18 @@
           <w:ilvl w:val="1"/>
           <w:numId w:val="2"/>
         </w:numPr>
-      </w:pPr>
-      <w:r>
+        <w:rPr>
+          <w:rFonts w:ascii="Times New Roman" w:hAnsi="Times New Roman" w:cs="Times New Roman"/>
+          <w:sz w:val="24"/>
+          <w:szCs w:val="24"/>
+        </w:rPr>
+      </w:pPr>
+      <w:r>
+        <w:rPr>
+          <w:rFonts w:ascii="Times New Roman" w:hAnsi="Times New Roman" w:cs="Times New Roman"/>
+          <w:sz w:val="24"/>
+          <w:szCs w:val="24"/>
+        </w:rPr>
         <w:t>Participar das reuniões semanais de Masters onde se é dado o feedback e o apontamento de gargalos de demandas;</w:t>
       </w:r>
     </w:p>
@@ -1021,8 +1302,18 @@
           <w:ilvl w:val="1"/>
           <w:numId w:val="2"/>
         </w:numPr>
-      </w:pPr>
-      <w:r>
+        <w:rPr>
+          <w:rFonts w:ascii="Times New Roman" w:hAnsi="Times New Roman" w:cs="Times New Roman"/>
+          <w:sz w:val="24"/>
+          <w:szCs w:val="24"/>
+        </w:rPr>
+      </w:pPr>
+      <w:r>
+        <w:rPr>
+          <w:rFonts w:ascii="Times New Roman" w:hAnsi="Times New Roman" w:cs="Times New Roman"/>
+          <w:sz w:val="24"/>
+          <w:szCs w:val="24"/>
+        </w:rPr>
         <w:t>Estar sempre em comunicação com o PO para manter as soluções de demandas, e o alinhamento do desenvolvimento das demandas do cliente com o desenvolvimento da equipe, de desenvolvimento;</w:t>
       </w:r>
     </w:p>
@@ -1033,8 +1324,18 @@
           <w:ilvl w:val="0"/>
           <w:numId w:val="2"/>
         </w:numPr>
-      </w:pPr>
-      <w:r>
+        <w:rPr>
+          <w:rFonts w:ascii="Times New Roman" w:hAnsi="Times New Roman" w:cs="Times New Roman"/>
+          <w:sz w:val="24"/>
+          <w:szCs w:val="24"/>
+        </w:rPr>
+      </w:pPr>
+      <w:r>
+        <w:rPr>
+          <w:rFonts w:ascii="Times New Roman" w:hAnsi="Times New Roman" w:cs="Times New Roman"/>
+          <w:sz w:val="24"/>
+          <w:szCs w:val="24"/>
+        </w:rPr>
         <w:t>O Product Owner 1 compete:</w:t>
       </w:r>
     </w:p>
@@ -1045,8 +1346,18 @@
           <w:ilvl w:val="1"/>
           <w:numId w:val="2"/>
         </w:numPr>
-      </w:pPr>
-      <w:r>
+        <w:rPr>
+          <w:rFonts w:ascii="Times New Roman" w:hAnsi="Times New Roman" w:cs="Times New Roman"/>
+          <w:sz w:val="24"/>
+          <w:szCs w:val="24"/>
+        </w:rPr>
+      </w:pPr>
+      <w:r>
+        <w:rPr>
+          <w:rFonts w:ascii="Times New Roman" w:hAnsi="Times New Roman" w:cs="Times New Roman"/>
+          <w:sz w:val="24"/>
+          <w:szCs w:val="24"/>
+        </w:rPr>
         <w:t>Estar em comunicação com a Empresa para o alinhamento de dúvidas e requisitos das demandas propostas;</w:t>
       </w:r>
     </w:p>
@@ -1057,8 +1368,18 @@
           <w:ilvl w:val="1"/>
           <w:numId w:val="2"/>
         </w:numPr>
-      </w:pPr>
-      <w:r>
+        <w:rPr>
+          <w:rFonts w:ascii="Times New Roman" w:hAnsi="Times New Roman" w:cs="Times New Roman"/>
+          <w:sz w:val="24"/>
+          <w:szCs w:val="24"/>
+        </w:rPr>
+      </w:pPr>
+      <w:r>
+        <w:rPr>
+          <w:rFonts w:ascii="Times New Roman" w:hAnsi="Times New Roman" w:cs="Times New Roman"/>
+          <w:sz w:val="24"/>
+          <w:szCs w:val="24"/>
+        </w:rPr>
         <w:t>Priorizar as funcionalidades de acordo com o valor de negócio;</w:t>
       </w:r>
     </w:p>
@@ -1069,12 +1390,91 @@
           <w:ilvl w:val="1"/>
           <w:numId w:val="2"/>
         </w:numPr>
-      </w:pPr>
-      <w:r>
-        <w:t>Definir o DoR (Definition Of Ready)</w:t>
-      </w:r>
-      <w:r>
-        <w:t xml:space="preserve"> para que possam ser dadas a inicialização do desenvolvimento do projeto;</w:t>
+        <w:rPr>
+          <w:rFonts w:ascii="Times New Roman" w:hAnsi="Times New Roman" w:cs="Times New Roman"/>
+          <w:sz w:val="24"/>
+          <w:szCs w:val="24"/>
+        </w:rPr>
+      </w:pPr>
+      <w:r>
+        <w:rPr>
+          <w:rFonts w:ascii="Times New Roman" w:hAnsi="Times New Roman" w:cs="Times New Roman"/>
+          <w:sz w:val="24"/>
+          <w:szCs w:val="24"/>
+        </w:rPr>
+        <w:t xml:space="preserve">Definir o </w:t>
+      </w:r>
+      <w:proofErr w:type="spellStart"/>
+      <w:r>
+        <w:rPr>
+          <w:rFonts w:ascii="Times New Roman" w:hAnsi="Times New Roman" w:cs="Times New Roman"/>
+          <w:sz w:val="24"/>
+          <w:szCs w:val="24"/>
+        </w:rPr>
+        <w:t>DoR</w:t>
+      </w:r>
+      <w:proofErr w:type="spellEnd"/>
+      <w:r>
+        <w:rPr>
+          <w:rFonts w:ascii="Times New Roman" w:hAnsi="Times New Roman" w:cs="Times New Roman"/>
+          <w:sz w:val="24"/>
+          <w:szCs w:val="24"/>
+        </w:rPr>
+        <w:t xml:space="preserve"> (</w:t>
+      </w:r>
+      <w:proofErr w:type="spellStart"/>
+      <w:r>
+        <w:rPr>
+          <w:rFonts w:ascii="Times New Roman" w:hAnsi="Times New Roman" w:cs="Times New Roman"/>
+          <w:sz w:val="24"/>
+          <w:szCs w:val="24"/>
+        </w:rPr>
+        <w:t>Definition</w:t>
+      </w:r>
+      <w:proofErr w:type="spellEnd"/>
+      <w:r>
+        <w:rPr>
+          <w:rFonts w:ascii="Times New Roman" w:hAnsi="Times New Roman" w:cs="Times New Roman"/>
+          <w:sz w:val="24"/>
+          <w:szCs w:val="24"/>
+        </w:rPr>
+        <w:t xml:space="preserve"> </w:t>
+      </w:r>
+      <w:proofErr w:type="spellStart"/>
+      <w:r>
+        <w:rPr>
+          <w:rFonts w:ascii="Times New Roman" w:hAnsi="Times New Roman" w:cs="Times New Roman"/>
+          <w:sz w:val="24"/>
+          <w:szCs w:val="24"/>
+        </w:rPr>
+        <w:t>Of</w:t>
+      </w:r>
+      <w:proofErr w:type="spellEnd"/>
+      <w:r>
+        <w:rPr>
+          <w:rFonts w:ascii="Times New Roman" w:hAnsi="Times New Roman" w:cs="Times New Roman"/>
+          <w:sz w:val="24"/>
+          <w:szCs w:val="24"/>
+        </w:rPr>
+        <w:t xml:space="preserve"> </w:t>
+      </w:r>
+      <w:proofErr w:type="spellStart"/>
+      <w:r>
+        <w:rPr>
+          <w:rFonts w:ascii="Times New Roman" w:hAnsi="Times New Roman" w:cs="Times New Roman"/>
+          <w:sz w:val="24"/>
+          <w:szCs w:val="24"/>
+        </w:rPr>
+        <w:t>Ready</w:t>
+      </w:r>
+      <w:proofErr w:type="spellEnd"/>
+      <w:r>
+        <w:rPr>
+          <w:rFonts w:ascii="Times New Roman" w:hAnsi="Times New Roman" w:cs="Times New Roman"/>
+          <w:sz w:val="24"/>
+          <w:szCs w:val="24"/>
+        </w:rPr>
+        <w:t>) para que possam ser dadas a inicialização do desenvolvimento do projeto;</w:t>
       </w:r>
     </w:p>
     <w:p>
@@ -1084,8 +1484,18 @@
           <w:ilvl w:val="1"/>
           <w:numId w:val="2"/>
         </w:numPr>
-      </w:pPr>
-      <w:r>
+        <w:rPr>
+          <w:rFonts w:ascii="Times New Roman" w:hAnsi="Times New Roman" w:cs="Times New Roman"/>
+          <w:sz w:val="24"/>
+          <w:szCs w:val="24"/>
+        </w:rPr>
+      </w:pPr>
+      <w:r>
+        <w:rPr>
+          <w:rFonts w:ascii="Times New Roman" w:hAnsi="Times New Roman" w:cs="Times New Roman"/>
+          <w:sz w:val="24"/>
+          <w:szCs w:val="24"/>
+        </w:rPr>
         <w:t>Definir e refinar o backlog;</w:t>
       </w:r>
     </w:p>
@@ -1096,8 +1506,18 @@
           <w:ilvl w:val="1"/>
           <w:numId w:val="2"/>
         </w:numPr>
-      </w:pPr>
-      <w:r>
+        <w:rPr>
+          <w:rFonts w:ascii="Times New Roman" w:hAnsi="Times New Roman" w:cs="Times New Roman"/>
+          <w:sz w:val="24"/>
+          <w:szCs w:val="24"/>
+        </w:rPr>
+      </w:pPr>
+      <w:r>
+        <w:rPr>
+          <w:rFonts w:ascii="Times New Roman" w:hAnsi="Times New Roman" w:cs="Times New Roman"/>
+          <w:sz w:val="24"/>
+          <w:szCs w:val="24"/>
+        </w:rPr>
         <w:t>Garantir que o Time de Desenvolvimento entenda os itens do Backlog do Produto no nível necessário;</w:t>
       </w:r>
     </w:p>
@@ -1108,12 +1528,19 @@
           <w:ilvl w:val="1"/>
           <w:numId w:val="2"/>
         </w:numPr>
-      </w:pPr>
-      <w:r>
-        <w:t xml:space="preserve">Ajudar implementação de </w:t>
-      </w:r>
-      <w:r>
-        <w:t>recursos, certificando-se que todos estão aptos para trabalhar e alinhados com o objetivo do projeto, removendo riscos e obstáculos.</w:t>
+        <w:rPr>
+          <w:rFonts w:ascii="Times New Roman" w:hAnsi="Times New Roman" w:cs="Times New Roman"/>
+          <w:sz w:val="24"/>
+          <w:szCs w:val="24"/>
+        </w:rPr>
+      </w:pPr>
+      <w:r>
+        <w:rPr>
+          <w:rFonts w:ascii="Times New Roman" w:hAnsi="Times New Roman" w:cs="Times New Roman"/>
+          <w:sz w:val="24"/>
+          <w:szCs w:val="24"/>
+        </w:rPr>
+        <w:t>Ajudar implementação de recursos, certificando-se que todos estão aptos para trabalhar e alinhados com o objetivo do projeto, removendo riscos e obstáculos.</w:t>
       </w:r>
     </w:p>
     <w:p>
@@ -1123,8 +1550,18 @@
           <w:ilvl w:val="1"/>
           <w:numId w:val="2"/>
         </w:numPr>
-      </w:pPr>
-      <w:r>
+        <w:rPr>
+          <w:rFonts w:ascii="Times New Roman" w:hAnsi="Times New Roman" w:cs="Times New Roman"/>
+          <w:sz w:val="24"/>
+          <w:szCs w:val="24"/>
+        </w:rPr>
+      </w:pPr>
+      <w:r>
+        <w:rPr>
+          <w:rFonts w:ascii="Times New Roman" w:hAnsi="Times New Roman" w:cs="Times New Roman"/>
+          <w:sz w:val="24"/>
+          <w:szCs w:val="24"/>
+        </w:rPr>
         <w:t>Documentar totalmente os processos</w:t>
       </w:r>
     </w:p>
@@ -1135,8 +1572,18 @@
           <w:ilvl w:val="0"/>
           <w:numId w:val="2"/>
         </w:numPr>
-      </w:pPr>
-      <w:r>
+        <w:rPr>
+          <w:rFonts w:ascii="Times New Roman" w:hAnsi="Times New Roman" w:cs="Times New Roman"/>
+          <w:sz w:val="24"/>
+          <w:szCs w:val="24"/>
+        </w:rPr>
+      </w:pPr>
+      <w:r>
+        <w:rPr>
+          <w:rFonts w:ascii="Times New Roman" w:hAnsi="Times New Roman" w:cs="Times New Roman"/>
+          <w:sz w:val="24"/>
+          <w:szCs w:val="24"/>
+        </w:rPr>
         <w:t>Os desenvolvedores competem:</w:t>
       </w:r>
     </w:p>
@@ -1147,8 +1594,18 @@
           <w:ilvl w:val="1"/>
           <w:numId w:val="2"/>
         </w:numPr>
-      </w:pPr>
-      <w:r>
+        <w:rPr>
+          <w:rFonts w:ascii="Times New Roman" w:hAnsi="Times New Roman" w:cs="Times New Roman"/>
+          <w:sz w:val="24"/>
+          <w:szCs w:val="24"/>
+        </w:rPr>
+      </w:pPr>
+      <w:r>
+        <w:rPr>
+          <w:rFonts w:ascii="Times New Roman" w:hAnsi="Times New Roman" w:cs="Times New Roman"/>
+          <w:sz w:val="24"/>
+          <w:szCs w:val="24"/>
+        </w:rPr>
         <w:t>Desenvolvimento das demandas em relação aos prazos propostos;</w:t>
       </w:r>
     </w:p>
@@ -1159,8 +1616,18 @@
           <w:ilvl w:val="1"/>
           <w:numId w:val="2"/>
         </w:numPr>
-      </w:pPr>
-      <w:r>
+        <w:rPr>
+          <w:rFonts w:ascii="Times New Roman" w:hAnsi="Times New Roman" w:cs="Times New Roman"/>
+          <w:sz w:val="24"/>
+          <w:szCs w:val="24"/>
+        </w:rPr>
+      </w:pPr>
+      <w:r>
+        <w:rPr>
+          <w:rFonts w:ascii="Times New Roman" w:hAnsi="Times New Roman" w:cs="Times New Roman"/>
+          <w:sz w:val="24"/>
+          <w:szCs w:val="24"/>
+        </w:rPr>
         <w:t>A verificação de novas demandas diariamente;</w:t>
       </w:r>
     </w:p>
@@ -1171,8 +1638,18 @@
           <w:ilvl w:val="1"/>
           <w:numId w:val="2"/>
         </w:numPr>
-      </w:pPr>
-      <w:r>
+        <w:rPr>
+          <w:rFonts w:ascii="Times New Roman" w:hAnsi="Times New Roman" w:cs="Times New Roman"/>
+          <w:sz w:val="24"/>
+          <w:szCs w:val="24"/>
+        </w:rPr>
+      </w:pPr>
+      <w:r>
+        <w:rPr>
+          <w:rFonts w:ascii="Times New Roman" w:hAnsi="Times New Roman" w:cs="Times New Roman"/>
+          <w:sz w:val="24"/>
+          <w:szCs w:val="24"/>
+        </w:rPr>
         <w:t>Registrar o tempo gasto em cada demanda;</w:t>
       </w:r>
     </w:p>
@@ -1183,8 +1660,18 @@
           <w:ilvl w:val="1"/>
           <w:numId w:val="2"/>
         </w:numPr>
-      </w:pPr>
-      <w:r>
+        <w:rPr>
+          <w:rFonts w:ascii="Times New Roman" w:hAnsi="Times New Roman" w:cs="Times New Roman"/>
+          <w:sz w:val="24"/>
+          <w:szCs w:val="24"/>
+        </w:rPr>
+      </w:pPr>
+      <w:r>
+        <w:rPr>
+          <w:rFonts w:ascii="Times New Roman" w:hAnsi="Times New Roman" w:cs="Times New Roman"/>
+          <w:sz w:val="24"/>
+          <w:szCs w:val="24"/>
+        </w:rPr>
         <w:t>Acionar o Master caso houver algum impedimento para o desenvolvimento da demanda;</w:t>
       </w:r>
     </w:p>
@@ -1195,14 +1682,29 @@
           <w:ilvl w:val="1"/>
           <w:numId w:val="2"/>
         </w:numPr>
-      </w:pPr>
-      <w:r>
+        <w:rPr>
+          <w:rFonts w:ascii="Times New Roman" w:hAnsi="Times New Roman" w:cs="Times New Roman"/>
+          <w:sz w:val="24"/>
+          <w:szCs w:val="24"/>
+        </w:rPr>
+      </w:pPr>
+      <w:r>
+        <w:rPr>
+          <w:rFonts w:ascii="Times New Roman" w:hAnsi="Times New Roman" w:cs="Times New Roman"/>
+          <w:sz w:val="24"/>
+          <w:szCs w:val="24"/>
+        </w:rPr>
         <w:t>Registrar o progresso do desenvolvimento do projeto;</w:t>
       </w:r>
     </w:p>
     <w:p>
       <w:pPr>
         <w:pStyle w:val="PargrafodaLista"/>
+        <w:rPr>
+          <w:rFonts w:ascii="Times New Roman" w:hAnsi="Times New Roman" w:cs="Times New Roman"/>
+          <w:sz w:val="24"/>
+          <w:szCs w:val="24"/>
+        </w:rPr>
       </w:pPr>
     </w:p>
     <w:p>
@@ -1212,17 +1714,92 @@
           <w:ilvl w:val="0"/>
           <w:numId w:val="1"/>
         </w:numPr>
-      </w:pPr>
-      <w:r>
+        <w:rPr>
+          <w:rFonts w:ascii="Times New Roman" w:hAnsi="Times New Roman" w:cs="Times New Roman"/>
+          <w:sz w:val="24"/>
+          <w:szCs w:val="24"/>
+        </w:rPr>
+      </w:pPr>
+      <w:r>
+        <w:rPr>
+          <w:rFonts w:ascii="Times New Roman" w:hAnsi="Times New Roman" w:cs="Times New Roman"/>
+          <w:sz w:val="24"/>
+          <w:szCs w:val="24"/>
+        </w:rPr>
         <w:t>Objetivos</w:t>
       </w:r>
       <w:r>
+        <w:rPr>
+          <w:rFonts w:ascii="Times New Roman" w:hAnsi="Times New Roman" w:cs="Times New Roman"/>
+          <w:sz w:val="24"/>
+          <w:szCs w:val="24"/>
+        </w:rPr>
         <w:t>:</w:t>
       </w:r>
     </w:p>
     <w:p>
       <w:pPr>
         <w:pStyle w:val="PargrafodaLista"/>
+        <w:rPr>
+          <w:rFonts w:ascii="Times New Roman" w:hAnsi="Times New Roman" w:cs="Times New Roman"/>
+          <w:sz w:val="24"/>
+          <w:szCs w:val="24"/>
+        </w:rPr>
+      </w:pPr>
+      <w:r>
+        <w:rPr>
+          <w:rFonts w:ascii="Times New Roman" w:hAnsi="Times New Roman" w:cs="Times New Roman"/>
+          <w:sz w:val="24"/>
+          <w:szCs w:val="24"/>
+        </w:rPr>
+        <w:t>Em relação aos objetivos a serem alcançados só foram possíveis serem estipulados após conversas com a empresa e análise da missão que nos foi passada. Recebemos um aplicativo que agricultores do Brasil utilizam em seu dia a dia para manutenção e monitoração das colheitas de vagens de soja, porém o aplicativo ainda estava precisando de melhorias e novas funcionalidades que auxiliassem os agricultores.</w:t>
+      </w:r>
+    </w:p>
+    <w:p>
+      <w:pPr>
+        <w:pStyle w:val="PargrafodaLista"/>
+        <w:rPr>
+          <w:rFonts w:ascii="Times New Roman" w:hAnsi="Times New Roman" w:cs="Times New Roman"/>
+          <w:sz w:val="24"/>
+          <w:szCs w:val="24"/>
+        </w:rPr>
+      </w:pPr>
+    </w:p>
+    <w:p>
+      <w:pPr>
+        <w:pStyle w:val="PargrafodaLista"/>
+        <w:rPr>
+          <w:rFonts w:ascii="Times New Roman" w:hAnsi="Times New Roman" w:cs="Times New Roman"/>
+          <w:sz w:val="24"/>
+          <w:szCs w:val="24"/>
+        </w:rPr>
+      </w:pPr>
+      <w:r>
+        <w:rPr>
+          <w:rFonts w:ascii="Times New Roman" w:hAnsi="Times New Roman" w:cs="Times New Roman"/>
+          <w:sz w:val="24"/>
+          <w:szCs w:val="24"/>
+        </w:rPr>
+        <w:t xml:space="preserve">Para essa solução nós estamos implementando um sistema de inteligência artificial para que seja possível enviar uma foto de uma planta da colheita para o </w:t>
+      </w:r>
+      <w:r>
+        <w:rPr>
+          <w:rFonts w:ascii="Times New Roman" w:hAnsi="Times New Roman" w:cs="Times New Roman"/>
+          <w:sz w:val="24"/>
+          <w:szCs w:val="24"/>
+        </w:rPr>
+        <w:lastRenderedPageBreak/>
+        <w:t>aplicativo e assim estipular com a foto a quantidade de vagens e de grãos que podem conter. Além de resolução de alguns problemas que estavam presentes no aplicativo que recebemos para o trabalho. Assim entendendo a missão conseguimos organizar nossa equipe de desenvolvimento e assim alinhando as tarefas para que possamos ter um bom desempenho.</w:t>
+      </w:r>
+    </w:p>
+    <w:p>
+      <w:pPr>
+        <w:pStyle w:val="PargrafodaLista"/>
+        <w:rPr>
+          <w:rFonts w:ascii="Times New Roman" w:hAnsi="Times New Roman" w:cs="Times New Roman"/>
+          <w:sz w:val="24"/>
+          <w:szCs w:val="24"/>
+        </w:rPr>
       </w:pPr>
     </w:p>
     <w:p>
@@ -1232,31 +1809,66 @@
           <w:ilvl w:val="0"/>
           <w:numId w:val="1"/>
         </w:numPr>
-      </w:pPr>
-      <w:r>
+        <w:rPr>
+          <w:rFonts w:ascii="Times New Roman" w:hAnsi="Times New Roman" w:cs="Times New Roman"/>
+          <w:sz w:val="24"/>
+          <w:szCs w:val="24"/>
+        </w:rPr>
+      </w:pPr>
+      <w:r>
+        <w:rPr>
+          <w:rFonts w:ascii="Times New Roman" w:hAnsi="Times New Roman" w:cs="Times New Roman"/>
+          <w:sz w:val="24"/>
+          <w:szCs w:val="24"/>
+        </w:rPr>
         <w:t>Escopo:</w:t>
       </w:r>
     </w:p>
     <w:p>
       <w:pPr>
         <w:pStyle w:val="PargrafodaLista"/>
-      </w:pPr>
-    </w:p>
-    <w:p>
-      <w:pPr>
-        <w:pStyle w:val="PargrafodaLista"/>
-      </w:pPr>
-      <w:r>
+        <w:rPr>
+          <w:rFonts w:ascii="Times New Roman" w:hAnsi="Times New Roman" w:cs="Times New Roman"/>
+          <w:sz w:val="24"/>
+          <w:szCs w:val="24"/>
+        </w:rPr>
+      </w:pPr>
+    </w:p>
+    <w:p>
+      <w:pPr>
+        <w:pStyle w:val="PargrafodaLista"/>
+        <w:rPr>
+          <w:rFonts w:ascii="Times New Roman" w:hAnsi="Times New Roman" w:cs="Times New Roman"/>
+          <w:sz w:val="24"/>
+          <w:szCs w:val="24"/>
+        </w:rPr>
+      </w:pPr>
+      <w:r>
+        <w:rPr>
+          <w:rFonts w:ascii="Times New Roman" w:hAnsi="Times New Roman" w:cs="Times New Roman"/>
+          <w:sz w:val="24"/>
+          <w:szCs w:val="24"/>
+        </w:rPr>
         <w:t xml:space="preserve">Após o </w:t>
       </w:r>
-      <w:r>
-        <w:rPr>
+      <w:proofErr w:type="spellStart"/>
+      <w:r>
+        <w:rPr>
+          <w:rFonts w:ascii="Times New Roman" w:hAnsi="Times New Roman" w:cs="Times New Roman"/>
           <w:i/>
           <w:iCs/>
+          <w:sz w:val="24"/>
+          <w:szCs w:val="24"/>
         </w:rPr>
         <w:t>kickoff</w:t>
       </w:r>
-      <w:r>
+      <w:proofErr w:type="spellEnd"/>
+      <w:r>
+        <w:rPr>
+          <w:rFonts w:ascii="Times New Roman" w:hAnsi="Times New Roman" w:cs="Times New Roman"/>
+          <w:sz w:val="24"/>
+          <w:szCs w:val="24"/>
+        </w:rPr>
         <w:t xml:space="preserve"> e da conversa com a empresa parceira, foi alinhado e definido a priorização de recursos, sendo definido o escopo da seguinte forma:</w:t>
       </w:r>
     </w:p>
@@ -1267,9 +1879,29 @@
           <w:ilvl w:val="0"/>
           <w:numId w:val="3"/>
         </w:numPr>
-      </w:pPr>
-      <w:r>
-        <w:t>SoyIa:</w:t>
+        <w:rPr>
+          <w:rFonts w:ascii="Times New Roman" w:hAnsi="Times New Roman" w:cs="Times New Roman"/>
+          <w:sz w:val="24"/>
+          <w:szCs w:val="24"/>
+        </w:rPr>
+      </w:pPr>
+      <w:proofErr w:type="spellStart"/>
+      <w:r>
+        <w:rPr>
+          <w:rFonts w:ascii="Times New Roman" w:hAnsi="Times New Roman" w:cs="Times New Roman"/>
+          <w:sz w:val="24"/>
+          <w:szCs w:val="24"/>
+        </w:rPr>
+        <w:t>SoyIa</w:t>
+      </w:r>
+      <w:proofErr w:type="spellEnd"/>
+      <w:r>
+        <w:rPr>
+          <w:rFonts w:ascii="Times New Roman" w:hAnsi="Times New Roman" w:cs="Times New Roman"/>
+          <w:sz w:val="24"/>
+          <w:szCs w:val="24"/>
+        </w:rPr>
+        <w:t>:</w:t>
       </w:r>
     </w:p>
     <w:p>
@@ -1279,8 +1911,18 @@
           <w:ilvl w:val="1"/>
           <w:numId w:val="3"/>
         </w:numPr>
-      </w:pPr>
-      <w:r>
+        <w:rPr>
+          <w:rFonts w:ascii="Times New Roman" w:hAnsi="Times New Roman" w:cs="Times New Roman"/>
+          <w:sz w:val="24"/>
+          <w:szCs w:val="24"/>
+        </w:rPr>
+      </w:pPr>
+      <w:r>
+        <w:rPr>
+          <w:rFonts w:ascii="Times New Roman" w:hAnsi="Times New Roman" w:cs="Times New Roman"/>
+          <w:sz w:val="24"/>
+          <w:szCs w:val="24"/>
+        </w:rPr>
         <w:t>Definição de requisitos:</w:t>
       </w:r>
     </w:p>
@@ -1291,8 +1933,18 @@
           <w:ilvl w:val="2"/>
           <w:numId w:val="3"/>
         </w:numPr>
-      </w:pPr>
-      <w:r>
+        <w:rPr>
+          <w:rFonts w:ascii="Times New Roman" w:hAnsi="Times New Roman" w:cs="Times New Roman"/>
+          <w:sz w:val="24"/>
+          <w:szCs w:val="24"/>
+        </w:rPr>
+      </w:pPr>
+      <w:r>
+        <w:rPr>
+          <w:rFonts w:ascii="Times New Roman" w:hAnsi="Times New Roman" w:cs="Times New Roman"/>
+          <w:sz w:val="24"/>
+          <w:szCs w:val="24"/>
+        </w:rPr>
         <w:t>Levantar e tirar dúvidas com o cliente sobre o projeto;</w:t>
       </w:r>
     </w:p>
@@ -1303,8 +1955,18 @@
           <w:ilvl w:val="2"/>
           <w:numId w:val="3"/>
         </w:numPr>
-      </w:pPr>
-      <w:r>
+        <w:rPr>
+          <w:rFonts w:ascii="Times New Roman" w:hAnsi="Times New Roman" w:cs="Times New Roman"/>
+          <w:sz w:val="24"/>
+          <w:szCs w:val="24"/>
+        </w:rPr>
+      </w:pPr>
+      <w:r>
+        <w:rPr>
+          <w:rFonts w:ascii="Times New Roman" w:hAnsi="Times New Roman" w:cs="Times New Roman"/>
+          <w:sz w:val="24"/>
+          <w:szCs w:val="24"/>
+        </w:rPr>
         <w:t>Nivelamento de conhecimento dos integrantes;</w:t>
       </w:r>
     </w:p>
@@ -1315,8 +1977,18 @@
           <w:ilvl w:val="2"/>
           <w:numId w:val="3"/>
         </w:numPr>
-      </w:pPr>
-      <w:r>
+        <w:rPr>
+          <w:rFonts w:ascii="Times New Roman" w:hAnsi="Times New Roman" w:cs="Times New Roman"/>
+          <w:sz w:val="24"/>
+          <w:szCs w:val="24"/>
+        </w:rPr>
+      </w:pPr>
+      <w:r>
+        <w:rPr>
+          <w:rFonts w:ascii="Times New Roman" w:hAnsi="Times New Roman" w:cs="Times New Roman"/>
+          <w:sz w:val="24"/>
+          <w:szCs w:val="24"/>
+        </w:rPr>
         <w:t>Estipular solução objetiva;</w:t>
       </w:r>
     </w:p>
@@ -1327,8 +1999,18 @@
           <w:ilvl w:val="1"/>
           <w:numId w:val="3"/>
         </w:numPr>
-      </w:pPr>
-      <w:r>
+        <w:rPr>
+          <w:rFonts w:ascii="Times New Roman" w:hAnsi="Times New Roman" w:cs="Times New Roman"/>
+          <w:sz w:val="24"/>
+          <w:szCs w:val="24"/>
+        </w:rPr>
+      </w:pPr>
+      <w:r>
+        <w:rPr>
+          <w:rFonts w:ascii="Times New Roman" w:hAnsi="Times New Roman" w:cs="Times New Roman"/>
+          <w:sz w:val="24"/>
+          <w:szCs w:val="24"/>
+        </w:rPr>
         <w:t>Gerenciamento do projeto:</w:t>
       </w:r>
     </w:p>
@@ -1339,51 +2021,53 @@
           <w:ilvl w:val="2"/>
           <w:numId w:val="3"/>
         </w:numPr>
-      </w:pPr>
-      <w:r>
-        <w:rPr>
-          <w:rFonts w:cs="Arial"/>
-          <w:szCs w:val="20"/>
+        <w:rPr>
+          <w:rFonts w:ascii="Times New Roman" w:hAnsi="Times New Roman" w:cs="Times New Roman"/>
+          <w:sz w:val="24"/>
+          <w:szCs w:val="24"/>
+        </w:rPr>
+      </w:pPr>
+      <w:r>
+        <w:rPr>
+          <w:rFonts w:ascii="Times New Roman" w:hAnsi="Times New Roman" w:cs="Times New Roman"/>
+          <w:sz w:val="24"/>
+          <w:szCs w:val="24"/>
         </w:rPr>
         <w:t xml:space="preserve">O projeto será gerenciado pela equipe através de um </w:t>
       </w:r>
       <w:r>
         <w:rPr>
-          <w:rFonts w:cs="Arial"/>
+          <w:rFonts w:ascii="Times New Roman" w:hAnsi="Times New Roman" w:cs="Times New Roman"/>
           <w:i/>
-          <w:szCs w:val="20"/>
+          <w:sz w:val="24"/>
+          <w:szCs w:val="24"/>
         </w:rPr>
         <w:t>Scrum Master</w:t>
       </w:r>
       <w:r>
         <w:rPr>
-          <w:rFonts w:cs="Arial"/>
-          <w:szCs w:val="20"/>
+          <w:rFonts w:ascii="Times New Roman" w:hAnsi="Times New Roman" w:cs="Times New Roman"/>
+          <w:sz w:val="24"/>
+          <w:szCs w:val="24"/>
         </w:rPr>
         <w:t xml:space="preserve">, um </w:t>
       </w:r>
       <w:r>
         <w:rPr>
-          <w:rFonts w:cs="Arial"/>
+          <w:rFonts w:ascii="Times New Roman" w:hAnsi="Times New Roman" w:cs="Times New Roman"/>
           <w:i/>
-          <w:szCs w:val="20"/>
+          <w:sz w:val="24"/>
+          <w:szCs w:val="24"/>
         </w:rPr>
         <w:t>Product Owner</w:t>
       </w:r>
       <w:r>
         <w:rPr>
-          <w:rFonts w:cs="Arial"/>
-          <w:szCs w:val="20"/>
-        </w:rPr>
-        <w:t xml:space="preserve">, seis desenvolvedores, e contando </w:t>
-      </w:r>
-      <w:r>
-        <w:rPr>
-          <w:rFonts w:cs="Arial"/>
-          <w:szCs w:val="20"/>
-        </w:rPr>
-        <w:lastRenderedPageBreak/>
-        <w:t>também com cinco integrantes da Empresa parceira para o esclarecimento e andamento do projeto;</w:t>
+          <w:rFonts w:ascii="Times New Roman" w:hAnsi="Times New Roman" w:cs="Times New Roman"/>
+          <w:sz w:val="24"/>
+          <w:szCs w:val="24"/>
+        </w:rPr>
+        <w:t>, seis desenvolvedores, e contando também com cinco integrantes da Empresa parceira para o esclarecimento e andamento do projeto;</w:t>
       </w:r>
     </w:p>
     <w:p>
@@ -1393,368 +2077,896 @@
           <w:ilvl w:val="2"/>
           <w:numId w:val="3"/>
         </w:numPr>
-      </w:pPr>
-      <w:r>
+        <w:rPr>
+          <w:rFonts w:ascii="Times New Roman" w:hAnsi="Times New Roman" w:cs="Times New Roman"/>
+          <w:sz w:val="24"/>
+          <w:szCs w:val="24"/>
+        </w:rPr>
+      </w:pPr>
+      <w:r>
+        <w:rPr>
+          <w:rFonts w:ascii="Times New Roman" w:hAnsi="Times New Roman" w:cs="Times New Roman"/>
+          <w:sz w:val="24"/>
+          <w:szCs w:val="24"/>
+        </w:rPr>
         <w:t xml:space="preserve">Criação do gráfico </w:t>
       </w:r>
       <w:r>
         <w:rPr>
+          <w:rFonts w:ascii="Times New Roman" w:hAnsi="Times New Roman" w:cs="Times New Roman"/>
           <w:i/>
           <w:iCs/>
-        </w:rPr>
-        <w:t>burndown</w:t>
-      </w:r>
-      <w:r>
-        <w:rPr>
+          <w:sz w:val="24"/>
+          <w:szCs w:val="24"/>
+        </w:rPr>
+        <w:t>burndown;</w:t>
+      </w:r>
+    </w:p>
+    <w:p>
+      <w:pPr>
+        <w:pStyle w:val="PargrafodaLista"/>
+        <w:numPr>
+          <w:ilvl w:val="2"/>
+          <w:numId w:val="3"/>
+        </w:numPr>
+        <w:rPr>
+          <w:rFonts w:ascii="Times New Roman" w:hAnsi="Times New Roman" w:cs="Times New Roman"/>
+          <w:sz w:val="24"/>
+          <w:szCs w:val="24"/>
+        </w:rPr>
+      </w:pPr>
+      <w:r>
+        <w:rPr>
+          <w:rFonts w:ascii="Times New Roman" w:hAnsi="Times New Roman" w:cs="Times New Roman"/>
+          <w:sz w:val="24"/>
+          <w:szCs w:val="24"/>
+        </w:rPr>
+        <w:t>Criação do TAP;</w:t>
+      </w:r>
+    </w:p>
+    <w:p>
+      <w:pPr>
+        <w:pStyle w:val="PargrafodaLista"/>
+        <w:numPr>
+          <w:ilvl w:val="2"/>
+          <w:numId w:val="3"/>
+        </w:numPr>
+        <w:rPr>
+          <w:rFonts w:ascii="Times New Roman" w:hAnsi="Times New Roman" w:cs="Times New Roman"/>
+          <w:sz w:val="24"/>
+          <w:szCs w:val="24"/>
+        </w:rPr>
+      </w:pPr>
+      <w:r>
+        <w:rPr>
+          <w:rFonts w:ascii="Times New Roman" w:hAnsi="Times New Roman" w:cs="Times New Roman"/>
+          <w:sz w:val="24"/>
+          <w:szCs w:val="24"/>
+        </w:rPr>
+        <w:t>Criação da declaração do escopo do projeto;</w:t>
+      </w:r>
+    </w:p>
+    <w:p>
+      <w:pPr>
+        <w:pStyle w:val="PargrafodaLista"/>
+        <w:numPr>
+          <w:ilvl w:val="1"/>
+          <w:numId w:val="3"/>
+        </w:numPr>
+        <w:rPr>
+          <w:rFonts w:ascii="Times New Roman" w:hAnsi="Times New Roman" w:cs="Times New Roman"/>
+          <w:sz w:val="24"/>
+          <w:szCs w:val="24"/>
+        </w:rPr>
+      </w:pPr>
+      <w:r>
+        <w:rPr>
+          <w:rFonts w:ascii="Times New Roman" w:hAnsi="Times New Roman" w:cs="Times New Roman"/>
+          <w:sz w:val="24"/>
+          <w:szCs w:val="24"/>
+        </w:rPr>
+        <w:t>Desenvolvimento do projeto:</w:t>
+      </w:r>
+    </w:p>
+    <w:p>
+      <w:pPr>
+        <w:pStyle w:val="PargrafodaLista"/>
+        <w:numPr>
+          <w:ilvl w:val="2"/>
+          <w:numId w:val="3"/>
+        </w:numPr>
+        <w:rPr>
+          <w:rFonts w:ascii="Times New Roman" w:hAnsi="Times New Roman" w:cs="Times New Roman"/>
+          <w:sz w:val="24"/>
+          <w:szCs w:val="24"/>
+        </w:rPr>
+      </w:pPr>
+      <w:r>
+        <w:rPr>
+          <w:rFonts w:ascii="Times New Roman" w:hAnsi="Times New Roman" w:cs="Times New Roman"/>
+          <w:sz w:val="24"/>
+          <w:szCs w:val="24"/>
+        </w:rPr>
+        <w:t>Sprint 1:</w:t>
+      </w:r>
+    </w:p>
+    <w:p>
+      <w:pPr>
+        <w:pStyle w:val="PargrafodaLista"/>
+        <w:numPr>
+          <w:ilvl w:val="3"/>
+          <w:numId w:val="3"/>
+        </w:numPr>
+        <w:rPr>
+          <w:rFonts w:ascii="Times New Roman" w:hAnsi="Times New Roman" w:cs="Times New Roman"/>
+          <w:sz w:val="24"/>
+          <w:szCs w:val="24"/>
+        </w:rPr>
+      </w:pPr>
+      <w:r>
+        <w:rPr>
+          <w:rFonts w:ascii="Times New Roman" w:hAnsi="Times New Roman" w:cs="Times New Roman"/>
+          <w:sz w:val="24"/>
+          <w:szCs w:val="24"/>
+        </w:rPr>
+        <w:t>Processamento de redimensionamento de imagem;</w:t>
+      </w:r>
+    </w:p>
+    <w:p>
+      <w:pPr>
+        <w:pStyle w:val="PargrafodaLista"/>
+        <w:numPr>
+          <w:ilvl w:val="3"/>
+          <w:numId w:val="3"/>
+        </w:numPr>
+        <w:rPr>
+          <w:rFonts w:ascii="Times New Roman" w:hAnsi="Times New Roman" w:cs="Times New Roman"/>
+          <w:sz w:val="24"/>
+          <w:szCs w:val="24"/>
+        </w:rPr>
+      </w:pPr>
+      <w:r>
+        <w:rPr>
+          <w:rFonts w:ascii="Times New Roman" w:hAnsi="Times New Roman" w:cs="Times New Roman"/>
+          <w:sz w:val="24"/>
+          <w:szCs w:val="24"/>
+        </w:rPr>
+        <w:t xml:space="preserve">Integração de </w:t>
+      </w:r>
+      <w:proofErr w:type="spellStart"/>
+      <w:r>
+        <w:rPr>
+          <w:rFonts w:ascii="Times New Roman" w:hAnsi="Times New Roman" w:cs="Times New Roman"/>
+          <w:sz w:val="24"/>
+          <w:szCs w:val="24"/>
+        </w:rPr>
+        <w:t>resize</w:t>
+      </w:r>
+      <w:proofErr w:type="spellEnd"/>
+      <w:r>
+        <w:rPr>
+          <w:rFonts w:ascii="Times New Roman" w:hAnsi="Times New Roman" w:cs="Times New Roman"/>
+          <w:sz w:val="24"/>
+          <w:szCs w:val="24"/>
+        </w:rPr>
+        <w:t xml:space="preserve"> e de transformar RGB com IA;</w:t>
+      </w:r>
+    </w:p>
+    <w:p>
+      <w:pPr>
+        <w:pStyle w:val="PargrafodaLista"/>
+        <w:numPr>
+          <w:ilvl w:val="3"/>
+          <w:numId w:val="3"/>
+        </w:numPr>
+        <w:rPr>
+          <w:rFonts w:ascii="Times New Roman" w:hAnsi="Times New Roman" w:cs="Times New Roman"/>
+          <w:sz w:val="24"/>
+          <w:szCs w:val="24"/>
+        </w:rPr>
+      </w:pPr>
+      <w:r>
+        <w:rPr>
+          <w:rFonts w:ascii="Times New Roman" w:hAnsi="Times New Roman" w:cs="Times New Roman"/>
+          <w:sz w:val="24"/>
+          <w:szCs w:val="24"/>
+        </w:rPr>
+        <w:t>Treinamento inicial para o reconhecimento de Vagem de soja;</w:t>
+      </w:r>
+    </w:p>
+    <w:p>
+      <w:pPr>
+        <w:pStyle w:val="PargrafodaLista"/>
+        <w:numPr>
+          <w:ilvl w:val="3"/>
+          <w:numId w:val="3"/>
+        </w:numPr>
+        <w:rPr>
+          <w:rFonts w:ascii="Times New Roman" w:hAnsi="Times New Roman" w:cs="Times New Roman"/>
+          <w:sz w:val="24"/>
+          <w:szCs w:val="24"/>
+        </w:rPr>
+      </w:pPr>
+      <w:proofErr w:type="spellStart"/>
+      <w:r>
+        <w:rPr>
+          <w:rFonts w:ascii="Times New Roman" w:hAnsi="Times New Roman" w:cs="Times New Roman"/>
+          <w:sz w:val="24"/>
+          <w:szCs w:val="24"/>
+        </w:rPr>
+        <w:t>Refatorar</w:t>
+      </w:r>
+      <w:proofErr w:type="spellEnd"/>
+      <w:r>
+        <w:rPr>
+          <w:rFonts w:ascii="Times New Roman" w:hAnsi="Times New Roman" w:cs="Times New Roman"/>
+          <w:sz w:val="24"/>
+          <w:szCs w:val="24"/>
+        </w:rPr>
+        <w:t xml:space="preserve"> da tela de cadastro de amostra no Front-</w:t>
+      </w:r>
+      <w:proofErr w:type="spellStart"/>
+      <w:r>
+        <w:rPr>
+          <w:rFonts w:ascii="Times New Roman" w:hAnsi="Times New Roman" w:cs="Times New Roman"/>
+          <w:sz w:val="24"/>
+          <w:szCs w:val="24"/>
+        </w:rPr>
+        <w:t>end</w:t>
+      </w:r>
+      <w:proofErr w:type="spellEnd"/>
+      <w:r>
+        <w:rPr>
+          <w:rFonts w:ascii="Times New Roman" w:hAnsi="Times New Roman" w:cs="Times New Roman"/>
+          <w:sz w:val="24"/>
+          <w:szCs w:val="24"/>
+        </w:rPr>
+        <w:t xml:space="preserve"> para a IA;</w:t>
+      </w:r>
+    </w:p>
+    <w:p>
+      <w:pPr>
+        <w:pStyle w:val="PargrafodaLista"/>
+        <w:numPr>
+          <w:ilvl w:val="2"/>
+          <w:numId w:val="3"/>
+        </w:numPr>
+        <w:rPr>
+          <w:rFonts w:ascii="Times New Roman" w:hAnsi="Times New Roman" w:cs="Times New Roman"/>
+          <w:sz w:val="24"/>
+          <w:szCs w:val="24"/>
+        </w:rPr>
+      </w:pPr>
+      <w:r>
+        <w:rPr>
+          <w:rFonts w:ascii="Times New Roman" w:hAnsi="Times New Roman" w:cs="Times New Roman"/>
+          <w:sz w:val="24"/>
+          <w:szCs w:val="24"/>
+        </w:rPr>
+        <w:t>Sprint 2:</w:t>
+      </w:r>
+    </w:p>
+    <w:p>
+      <w:pPr>
+        <w:pStyle w:val="PargrafodaLista"/>
+        <w:numPr>
+          <w:ilvl w:val="3"/>
+          <w:numId w:val="3"/>
+        </w:numPr>
+        <w:rPr>
+          <w:rFonts w:ascii="Times New Roman" w:hAnsi="Times New Roman" w:cs="Times New Roman"/>
+          <w:sz w:val="24"/>
+          <w:szCs w:val="24"/>
+        </w:rPr>
+      </w:pPr>
+      <w:r>
+        <w:rPr>
+          <w:rFonts w:ascii="Times New Roman" w:hAnsi="Times New Roman" w:cs="Times New Roman"/>
+          <w:sz w:val="24"/>
+          <w:szCs w:val="24"/>
+        </w:rPr>
+        <w:t xml:space="preserve">Criação do </w:t>
+      </w:r>
+      <w:proofErr w:type="spellStart"/>
+      <w:r>
+        <w:rPr>
+          <w:rFonts w:ascii="Times New Roman" w:hAnsi="Times New Roman" w:cs="Times New Roman"/>
+          <w:sz w:val="24"/>
+          <w:szCs w:val="24"/>
+        </w:rPr>
+        <w:t>end</w:t>
+      </w:r>
+      <w:proofErr w:type="spellEnd"/>
+      <w:r>
+        <w:rPr>
+          <w:rFonts w:ascii="Times New Roman" w:hAnsi="Times New Roman" w:cs="Times New Roman"/>
+          <w:sz w:val="24"/>
+          <w:szCs w:val="24"/>
+        </w:rPr>
+        <w:t xml:space="preserve"> point de chamada de IA a partir de uma foto inserida pelo usuário;</w:t>
+      </w:r>
+    </w:p>
+    <w:p>
+      <w:pPr>
+        <w:pStyle w:val="PargrafodaLista"/>
+        <w:numPr>
+          <w:ilvl w:val="3"/>
+          <w:numId w:val="3"/>
+        </w:numPr>
+        <w:rPr>
+          <w:rFonts w:ascii="Times New Roman" w:hAnsi="Times New Roman" w:cs="Times New Roman"/>
+          <w:sz w:val="24"/>
+          <w:szCs w:val="24"/>
+        </w:rPr>
+      </w:pPr>
+      <w:r>
+        <w:rPr>
+          <w:rFonts w:ascii="Times New Roman" w:hAnsi="Times New Roman" w:cs="Times New Roman"/>
+          <w:sz w:val="24"/>
+          <w:szCs w:val="24"/>
+        </w:rPr>
+        <w:t>Treinamento de reconhecimento e classificação de imagem para contagem de sementes na vagem de soja;</w:t>
+      </w:r>
+    </w:p>
+    <w:p>
+      <w:pPr>
+        <w:pStyle w:val="PargrafodaLista"/>
+        <w:numPr>
+          <w:ilvl w:val="3"/>
+          <w:numId w:val="3"/>
+        </w:numPr>
+        <w:rPr>
+          <w:rFonts w:ascii="Times New Roman" w:hAnsi="Times New Roman" w:cs="Times New Roman"/>
+          <w:sz w:val="24"/>
+          <w:szCs w:val="24"/>
+        </w:rPr>
+      </w:pPr>
+      <w:r>
+        <w:rPr>
+          <w:rFonts w:ascii="Times New Roman" w:hAnsi="Times New Roman" w:cs="Times New Roman"/>
+          <w:sz w:val="24"/>
+          <w:szCs w:val="24"/>
+        </w:rPr>
+        <w:t>Estimativa dos grãos a partir da quantidade de vagem de soja;</w:t>
+      </w:r>
+    </w:p>
+    <w:p>
+      <w:pPr>
+        <w:pStyle w:val="PargrafodaLista"/>
+        <w:numPr>
+          <w:ilvl w:val="2"/>
+          <w:numId w:val="3"/>
+        </w:numPr>
+        <w:rPr>
+          <w:rFonts w:ascii="Times New Roman" w:hAnsi="Times New Roman" w:cs="Times New Roman"/>
+          <w:sz w:val="24"/>
+          <w:szCs w:val="24"/>
+        </w:rPr>
+      </w:pPr>
+      <w:r>
+        <w:rPr>
+          <w:rFonts w:ascii="Times New Roman" w:hAnsi="Times New Roman" w:cs="Times New Roman"/>
+          <w:sz w:val="24"/>
+          <w:szCs w:val="24"/>
+        </w:rPr>
+        <w:t xml:space="preserve"> Sprint 3: </w:t>
+      </w:r>
+    </w:p>
+    <w:p>
+      <w:pPr>
+        <w:pStyle w:val="PargrafodaLista"/>
+        <w:numPr>
+          <w:ilvl w:val="3"/>
+          <w:numId w:val="3"/>
+        </w:numPr>
+        <w:rPr>
+          <w:rFonts w:ascii="Times New Roman" w:hAnsi="Times New Roman" w:cs="Times New Roman"/>
+          <w:sz w:val="24"/>
+          <w:szCs w:val="24"/>
+        </w:rPr>
+      </w:pPr>
+      <w:r>
+        <w:rPr>
+          <w:rFonts w:ascii="Times New Roman" w:hAnsi="Times New Roman" w:cs="Times New Roman"/>
+          <w:sz w:val="24"/>
+          <w:szCs w:val="24"/>
+        </w:rPr>
+        <w:t>Implementação da contagem de grãos na vagem de soja;</w:t>
+      </w:r>
+    </w:p>
+    <w:p>
+      <w:pPr>
+        <w:pStyle w:val="PargrafodaLista"/>
+        <w:numPr>
+          <w:ilvl w:val="3"/>
+          <w:numId w:val="3"/>
+        </w:numPr>
+        <w:rPr>
+          <w:rFonts w:ascii="Times New Roman" w:hAnsi="Times New Roman" w:cs="Times New Roman"/>
+          <w:sz w:val="24"/>
+          <w:szCs w:val="24"/>
+        </w:rPr>
+      </w:pPr>
+      <w:r>
+        <w:rPr>
+          <w:rFonts w:ascii="Times New Roman" w:hAnsi="Times New Roman" w:cs="Times New Roman"/>
+          <w:sz w:val="24"/>
+          <w:szCs w:val="24"/>
+        </w:rPr>
+        <w:t>Configuração da AWS</w:t>
+      </w:r>
+    </w:p>
+    <w:p>
+      <w:pPr>
+        <w:pStyle w:val="PargrafodaLista"/>
+        <w:numPr>
+          <w:ilvl w:val="3"/>
+          <w:numId w:val="3"/>
+        </w:numPr>
+        <w:rPr>
+          <w:rFonts w:ascii="Times New Roman" w:hAnsi="Times New Roman" w:cs="Times New Roman"/>
+          <w:sz w:val="24"/>
+          <w:szCs w:val="24"/>
+        </w:rPr>
+      </w:pPr>
+      <w:r>
+        <w:rPr>
+          <w:rFonts w:ascii="Times New Roman" w:hAnsi="Times New Roman" w:cs="Times New Roman"/>
+          <w:sz w:val="24"/>
+          <w:szCs w:val="24"/>
+        </w:rPr>
+        <w:t>Integração do Aplicativo com a IA;</w:t>
+      </w:r>
+    </w:p>
+    <w:p>
+      <w:pPr>
+        <w:pStyle w:val="PargrafodaLista"/>
+        <w:numPr>
+          <w:ilvl w:val="3"/>
+          <w:numId w:val="3"/>
+        </w:numPr>
+        <w:rPr>
+          <w:rFonts w:ascii="Times New Roman" w:hAnsi="Times New Roman" w:cs="Times New Roman"/>
+          <w:sz w:val="24"/>
+          <w:szCs w:val="24"/>
+        </w:rPr>
+      </w:pPr>
+      <w:r>
+        <w:rPr>
+          <w:rFonts w:ascii="Times New Roman" w:hAnsi="Times New Roman" w:cs="Times New Roman"/>
+          <w:sz w:val="24"/>
+          <w:szCs w:val="24"/>
+        </w:rPr>
+        <w:t>Melhoria do modelo de reconhecimento de vagens;</w:t>
+      </w:r>
+    </w:p>
+    <w:p>
+      <w:pPr>
+        <w:pStyle w:val="PargrafodaLista"/>
+        <w:numPr>
+          <w:ilvl w:val="3"/>
+          <w:numId w:val="3"/>
+        </w:numPr>
+        <w:rPr>
+          <w:rFonts w:ascii="Times New Roman" w:hAnsi="Times New Roman" w:cs="Times New Roman"/>
+          <w:sz w:val="24"/>
+          <w:szCs w:val="24"/>
+        </w:rPr>
+      </w:pPr>
+      <w:r>
+        <w:rPr>
+          <w:rFonts w:ascii="Times New Roman" w:hAnsi="Times New Roman" w:cs="Times New Roman"/>
+          <w:sz w:val="24"/>
+          <w:szCs w:val="24"/>
+        </w:rPr>
+        <w:t>Preenchimento automático dos campos de estimativas no aplicativo de acordo com a análise feita pela IA;</w:t>
+      </w:r>
+    </w:p>
+    <w:p>
+      <w:pPr>
+        <w:pStyle w:val="PargrafodaLista"/>
+        <w:numPr>
+          <w:ilvl w:val="2"/>
+          <w:numId w:val="3"/>
+        </w:numPr>
+        <w:rPr>
+          <w:rFonts w:ascii="Times New Roman" w:hAnsi="Times New Roman" w:cs="Times New Roman"/>
+          <w:sz w:val="24"/>
+          <w:szCs w:val="24"/>
+        </w:rPr>
+      </w:pPr>
+      <w:r>
+        <w:rPr>
+          <w:rFonts w:ascii="Times New Roman" w:hAnsi="Times New Roman" w:cs="Times New Roman"/>
+          <w:sz w:val="24"/>
+          <w:szCs w:val="24"/>
+        </w:rPr>
+        <w:lastRenderedPageBreak/>
+        <w:t>Sprint 4:</w:t>
+      </w:r>
+    </w:p>
+    <w:p>
+      <w:pPr>
+        <w:pStyle w:val="PargrafodaLista"/>
+        <w:numPr>
+          <w:ilvl w:val="3"/>
+          <w:numId w:val="3"/>
+        </w:numPr>
+        <w:rPr>
+          <w:rFonts w:ascii="Times New Roman" w:hAnsi="Times New Roman" w:cs="Times New Roman"/>
+          <w:sz w:val="24"/>
+          <w:szCs w:val="24"/>
+        </w:rPr>
+      </w:pPr>
+      <w:r>
+        <w:rPr>
+          <w:rFonts w:ascii="Times New Roman" w:hAnsi="Times New Roman" w:cs="Times New Roman"/>
+          <w:sz w:val="24"/>
+          <w:szCs w:val="24"/>
+        </w:rPr>
+        <w:t>Correção de bugs no aplicativo;</w:t>
+      </w:r>
+    </w:p>
+    <w:p>
+      <w:pPr>
+        <w:pStyle w:val="PargrafodaLista"/>
+        <w:numPr>
+          <w:ilvl w:val="3"/>
+          <w:numId w:val="3"/>
+        </w:numPr>
+        <w:rPr>
+          <w:rFonts w:ascii="Times New Roman" w:hAnsi="Times New Roman" w:cs="Times New Roman"/>
+          <w:sz w:val="24"/>
+          <w:szCs w:val="24"/>
+        </w:rPr>
+      </w:pPr>
+      <w:r>
+        <w:rPr>
+          <w:rFonts w:ascii="Times New Roman" w:hAnsi="Times New Roman" w:cs="Times New Roman"/>
+          <w:sz w:val="24"/>
+          <w:szCs w:val="24"/>
+        </w:rPr>
+        <w:t xml:space="preserve">Exibição da imagem do reconhecimento de vagens no aplicativo; </w:t>
+      </w:r>
+    </w:p>
+    <w:p>
+      <w:pPr>
+        <w:pStyle w:val="PargrafodaLista"/>
+        <w:numPr>
+          <w:ilvl w:val="1"/>
+          <w:numId w:val="3"/>
+        </w:numPr>
+        <w:rPr>
+          <w:rFonts w:ascii="Times New Roman" w:hAnsi="Times New Roman" w:cs="Times New Roman"/>
+          <w:sz w:val="24"/>
+          <w:szCs w:val="24"/>
+        </w:rPr>
+      </w:pPr>
+      <w:r>
+        <w:rPr>
+          <w:rFonts w:ascii="Times New Roman" w:hAnsi="Times New Roman" w:cs="Times New Roman"/>
+          <w:sz w:val="24"/>
+          <w:szCs w:val="24"/>
+        </w:rPr>
+        <w:t>Testes do projeto:</w:t>
+      </w:r>
+    </w:p>
+    <w:p>
+      <w:pPr>
+        <w:pStyle w:val="PargrafodaLista"/>
+        <w:numPr>
+          <w:ilvl w:val="2"/>
+          <w:numId w:val="3"/>
+        </w:numPr>
+        <w:rPr>
+          <w:rFonts w:ascii="Times New Roman" w:hAnsi="Times New Roman" w:cs="Times New Roman"/>
+          <w:sz w:val="24"/>
+          <w:szCs w:val="24"/>
+        </w:rPr>
+      </w:pPr>
+      <w:r>
+        <w:rPr>
+          <w:rFonts w:ascii="Times New Roman" w:hAnsi="Times New Roman" w:cs="Times New Roman"/>
+          <w:sz w:val="24"/>
+          <w:szCs w:val="24"/>
+        </w:rPr>
+        <w:t>Desenvolvimento de testes dinâmicos;</w:t>
+      </w:r>
+    </w:p>
+    <w:p>
+      <w:pPr>
+        <w:pStyle w:val="PargrafodaLista"/>
+        <w:numPr>
+          <w:ilvl w:val="2"/>
+          <w:numId w:val="3"/>
+        </w:numPr>
+        <w:spacing w:after="0" w:line="240" w:lineRule="auto"/>
+        <w:jc w:val="both"/>
+        <w:rPr>
+          <w:rFonts w:ascii="Times New Roman" w:hAnsi="Times New Roman" w:cs="Times New Roman"/>
+          <w:sz w:val="24"/>
+          <w:szCs w:val="24"/>
+        </w:rPr>
+      </w:pPr>
+      <w:r>
+        <w:rPr>
+          <w:rFonts w:ascii="Times New Roman" w:hAnsi="Times New Roman" w:cs="Times New Roman"/>
+          <w:sz w:val="24"/>
+          <w:szCs w:val="24"/>
+        </w:rPr>
+        <w:t>Realização de testes funcionais em diferentes casos;</w:t>
+      </w:r>
+    </w:p>
+    <w:p>
+      <w:pPr>
+        <w:pStyle w:val="PargrafodaLista"/>
+        <w:numPr>
+          <w:ilvl w:val="1"/>
+          <w:numId w:val="3"/>
+        </w:numPr>
+        <w:rPr>
+          <w:rFonts w:ascii="Times New Roman" w:hAnsi="Times New Roman" w:cs="Times New Roman"/>
+          <w:sz w:val="24"/>
+          <w:szCs w:val="24"/>
+        </w:rPr>
+      </w:pPr>
+      <w:r>
+        <w:rPr>
+          <w:rFonts w:ascii="Times New Roman" w:hAnsi="Times New Roman" w:cs="Times New Roman"/>
+          <w:sz w:val="24"/>
+          <w:szCs w:val="24"/>
+        </w:rPr>
+        <w:t>Entrega do projeto:</w:t>
+      </w:r>
+    </w:p>
+    <w:p>
+      <w:pPr>
+        <w:pStyle w:val="PargrafodaLista"/>
+        <w:numPr>
+          <w:ilvl w:val="2"/>
+          <w:numId w:val="3"/>
+        </w:numPr>
+        <w:rPr>
+          <w:rFonts w:ascii="Times New Roman" w:hAnsi="Times New Roman" w:cs="Times New Roman"/>
+          <w:sz w:val="24"/>
+          <w:szCs w:val="24"/>
+        </w:rPr>
+      </w:pPr>
+      <w:r>
+        <w:rPr>
+          <w:rFonts w:ascii="Times New Roman" w:hAnsi="Times New Roman" w:cs="Times New Roman"/>
+          <w:sz w:val="24"/>
+          <w:szCs w:val="24"/>
+        </w:rPr>
+        <w:t xml:space="preserve">Demonstração </w:t>
+      </w:r>
+      <w:r>
+        <w:rPr>
+          <w:rFonts w:ascii="Times New Roman" w:hAnsi="Times New Roman" w:cs="Times New Roman"/>
+          <w:sz w:val="24"/>
+          <w:szCs w:val="24"/>
+        </w:rPr>
+        <w:t>prática</w:t>
+      </w:r>
+      <w:r>
+        <w:rPr>
+          <w:rFonts w:ascii="Times New Roman" w:hAnsi="Times New Roman" w:cs="Times New Roman"/>
+          <w:sz w:val="24"/>
+          <w:szCs w:val="24"/>
+        </w:rPr>
+        <w:t xml:space="preserve"> do funcionamento do produto;</w:t>
+      </w:r>
+    </w:p>
+    <w:p>
+      <w:pPr>
+        <w:pStyle w:val="PargrafodaLista"/>
+        <w:numPr>
+          <w:ilvl w:val="2"/>
+          <w:numId w:val="3"/>
+        </w:numPr>
+        <w:rPr>
+          <w:rFonts w:ascii="Times New Roman" w:hAnsi="Times New Roman" w:cs="Times New Roman"/>
+          <w:sz w:val="24"/>
+          <w:szCs w:val="24"/>
+        </w:rPr>
+      </w:pPr>
+      <w:r>
+        <w:rPr>
+          <w:rFonts w:ascii="Times New Roman" w:hAnsi="Times New Roman" w:cs="Times New Roman"/>
+          <w:sz w:val="24"/>
+          <w:szCs w:val="24"/>
+        </w:rPr>
+        <w:t>Apresentação do produto final ao cliente;</w:t>
+      </w:r>
+    </w:p>
+    <w:p>
+      <w:pPr>
+        <w:pStyle w:val="PargrafodaLista"/>
+        <w:rPr>
+          <w:rFonts w:ascii="Times New Roman" w:hAnsi="Times New Roman" w:cs="Times New Roman"/>
+          <w:sz w:val="24"/>
+          <w:szCs w:val="24"/>
+        </w:rPr>
+      </w:pPr>
+    </w:p>
+    <w:p>
+      <w:pPr>
+        <w:pStyle w:val="PargrafodaLista"/>
+        <w:numPr>
+          <w:ilvl w:val="0"/>
+          <w:numId w:val="1"/>
+        </w:numPr>
+        <w:rPr>
+          <w:rFonts w:ascii="Times New Roman" w:hAnsi="Times New Roman" w:cs="Times New Roman"/>
+          <w:sz w:val="24"/>
+          <w:szCs w:val="24"/>
+        </w:rPr>
+      </w:pPr>
+      <w:r>
+        <w:rPr>
+          <w:rFonts w:ascii="Times New Roman" w:hAnsi="Times New Roman" w:cs="Times New Roman"/>
+          <w:sz w:val="24"/>
+          <w:szCs w:val="24"/>
+        </w:rPr>
+        <w:t>Metodologia Aplicada</w:t>
+      </w:r>
+    </w:p>
+    <w:p>
+      <w:pPr>
+        <w:pStyle w:val="PargrafodaLista"/>
+        <w:rPr>
+          <w:rFonts w:ascii="Times New Roman" w:hAnsi="Times New Roman" w:cs="Times New Roman"/>
+          <w:sz w:val="24"/>
+          <w:szCs w:val="24"/>
+        </w:rPr>
+      </w:pPr>
+      <w:r>
+        <w:rPr>
+          <w:rFonts w:ascii="Times New Roman" w:hAnsi="Times New Roman" w:cs="Times New Roman"/>
+          <w:sz w:val="24"/>
+          <w:szCs w:val="24"/>
+        </w:rPr>
+        <w:t xml:space="preserve">O desenvolvimento do projeto é acompanhado de metodologias ágeis, utilizando a metodologia </w:t>
+      </w:r>
+      <w:r>
+        <w:rPr>
+          <w:rFonts w:ascii="Times New Roman" w:hAnsi="Times New Roman" w:cs="Times New Roman"/>
           <w:i/>
           <w:iCs/>
-        </w:rPr>
-        <w:t>;</w:t>
-      </w:r>
-    </w:p>
-    <w:p>
-      <w:pPr>
-        <w:pStyle w:val="PargrafodaLista"/>
-        <w:numPr>
-          <w:ilvl w:val="2"/>
-          <w:numId w:val="3"/>
-        </w:numPr>
-      </w:pPr>
-      <w:r>
-        <w:t>Criação do TAP;</w:t>
-      </w:r>
-    </w:p>
-    <w:p>
-      <w:pPr>
-        <w:pStyle w:val="PargrafodaLista"/>
-        <w:numPr>
-          <w:ilvl w:val="2"/>
-          <w:numId w:val="3"/>
-        </w:numPr>
-      </w:pPr>
-      <w:r>
-        <w:t>Criação da declaração do escopo do projeto;</w:t>
-      </w:r>
-    </w:p>
-    <w:p>
-      <w:pPr>
-        <w:pStyle w:val="PargrafodaLista"/>
-        <w:numPr>
-          <w:ilvl w:val="1"/>
-          <w:numId w:val="3"/>
-        </w:numPr>
-      </w:pPr>
-      <w:r>
-        <w:t>Desenvolvimento do projeto:</w:t>
-      </w:r>
-    </w:p>
-    <w:p>
-      <w:pPr>
-        <w:pStyle w:val="PargrafodaLista"/>
-        <w:numPr>
-          <w:ilvl w:val="2"/>
-          <w:numId w:val="3"/>
-        </w:numPr>
-      </w:pPr>
-      <w:r>
-        <w:t>Sprint 1:</w:t>
-      </w:r>
-    </w:p>
-    <w:p>
-      <w:pPr>
-        <w:pStyle w:val="PargrafodaLista"/>
-        <w:numPr>
-          <w:ilvl w:val="3"/>
-          <w:numId w:val="3"/>
-        </w:numPr>
-      </w:pPr>
-      <w:r>
-        <w:t>Processamento de redimensionamento de imagem;</w:t>
-      </w:r>
-    </w:p>
-    <w:p>
-      <w:pPr>
-        <w:pStyle w:val="PargrafodaLista"/>
-        <w:numPr>
-          <w:ilvl w:val="3"/>
-          <w:numId w:val="3"/>
-        </w:numPr>
-      </w:pPr>
-      <w:r>
-        <w:t>Integração de resize e de transformar RGB com IA;</w:t>
-      </w:r>
-    </w:p>
-    <w:p>
-      <w:pPr>
-        <w:pStyle w:val="PargrafodaLista"/>
-        <w:numPr>
-          <w:ilvl w:val="3"/>
-          <w:numId w:val="3"/>
-        </w:numPr>
-      </w:pPr>
-      <w:r>
-        <w:t>Treinamento inicial para o reconhecimento de Vagem de soja;</w:t>
-      </w:r>
-    </w:p>
-    <w:p>
-      <w:pPr>
-        <w:pStyle w:val="PargrafodaLista"/>
-        <w:numPr>
-          <w:ilvl w:val="3"/>
-          <w:numId w:val="3"/>
-        </w:numPr>
-      </w:pPr>
-      <w:r>
-        <w:t>Refatorar da tela de cadastro de amostra no Front-end para a IA;</w:t>
-      </w:r>
-    </w:p>
-    <w:p>
-      <w:pPr>
-        <w:pStyle w:val="PargrafodaLista"/>
-        <w:numPr>
-          <w:ilvl w:val="2"/>
-          <w:numId w:val="3"/>
-        </w:numPr>
-      </w:pPr>
-      <w:r>
-        <w:t>Sprint 2:</w:t>
-      </w:r>
-    </w:p>
-    <w:p>
-      <w:pPr>
-        <w:pStyle w:val="PargrafodaLista"/>
-        <w:numPr>
-          <w:ilvl w:val="3"/>
-          <w:numId w:val="3"/>
-        </w:numPr>
-      </w:pPr>
-      <w:r>
-        <w:t>Criação do end point de chamada de IA a partir de uma foto inserida pelo usuário;</w:t>
-      </w:r>
-    </w:p>
-    <w:p>
-      <w:pPr>
-        <w:pStyle w:val="PargrafodaLista"/>
-        <w:numPr>
-          <w:ilvl w:val="3"/>
-          <w:numId w:val="3"/>
-        </w:numPr>
-      </w:pPr>
-      <w:r>
-        <w:t>Treinamento de reconhecimento e classificação de imagem para contagem de sementes na vagem de soja;</w:t>
-      </w:r>
-    </w:p>
-    <w:p>
-      <w:pPr>
-        <w:pStyle w:val="PargrafodaLista"/>
-        <w:numPr>
-          <w:ilvl w:val="3"/>
-          <w:numId w:val="3"/>
-        </w:numPr>
-      </w:pPr>
-      <w:r>
-        <w:t>Estimativa dos grãos a partir da quantidade de vagem de soja;</w:t>
-      </w:r>
-    </w:p>
-    <w:p>
-      <w:pPr>
-        <w:pStyle w:val="PargrafodaLista"/>
-        <w:numPr>
-          <w:ilvl w:val="2"/>
-          <w:numId w:val="3"/>
-        </w:numPr>
-      </w:pPr>
-      <w:r>
-        <w:t xml:space="preserve"> Sprint 3: </w:t>
-      </w:r>
-    </w:p>
-    <w:p>
-      <w:pPr>
-        <w:pStyle w:val="PargrafodaLista"/>
-        <w:numPr>
-          <w:ilvl w:val="3"/>
-          <w:numId w:val="3"/>
-        </w:numPr>
-      </w:pPr>
-      <w:r>
-        <w:t>Implementação da contagem de grãos na vagem de soja;</w:t>
-      </w:r>
-    </w:p>
-    <w:p>
-      <w:pPr>
-        <w:pStyle w:val="PargrafodaLista"/>
-        <w:numPr>
-          <w:ilvl w:val="3"/>
-          <w:numId w:val="3"/>
-        </w:numPr>
-      </w:pPr>
-      <w:r>
-        <w:t>Configuração da AWS</w:t>
-      </w:r>
-    </w:p>
-    <w:p>
-      <w:pPr>
-        <w:pStyle w:val="PargrafodaLista"/>
-        <w:numPr>
-          <w:ilvl w:val="3"/>
-          <w:numId w:val="3"/>
-        </w:numPr>
-      </w:pPr>
-      <w:r>
-        <w:t>Integração do Aplicativo com a IA;</w:t>
-      </w:r>
-    </w:p>
-    <w:p>
-      <w:pPr>
-        <w:pStyle w:val="PargrafodaLista"/>
-        <w:numPr>
-          <w:ilvl w:val="3"/>
-          <w:numId w:val="3"/>
-        </w:numPr>
-      </w:pPr>
-      <w:r>
-        <w:t>Melhoria do modelo de reconhecimento de vagens;</w:t>
-      </w:r>
-    </w:p>
-    <w:p>
-      <w:pPr>
-        <w:pStyle w:val="PargrafodaLista"/>
-        <w:numPr>
-          <w:ilvl w:val="3"/>
-          <w:numId w:val="3"/>
-        </w:numPr>
-      </w:pPr>
-      <w:r>
-        <w:t>Preenchimento automático dos campos de estimativas no aplicativo de acordo com a análise feita pela IA;</w:t>
-      </w:r>
-    </w:p>
-    <w:p>
-      <w:pPr>
-        <w:pStyle w:val="PargrafodaLista"/>
-        <w:numPr>
-          <w:ilvl w:val="2"/>
-          <w:numId w:val="3"/>
-        </w:numPr>
-      </w:pPr>
-      <w:r>
-        <w:t>Sprint 4:</w:t>
-      </w:r>
-    </w:p>
-    <w:p>
-      <w:pPr>
-        <w:pStyle w:val="PargrafodaLista"/>
-        <w:numPr>
-          <w:ilvl w:val="3"/>
-          <w:numId w:val="3"/>
-        </w:numPr>
-      </w:pPr>
-      <w:r>
-        <w:t>Correção de bugs no aplicativo;</w:t>
-      </w:r>
-    </w:p>
-    <w:p>
-      <w:pPr>
-        <w:pStyle w:val="PargrafodaLista"/>
-        <w:numPr>
-          <w:ilvl w:val="3"/>
-          <w:numId w:val="3"/>
-        </w:numPr>
-      </w:pPr>
-      <w:r>
-        <w:t xml:space="preserve">Exibição da imagem do reconhecimento de vagens no aplicativo; </w:t>
-      </w:r>
-    </w:p>
-    <w:p>
-      <w:pPr>
-        <w:pStyle w:val="PargrafodaLista"/>
-        <w:numPr>
-          <w:ilvl w:val="1"/>
-          <w:numId w:val="3"/>
-        </w:numPr>
-      </w:pPr>
-      <w:r>
-        <w:t>Testes do projeto:</w:t>
-      </w:r>
-    </w:p>
-    <w:p>
-      <w:pPr>
-        <w:pStyle w:val="PargrafodaLista"/>
-        <w:numPr>
-          <w:ilvl w:val="2"/>
-          <w:numId w:val="3"/>
-        </w:numPr>
-      </w:pPr>
-      <w:r>
-        <w:t>Desenvolvimento de testes dinâmicos;</w:t>
-      </w:r>
-    </w:p>
-    <w:p>
-      <w:pPr>
-        <w:pStyle w:val="PargrafodaLista"/>
-        <w:numPr>
-          <w:ilvl w:val="2"/>
-          <w:numId w:val="3"/>
-        </w:numPr>
-        <w:spacing w:after="0" w:line="240" w:lineRule="auto"/>
-        <w:jc w:val="both"/>
-        <w:rPr>
-          <w:rFonts w:cs="Arial"/>
-          <w:szCs w:val="20"/>
-        </w:rPr>
-      </w:pPr>
-      <w:r>
-        <w:rPr>
-          <w:rFonts w:cs="Arial"/>
-          <w:szCs w:val="20"/>
-        </w:rPr>
-        <w:t>Realização de testes funcionais em diferentes casos;</w:t>
-      </w:r>
-    </w:p>
-    <w:p>
-      <w:pPr>
-        <w:pStyle w:val="PargrafodaLista"/>
-        <w:numPr>
-          <w:ilvl w:val="1"/>
-          <w:numId w:val="3"/>
-        </w:numPr>
-      </w:pPr>
-      <w:r>
-        <w:t>Entrega do projeto:</w:t>
-      </w:r>
-    </w:p>
-    <w:p>
-      <w:pPr>
-        <w:pStyle w:val="PargrafodaLista"/>
-        <w:numPr>
-          <w:ilvl w:val="2"/>
-          <w:numId w:val="3"/>
-        </w:numPr>
-      </w:pPr>
-      <w:r>
-        <w:t xml:space="preserve">Demonstração </w:t>
-      </w:r>
-      <w:r>
-        <w:t>prática</w:t>
-      </w:r>
-      <w:r>
-        <w:t xml:space="preserve"> do funcionamento do produto;</w:t>
-      </w:r>
-    </w:p>
-    <w:p>
-      <w:pPr>
-        <w:pStyle w:val="PargrafodaLista"/>
-        <w:numPr>
-          <w:ilvl w:val="2"/>
-          <w:numId w:val="3"/>
-        </w:numPr>
-      </w:pPr>
-      <w:r>
-        <w:t>Apresentação do produto final ao cliente;</w:t>
-      </w:r>
-    </w:p>
-    <w:p>
-      <w:pPr>
-        <w:pStyle w:val="PargrafodaLista"/>
+          <w:sz w:val="24"/>
+          <w:szCs w:val="24"/>
+        </w:rPr>
+        <w:t>Scrum</w:t>
+      </w:r>
+      <w:r>
+        <w:rPr>
+          <w:rFonts w:ascii="Times New Roman" w:hAnsi="Times New Roman" w:cs="Times New Roman"/>
+          <w:sz w:val="24"/>
+          <w:szCs w:val="24"/>
+        </w:rPr>
+        <w:t xml:space="preserve">, </w:t>
+      </w:r>
+      <w:r>
+        <w:rPr>
+          <w:rFonts w:ascii="Times New Roman" w:hAnsi="Times New Roman" w:cs="Times New Roman"/>
+          <w:sz w:val="24"/>
+          <w:szCs w:val="24"/>
+        </w:rPr>
+        <w:t>u</w:t>
+      </w:r>
+      <w:r>
+        <w:rPr>
+          <w:rFonts w:ascii="Times New Roman" w:hAnsi="Times New Roman" w:cs="Times New Roman"/>
+          <w:sz w:val="24"/>
+          <w:szCs w:val="24"/>
+        </w:rPr>
+        <w:t xml:space="preserve">tilizando o </w:t>
+      </w:r>
+      <w:r>
+        <w:rPr>
+          <w:rFonts w:ascii="Times New Roman" w:hAnsi="Times New Roman" w:cs="Times New Roman"/>
+          <w:i/>
+          <w:iCs/>
+          <w:sz w:val="24"/>
+          <w:szCs w:val="24"/>
+        </w:rPr>
+        <w:t>Scrum</w:t>
+      </w:r>
+      <w:r>
+        <w:rPr>
+          <w:rFonts w:ascii="Times New Roman" w:hAnsi="Times New Roman" w:cs="Times New Roman"/>
+          <w:sz w:val="24"/>
+          <w:szCs w:val="24"/>
+        </w:rPr>
+        <w:t xml:space="preserve"> conseguimos</w:t>
+      </w:r>
+      <w:r>
+        <w:rPr>
+          <w:rFonts w:ascii="Times New Roman" w:hAnsi="Times New Roman" w:cs="Times New Roman"/>
+          <w:sz w:val="24"/>
+          <w:szCs w:val="24"/>
+        </w:rPr>
+        <w:t xml:space="preserve"> uma comunicação</w:t>
+      </w:r>
+      <w:r>
+        <w:rPr>
+          <w:rFonts w:ascii="Times New Roman" w:hAnsi="Times New Roman" w:cs="Times New Roman"/>
+          <w:sz w:val="24"/>
+          <w:szCs w:val="24"/>
+        </w:rPr>
+        <w:t xml:space="preserve"> melhor devido as </w:t>
+      </w:r>
+      <w:r>
+        <w:rPr>
+          <w:rFonts w:ascii="Times New Roman" w:hAnsi="Times New Roman" w:cs="Times New Roman"/>
+          <w:i/>
+          <w:iCs/>
+          <w:sz w:val="24"/>
+          <w:szCs w:val="24"/>
+        </w:rPr>
+        <w:t>Daily</w:t>
+      </w:r>
+      <w:r>
+        <w:rPr>
+          <w:rFonts w:ascii="Times New Roman" w:hAnsi="Times New Roman" w:cs="Times New Roman"/>
+          <w:i/>
+          <w:iCs/>
+          <w:sz w:val="24"/>
+          <w:szCs w:val="24"/>
+        </w:rPr>
+        <w:t>s</w:t>
+      </w:r>
+      <w:r>
+        <w:rPr>
+          <w:rFonts w:ascii="Times New Roman" w:hAnsi="Times New Roman" w:cs="Times New Roman"/>
+          <w:sz w:val="24"/>
+          <w:szCs w:val="24"/>
+        </w:rPr>
+        <w:t xml:space="preserve"> </w:t>
+      </w:r>
+      <w:r>
+        <w:rPr>
+          <w:rFonts w:ascii="Times New Roman" w:hAnsi="Times New Roman" w:cs="Times New Roman"/>
+          <w:sz w:val="24"/>
+          <w:szCs w:val="24"/>
+        </w:rPr>
+        <w:t>precis</w:t>
+      </w:r>
+      <w:r>
+        <w:rPr>
+          <w:rFonts w:ascii="Times New Roman" w:hAnsi="Times New Roman" w:cs="Times New Roman"/>
+          <w:sz w:val="24"/>
+          <w:szCs w:val="24"/>
+        </w:rPr>
+        <w:t>amos</w:t>
+      </w:r>
+      <w:r>
+        <w:rPr>
+          <w:rFonts w:ascii="Times New Roman" w:hAnsi="Times New Roman" w:cs="Times New Roman"/>
+          <w:sz w:val="24"/>
+          <w:szCs w:val="24"/>
+        </w:rPr>
+        <w:t xml:space="preserve"> explicar o que está sendo feito, qual foi o pregresso obtido, quais as dificuldades que está enfrentando e quais estratégias têm gerado bons resultados e devem ser compartilhadas.Com a transparência do método os pontos fortes e fracos ficam muito visíveis, facilitando a identificação do que não está funcionando muito bem e a partir disso, valorizar ações que estão sendo mais efetivas.</w:t>
+      </w:r>
+    </w:p>
+    <w:p>
+      <w:pPr>
+        <w:pStyle w:val="PargrafodaLista"/>
+        <w:rPr>
+          <w:rFonts w:ascii="Times New Roman" w:hAnsi="Times New Roman" w:cs="Times New Roman"/>
+          <w:sz w:val="24"/>
+          <w:szCs w:val="24"/>
+        </w:rPr>
+      </w:pPr>
+    </w:p>
+    <w:p>
+      <w:pPr>
+        <w:pStyle w:val="PargrafodaLista"/>
+        <w:rPr>
+          <w:rFonts w:ascii="Times New Roman" w:hAnsi="Times New Roman" w:cs="Times New Roman"/>
+          <w:sz w:val="24"/>
+          <w:szCs w:val="24"/>
+        </w:rPr>
       </w:pPr>
     </w:p>
     <w:p>
@@ -1764,14 +2976,29 @@
           <w:ilvl w:val="0"/>
           <w:numId w:val="1"/>
         </w:numPr>
-      </w:pPr>
-      <w:r>
-        <w:t>Metodologia Aplicada</w:t>
-      </w:r>
-    </w:p>
-    <w:p>
-      <w:pPr>
-        <w:pStyle w:val="PargrafodaLista"/>
+        <w:rPr>
+          <w:rFonts w:ascii="Times New Roman" w:hAnsi="Times New Roman" w:cs="Times New Roman"/>
+          <w:sz w:val="24"/>
+          <w:szCs w:val="24"/>
+        </w:rPr>
+      </w:pPr>
+      <w:r>
+        <w:rPr>
+          <w:rFonts w:ascii="Times New Roman" w:hAnsi="Times New Roman" w:cs="Times New Roman"/>
+          <w:sz w:val="24"/>
+          <w:szCs w:val="24"/>
+        </w:rPr>
+        <w:t>Mapa Estratégico</w:t>
+      </w:r>
+    </w:p>
+    <w:p>
+      <w:pPr>
+        <w:pStyle w:val="PargrafodaLista"/>
+        <w:rPr>
+          <w:rFonts w:ascii="Times New Roman" w:hAnsi="Times New Roman" w:cs="Times New Roman"/>
+          <w:sz w:val="24"/>
+          <w:szCs w:val="24"/>
+        </w:rPr>
       </w:pPr>
     </w:p>
     <w:p>
@@ -1781,57 +3008,55 @@
           <w:ilvl w:val="0"/>
           <w:numId w:val="1"/>
         </w:numPr>
-      </w:pPr>
-      <w:r>
-        <w:t>Mapa Estratégico</w:t>
-      </w:r>
-    </w:p>
-    <w:p>
-      <w:pPr>
-        <w:pStyle w:val="PargrafodaLista"/>
-      </w:pPr>
-    </w:p>
-    <w:p>
-      <w:pPr>
-        <w:pStyle w:val="PargrafodaLista"/>
-        <w:numPr>
-          <w:ilvl w:val="0"/>
-          <w:numId w:val="1"/>
-        </w:numPr>
-      </w:pPr>
-      <w:r>
+        <w:rPr>
+          <w:rFonts w:ascii="Times New Roman" w:hAnsi="Times New Roman" w:cs="Times New Roman"/>
+          <w:sz w:val="24"/>
+          <w:szCs w:val="24"/>
+        </w:rPr>
+      </w:pPr>
+      <w:r>
+        <w:rPr>
+          <w:rFonts w:ascii="Times New Roman" w:hAnsi="Times New Roman" w:cs="Times New Roman"/>
+          <w:sz w:val="24"/>
+          <w:szCs w:val="24"/>
+        </w:rPr>
         <w:t>Objetivos Estratégicos</w:t>
       </w:r>
     </w:p>
     <w:p>
       <w:pPr>
         <w:pStyle w:val="PargrafodaLista"/>
-      </w:pPr>
-    </w:p>
-    <w:p>
-      <w:pPr>
-        <w:pStyle w:val="PargrafodaLista"/>
-        <w:rPr>
-          <w:rFonts w:ascii="Arial" w:hAnsi="Arial" w:cs="Arial"/>
-          <w:sz w:val="15"/>
-          <w:szCs w:val="15"/>
-          <w:shd w:val="clear" w:color="auto" w:fill="FAF9F8"/>
-        </w:rPr>
-      </w:pPr>
-      <w:r>
-        <w:rPr>
-          <w:rFonts w:ascii="Arial" w:hAnsi="Arial" w:cs="Arial"/>
-          <w:sz w:val="15"/>
-          <w:szCs w:val="15"/>
+        <w:rPr>
+          <w:rFonts w:ascii="Times New Roman" w:hAnsi="Times New Roman" w:cs="Times New Roman"/>
+          <w:sz w:val="24"/>
+          <w:szCs w:val="24"/>
+        </w:rPr>
+      </w:pPr>
+    </w:p>
+    <w:p>
+      <w:pPr>
+        <w:pStyle w:val="PargrafodaLista"/>
+        <w:rPr>
+          <w:rFonts w:ascii="Times New Roman" w:hAnsi="Times New Roman" w:cs="Times New Roman"/>
+          <w:sz w:val="24"/>
+          <w:szCs w:val="24"/>
+          <w:shd w:val="clear" w:color="auto" w:fill="FAF9F8"/>
+        </w:rPr>
+      </w:pPr>
+      <w:r>
+        <w:rPr>
+          <w:rFonts w:ascii="Times New Roman" w:hAnsi="Times New Roman" w:cs="Times New Roman"/>
+          <w:sz w:val="24"/>
+          <w:szCs w:val="24"/>
           <w:shd w:val="clear" w:color="auto" w:fill="FAF9F8"/>
         </w:rPr>
         <w:t>Perspectiva:</w:t>
       </w:r>
       <w:r>
         <w:rPr>
-          <w:rFonts w:ascii="Arial" w:hAnsi="Arial" w:cs="Arial"/>
-          <w:sz w:val="15"/>
-          <w:szCs w:val="15"/>
+          <w:rFonts w:ascii="Times New Roman" w:hAnsi="Times New Roman" w:cs="Times New Roman"/>
+          <w:sz w:val="24"/>
+          <w:szCs w:val="24"/>
           <w:shd w:val="clear" w:color="auto" w:fill="FAF9F8"/>
         </w:rPr>
         <w:t xml:space="preserve"> Crescimento e aprendizagem</w:t>
@@ -1841,17 +3066,17 @@
       <w:pPr>
         <w:pStyle w:val="PargrafodaLista"/>
         <w:rPr>
-          <w:rFonts w:ascii="Arial" w:hAnsi="Arial" w:cs="Arial"/>
-          <w:sz w:val="15"/>
-          <w:szCs w:val="15"/>
-          <w:shd w:val="clear" w:color="auto" w:fill="FAF9F8"/>
-        </w:rPr>
-      </w:pPr>
-      <w:r>
-        <w:rPr>
-          <w:rFonts w:ascii="Arial" w:hAnsi="Arial" w:cs="Arial"/>
-          <w:sz w:val="15"/>
-          <w:szCs w:val="15"/>
+          <w:rFonts w:ascii="Times New Roman" w:hAnsi="Times New Roman" w:cs="Times New Roman"/>
+          <w:sz w:val="24"/>
+          <w:szCs w:val="24"/>
+          <w:shd w:val="clear" w:color="auto" w:fill="FAF9F8"/>
+        </w:rPr>
+      </w:pPr>
+      <w:r>
+        <w:rPr>
+          <w:rFonts w:ascii="Times New Roman" w:hAnsi="Times New Roman" w:cs="Times New Roman"/>
+          <w:sz w:val="24"/>
+          <w:szCs w:val="24"/>
           <w:shd w:val="clear" w:color="auto" w:fill="FAF9F8"/>
         </w:rPr>
         <w:t>Área:</w:t>
@@ -1861,26 +3086,26 @@
       <w:pPr>
         <w:pStyle w:val="PargrafodaLista"/>
         <w:rPr>
-          <w:rFonts w:ascii="Arial" w:hAnsi="Arial" w:cs="Arial"/>
-          <w:sz w:val="15"/>
-          <w:szCs w:val="15"/>
-          <w:shd w:val="clear" w:color="auto" w:fill="FAF9F8"/>
-        </w:rPr>
-      </w:pPr>
-      <w:r>
-        <w:rPr>
-          <w:rFonts w:ascii="Arial" w:hAnsi="Arial" w:cs="Arial"/>
-          <w:sz w:val="15"/>
-          <w:szCs w:val="15"/>
+          <w:rFonts w:ascii="Times New Roman" w:hAnsi="Times New Roman" w:cs="Times New Roman"/>
+          <w:sz w:val="24"/>
+          <w:szCs w:val="24"/>
+          <w:shd w:val="clear" w:color="auto" w:fill="FAF9F8"/>
+        </w:rPr>
+      </w:pPr>
+      <w:r>
+        <w:rPr>
+          <w:rFonts w:ascii="Times New Roman" w:hAnsi="Times New Roman" w:cs="Times New Roman"/>
+          <w:sz w:val="24"/>
+          <w:szCs w:val="24"/>
           <w:shd w:val="clear" w:color="auto" w:fill="FAF9F8"/>
         </w:rPr>
         <w:t>Objetivo Estratégico</w:t>
       </w:r>
       <w:r>
         <w:rPr>
-          <w:rFonts w:ascii="Arial" w:hAnsi="Arial" w:cs="Arial"/>
-          <w:sz w:val="15"/>
-          <w:szCs w:val="15"/>
+          <w:rFonts w:ascii="Times New Roman" w:hAnsi="Times New Roman" w:cs="Times New Roman"/>
+          <w:sz w:val="24"/>
+          <w:szCs w:val="24"/>
           <w:shd w:val="clear" w:color="auto" w:fill="FAF9F8"/>
         </w:rPr>
         <w:t>1 - ??</w:t>
@@ -1890,17 +3115,17 @@
       <w:pPr>
         <w:pStyle w:val="PargrafodaLista"/>
         <w:rPr>
-          <w:rFonts w:ascii="Arial" w:hAnsi="Arial" w:cs="Arial"/>
-          <w:sz w:val="15"/>
-          <w:szCs w:val="15"/>
-          <w:shd w:val="clear" w:color="auto" w:fill="FAF9F8"/>
-        </w:rPr>
-      </w:pPr>
-      <w:r>
-        <w:rPr>
-          <w:rFonts w:ascii="Arial" w:hAnsi="Arial" w:cs="Arial"/>
-          <w:sz w:val="15"/>
-          <w:szCs w:val="15"/>
+          <w:rFonts w:ascii="Times New Roman" w:hAnsi="Times New Roman" w:cs="Times New Roman"/>
+          <w:sz w:val="24"/>
+          <w:szCs w:val="24"/>
+          <w:shd w:val="clear" w:color="auto" w:fill="FAF9F8"/>
+        </w:rPr>
+      </w:pPr>
+      <w:r>
+        <w:rPr>
+          <w:rFonts w:ascii="Times New Roman" w:hAnsi="Times New Roman" w:cs="Times New Roman"/>
+          <w:sz w:val="24"/>
+          <w:szCs w:val="24"/>
           <w:shd w:val="clear" w:color="auto" w:fill="FAF9F8"/>
         </w:rPr>
         <w:t>Metas:</w:t>
@@ -1910,17 +3135,17 @@
       <w:pPr>
         <w:pStyle w:val="PargrafodaLista"/>
         <w:rPr>
-          <w:rFonts w:ascii="Arial" w:hAnsi="Arial" w:cs="Arial"/>
-          <w:sz w:val="15"/>
-          <w:szCs w:val="15"/>
-          <w:shd w:val="clear" w:color="auto" w:fill="FAF9F8"/>
-        </w:rPr>
-      </w:pPr>
-      <w:r>
-        <w:rPr>
-          <w:rFonts w:ascii="Arial" w:hAnsi="Arial" w:cs="Arial"/>
-          <w:sz w:val="15"/>
-          <w:szCs w:val="15"/>
+          <w:rFonts w:ascii="Times New Roman" w:hAnsi="Times New Roman" w:cs="Times New Roman"/>
+          <w:sz w:val="24"/>
+          <w:szCs w:val="24"/>
+          <w:shd w:val="clear" w:color="auto" w:fill="FAF9F8"/>
+        </w:rPr>
+      </w:pPr>
+      <w:r>
+        <w:rPr>
+          <w:rFonts w:ascii="Times New Roman" w:hAnsi="Times New Roman" w:cs="Times New Roman"/>
+          <w:sz w:val="24"/>
+          <w:szCs w:val="24"/>
           <w:shd w:val="clear" w:color="auto" w:fill="FAF9F8"/>
         </w:rPr>
         <w:t>Ações Estratégicas:</w:t>
@@ -1929,31 +3154,36 @@
     <w:p>
       <w:pPr>
         <w:pStyle w:val="PargrafodaLista"/>
-      </w:pPr>
-    </w:p>
-    <w:p>
-      <w:pPr>
-        <w:pStyle w:val="PargrafodaLista"/>
-        <w:rPr>
-          <w:rFonts w:ascii="Arial" w:hAnsi="Arial" w:cs="Arial"/>
-          <w:sz w:val="15"/>
-          <w:szCs w:val="15"/>
-        </w:rPr>
-      </w:pPr>
-      <w:r>
-        <w:rPr>
-          <w:rFonts w:ascii="Arial" w:hAnsi="Arial" w:cs="Arial"/>
-          <w:sz w:val="15"/>
-          <w:szCs w:val="15"/>
+        <w:rPr>
+          <w:rFonts w:ascii="Times New Roman" w:hAnsi="Times New Roman" w:cs="Times New Roman"/>
+          <w:sz w:val="24"/>
+          <w:szCs w:val="24"/>
+        </w:rPr>
+      </w:pPr>
+    </w:p>
+    <w:p>
+      <w:pPr>
+        <w:pStyle w:val="PargrafodaLista"/>
+        <w:rPr>
+          <w:rFonts w:ascii="Times New Roman" w:hAnsi="Times New Roman" w:cs="Times New Roman"/>
+          <w:sz w:val="24"/>
+          <w:szCs w:val="24"/>
+        </w:rPr>
+      </w:pPr>
+      <w:r>
+        <w:rPr>
+          <w:rFonts w:ascii="Times New Roman" w:hAnsi="Times New Roman" w:cs="Times New Roman"/>
+          <w:sz w:val="24"/>
+          <w:szCs w:val="24"/>
           <w:shd w:val="clear" w:color="auto" w:fill="FAF9F8"/>
         </w:rPr>
         <w:t>Perspectiva:</w:t>
       </w:r>
       <w:r>
         <w:rPr>
-          <w:rFonts w:ascii="Arial" w:hAnsi="Arial" w:cs="Arial"/>
-          <w:sz w:val="15"/>
-          <w:szCs w:val="15"/>
+          <w:rFonts w:ascii="Times New Roman" w:hAnsi="Times New Roman" w:cs="Times New Roman"/>
+          <w:sz w:val="24"/>
+          <w:szCs w:val="24"/>
         </w:rPr>
         <w:t xml:space="preserve"> Crescimento e aprendizagem</w:t>
       </w:r>
@@ -1962,28 +3192,28 @@
       <w:pPr>
         <w:pStyle w:val="PargrafodaLista"/>
         <w:rPr>
-          <w:rFonts w:ascii="Arial" w:hAnsi="Arial" w:cs="Arial"/>
-          <w:sz w:val="15"/>
-          <w:szCs w:val="15"/>
-          <w:shd w:val="clear" w:color="auto" w:fill="FAF9F8"/>
-        </w:rPr>
-      </w:pPr>
-    </w:p>
-    <w:p>
-      <w:pPr>
-        <w:pStyle w:val="PargrafodaLista"/>
-        <w:rPr>
-          <w:rFonts w:ascii="Arial" w:hAnsi="Arial" w:cs="Arial"/>
-          <w:sz w:val="15"/>
-          <w:szCs w:val="15"/>
-          <w:shd w:val="clear" w:color="auto" w:fill="FAF9F8"/>
-        </w:rPr>
-      </w:pPr>
-      <w:r>
-        <w:rPr>
-          <w:rFonts w:ascii="Arial" w:hAnsi="Arial" w:cs="Arial"/>
-          <w:sz w:val="15"/>
-          <w:szCs w:val="15"/>
+          <w:rFonts w:ascii="Times New Roman" w:hAnsi="Times New Roman" w:cs="Times New Roman"/>
+          <w:sz w:val="24"/>
+          <w:szCs w:val="24"/>
+          <w:shd w:val="clear" w:color="auto" w:fill="FAF9F8"/>
+        </w:rPr>
+      </w:pPr>
+    </w:p>
+    <w:p>
+      <w:pPr>
+        <w:pStyle w:val="PargrafodaLista"/>
+        <w:rPr>
+          <w:rFonts w:ascii="Times New Roman" w:hAnsi="Times New Roman" w:cs="Times New Roman"/>
+          <w:sz w:val="24"/>
+          <w:szCs w:val="24"/>
+          <w:shd w:val="clear" w:color="auto" w:fill="FAF9F8"/>
+        </w:rPr>
+      </w:pPr>
+      <w:r>
+        <w:rPr>
+          <w:rFonts w:ascii="Times New Roman" w:hAnsi="Times New Roman" w:cs="Times New Roman"/>
+          <w:sz w:val="24"/>
+          <w:szCs w:val="24"/>
           <w:shd w:val="clear" w:color="auto" w:fill="FAF9F8"/>
         </w:rPr>
         <w:t>Área:</w:t>
@@ -1993,44 +3223,44 @@
       <w:pPr>
         <w:pStyle w:val="PargrafodaLista"/>
         <w:rPr>
-          <w:rFonts w:ascii="Arial" w:hAnsi="Arial" w:cs="Arial"/>
-          <w:sz w:val="15"/>
-          <w:szCs w:val="15"/>
-          <w:shd w:val="clear" w:color="auto" w:fill="FAF9F8"/>
-        </w:rPr>
-      </w:pPr>
-      <w:r>
-        <w:rPr>
-          <w:rFonts w:ascii="Arial" w:hAnsi="Arial" w:cs="Arial"/>
-          <w:sz w:val="15"/>
-          <w:szCs w:val="15"/>
+          <w:rFonts w:ascii="Times New Roman" w:hAnsi="Times New Roman" w:cs="Times New Roman"/>
+          <w:sz w:val="24"/>
+          <w:szCs w:val="24"/>
+          <w:shd w:val="clear" w:color="auto" w:fill="FAF9F8"/>
+        </w:rPr>
+      </w:pPr>
+      <w:r>
+        <w:rPr>
+          <w:rFonts w:ascii="Times New Roman" w:hAnsi="Times New Roman" w:cs="Times New Roman"/>
+          <w:sz w:val="24"/>
+          <w:szCs w:val="24"/>
           <w:shd w:val="clear" w:color="auto" w:fill="FAF9F8"/>
         </w:rPr>
         <w:t>Objetivo Estratégico</w:t>
       </w:r>
       <w:r>
         <w:rPr>
-          <w:rFonts w:ascii="Arial" w:hAnsi="Arial" w:cs="Arial"/>
-          <w:sz w:val="15"/>
-          <w:szCs w:val="15"/>
+          <w:rFonts w:ascii="Times New Roman" w:hAnsi="Times New Roman" w:cs="Times New Roman"/>
+          <w:sz w:val="24"/>
+          <w:szCs w:val="24"/>
           <w:shd w:val="clear" w:color="auto" w:fill="FAF9F8"/>
         </w:rPr>
         <w:t>2</w:t>
       </w:r>
       <w:r>
         <w:rPr>
-          <w:rFonts w:ascii="Arial" w:hAnsi="Arial" w:cs="Arial"/>
-          <w:sz w:val="15"/>
-          <w:szCs w:val="15"/>
+          <w:rFonts w:ascii="Times New Roman" w:hAnsi="Times New Roman" w:cs="Times New Roman"/>
+          <w:sz w:val="24"/>
+          <w:szCs w:val="24"/>
           <w:shd w:val="clear" w:color="auto" w:fill="FAF9F8"/>
         </w:rPr>
         <w:t>:</w:t>
       </w:r>
       <w:r>
         <w:rPr>
-          <w:rFonts w:ascii="Arial" w:hAnsi="Arial" w:cs="Arial"/>
-          <w:sz w:val="15"/>
-          <w:szCs w:val="15"/>
+          <w:rFonts w:ascii="Times New Roman" w:hAnsi="Times New Roman" w:cs="Times New Roman"/>
+          <w:sz w:val="24"/>
+          <w:szCs w:val="24"/>
           <w:shd w:val="clear" w:color="auto" w:fill="FAF9F8"/>
         </w:rPr>
         <w:t xml:space="preserve"> ???</w:t>
@@ -2040,17 +3270,17 @@
       <w:pPr>
         <w:pStyle w:val="PargrafodaLista"/>
         <w:rPr>
-          <w:rFonts w:ascii="Arial" w:hAnsi="Arial" w:cs="Arial"/>
-          <w:sz w:val="15"/>
-          <w:szCs w:val="15"/>
-          <w:shd w:val="clear" w:color="auto" w:fill="FAF9F8"/>
-        </w:rPr>
-      </w:pPr>
-      <w:r>
-        <w:rPr>
-          <w:rFonts w:ascii="Arial" w:hAnsi="Arial" w:cs="Arial"/>
-          <w:sz w:val="15"/>
-          <w:szCs w:val="15"/>
+          <w:rFonts w:ascii="Times New Roman" w:hAnsi="Times New Roman" w:cs="Times New Roman"/>
+          <w:sz w:val="24"/>
+          <w:szCs w:val="24"/>
+          <w:shd w:val="clear" w:color="auto" w:fill="FAF9F8"/>
+        </w:rPr>
+      </w:pPr>
+      <w:r>
+        <w:rPr>
+          <w:rFonts w:ascii="Times New Roman" w:hAnsi="Times New Roman" w:cs="Times New Roman"/>
+          <w:sz w:val="24"/>
+          <w:szCs w:val="24"/>
           <w:shd w:val="clear" w:color="auto" w:fill="FAF9F8"/>
         </w:rPr>
         <w:t>Metas:</w:t>
@@ -2060,17 +3290,17 @@
       <w:pPr>
         <w:pStyle w:val="PargrafodaLista"/>
         <w:rPr>
-          <w:rFonts w:ascii="Arial" w:hAnsi="Arial" w:cs="Arial"/>
-          <w:sz w:val="15"/>
-          <w:szCs w:val="15"/>
-          <w:shd w:val="clear" w:color="auto" w:fill="FAF9F8"/>
-        </w:rPr>
-      </w:pPr>
-      <w:r>
-        <w:rPr>
-          <w:rFonts w:ascii="Arial" w:hAnsi="Arial" w:cs="Arial"/>
-          <w:sz w:val="15"/>
-          <w:szCs w:val="15"/>
+          <w:rFonts w:ascii="Times New Roman" w:hAnsi="Times New Roman" w:cs="Times New Roman"/>
+          <w:sz w:val="24"/>
+          <w:szCs w:val="24"/>
+          <w:shd w:val="clear" w:color="auto" w:fill="FAF9F8"/>
+        </w:rPr>
+      </w:pPr>
+      <w:r>
+        <w:rPr>
+          <w:rFonts w:ascii="Times New Roman" w:hAnsi="Times New Roman" w:cs="Times New Roman"/>
+          <w:sz w:val="24"/>
+          <w:szCs w:val="24"/>
           <w:shd w:val="clear" w:color="auto" w:fill="FAF9F8"/>
         </w:rPr>
         <w:t>Ações Estratégicas:</w:t>
@@ -2080,28 +3310,28 @@
       <w:pPr>
         <w:pStyle w:val="PargrafodaLista"/>
         <w:rPr>
-          <w:rFonts w:ascii="Arial" w:hAnsi="Arial" w:cs="Arial"/>
-          <w:sz w:val="15"/>
-          <w:szCs w:val="15"/>
-          <w:shd w:val="clear" w:color="auto" w:fill="FAF9F8"/>
-        </w:rPr>
-      </w:pPr>
-    </w:p>
-    <w:p>
-      <w:pPr>
-        <w:pStyle w:val="PargrafodaLista"/>
-        <w:rPr>
-          <w:rFonts w:ascii="Arial" w:hAnsi="Arial" w:cs="Arial"/>
-          <w:sz w:val="15"/>
-          <w:szCs w:val="15"/>
-          <w:shd w:val="clear" w:color="auto" w:fill="FAF9F8"/>
-        </w:rPr>
-      </w:pPr>
-      <w:r>
-        <w:rPr>
-          <w:rFonts w:ascii="Arial" w:hAnsi="Arial" w:cs="Arial"/>
-          <w:sz w:val="15"/>
-          <w:szCs w:val="15"/>
+          <w:rFonts w:ascii="Times New Roman" w:hAnsi="Times New Roman" w:cs="Times New Roman"/>
+          <w:sz w:val="24"/>
+          <w:szCs w:val="24"/>
+          <w:shd w:val="clear" w:color="auto" w:fill="FAF9F8"/>
+        </w:rPr>
+      </w:pPr>
+    </w:p>
+    <w:p>
+      <w:pPr>
+        <w:pStyle w:val="PargrafodaLista"/>
+        <w:rPr>
+          <w:rFonts w:ascii="Times New Roman" w:hAnsi="Times New Roman" w:cs="Times New Roman"/>
+          <w:sz w:val="24"/>
+          <w:szCs w:val="24"/>
+          <w:shd w:val="clear" w:color="auto" w:fill="FAF9F8"/>
+        </w:rPr>
+      </w:pPr>
+      <w:r>
+        <w:rPr>
+          <w:rFonts w:ascii="Times New Roman" w:hAnsi="Times New Roman" w:cs="Times New Roman"/>
+          <w:sz w:val="24"/>
+          <w:szCs w:val="24"/>
           <w:shd w:val="clear" w:color="auto" w:fill="FAF9F8"/>
         </w:rPr>
         <w:t>Perspectiva:</w:t>
@@ -2111,17 +3341,17 @@
       <w:pPr>
         <w:pStyle w:val="PargrafodaLista"/>
         <w:rPr>
-          <w:rFonts w:ascii="Arial" w:hAnsi="Arial" w:cs="Arial"/>
-          <w:sz w:val="15"/>
-          <w:szCs w:val="15"/>
-          <w:shd w:val="clear" w:color="auto" w:fill="FAF9F8"/>
-        </w:rPr>
-      </w:pPr>
-      <w:r>
-        <w:rPr>
-          <w:rFonts w:ascii="Arial" w:hAnsi="Arial" w:cs="Arial"/>
-          <w:sz w:val="15"/>
-          <w:szCs w:val="15"/>
+          <w:rFonts w:ascii="Times New Roman" w:hAnsi="Times New Roman" w:cs="Times New Roman"/>
+          <w:sz w:val="24"/>
+          <w:szCs w:val="24"/>
+          <w:shd w:val="clear" w:color="auto" w:fill="FAF9F8"/>
+        </w:rPr>
+      </w:pPr>
+      <w:r>
+        <w:rPr>
+          <w:rFonts w:ascii="Times New Roman" w:hAnsi="Times New Roman" w:cs="Times New Roman"/>
+          <w:sz w:val="24"/>
+          <w:szCs w:val="24"/>
           <w:shd w:val="clear" w:color="auto" w:fill="FAF9F8"/>
         </w:rPr>
         <w:t>Área:</w:t>
@@ -2131,17 +3361,17 @@
       <w:pPr>
         <w:pStyle w:val="PargrafodaLista"/>
         <w:rPr>
-          <w:rFonts w:ascii="Arial" w:hAnsi="Arial" w:cs="Arial"/>
-          <w:sz w:val="15"/>
-          <w:szCs w:val="15"/>
-          <w:shd w:val="clear" w:color="auto" w:fill="FAF9F8"/>
-        </w:rPr>
-      </w:pPr>
-      <w:r>
-        <w:rPr>
-          <w:rFonts w:ascii="Arial" w:hAnsi="Arial" w:cs="Arial"/>
-          <w:sz w:val="15"/>
-          <w:szCs w:val="15"/>
+          <w:rFonts w:ascii="Times New Roman" w:hAnsi="Times New Roman" w:cs="Times New Roman"/>
+          <w:sz w:val="24"/>
+          <w:szCs w:val="24"/>
+          <w:shd w:val="clear" w:color="auto" w:fill="FAF9F8"/>
+        </w:rPr>
+      </w:pPr>
+      <w:r>
+        <w:rPr>
+          <w:rFonts w:ascii="Times New Roman" w:hAnsi="Times New Roman" w:cs="Times New Roman"/>
+          <w:sz w:val="24"/>
+          <w:szCs w:val="24"/>
           <w:shd w:val="clear" w:color="auto" w:fill="FAF9F8"/>
         </w:rPr>
         <w:t>Objetivo Estratégico:</w:t>
@@ -2151,17 +3381,17 @@
       <w:pPr>
         <w:pStyle w:val="PargrafodaLista"/>
         <w:rPr>
-          <w:rFonts w:ascii="Arial" w:hAnsi="Arial" w:cs="Arial"/>
-          <w:sz w:val="15"/>
-          <w:szCs w:val="15"/>
-          <w:shd w:val="clear" w:color="auto" w:fill="FAF9F8"/>
-        </w:rPr>
-      </w:pPr>
-      <w:r>
-        <w:rPr>
-          <w:rFonts w:ascii="Arial" w:hAnsi="Arial" w:cs="Arial"/>
-          <w:sz w:val="15"/>
-          <w:szCs w:val="15"/>
+          <w:rFonts w:ascii="Times New Roman" w:hAnsi="Times New Roman" w:cs="Times New Roman"/>
+          <w:sz w:val="24"/>
+          <w:szCs w:val="24"/>
+          <w:shd w:val="clear" w:color="auto" w:fill="FAF9F8"/>
+        </w:rPr>
+      </w:pPr>
+      <w:r>
+        <w:rPr>
+          <w:rFonts w:ascii="Times New Roman" w:hAnsi="Times New Roman" w:cs="Times New Roman"/>
+          <w:sz w:val="24"/>
+          <w:szCs w:val="24"/>
           <w:shd w:val="clear" w:color="auto" w:fill="FAF9F8"/>
         </w:rPr>
         <w:t>Metas:</w:t>
@@ -2171,17 +3401,17 @@
       <w:pPr>
         <w:pStyle w:val="PargrafodaLista"/>
         <w:rPr>
-          <w:rFonts w:ascii="Arial" w:hAnsi="Arial" w:cs="Arial"/>
-          <w:sz w:val="15"/>
-          <w:szCs w:val="15"/>
-          <w:shd w:val="clear" w:color="auto" w:fill="FAF9F8"/>
-        </w:rPr>
-      </w:pPr>
-      <w:r>
-        <w:rPr>
-          <w:rFonts w:ascii="Arial" w:hAnsi="Arial" w:cs="Arial"/>
-          <w:sz w:val="15"/>
-          <w:szCs w:val="15"/>
+          <w:rFonts w:ascii="Times New Roman" w:hAnsi="Times New Roman" w:cs="Times New Roman"/>
+          <w:sz w:val="24"/>
+          <w:szCs w:val="24"/>
+          <w:shd w:val="clear" w:color="auto" w:fill="FAF9F8"/>
+        </w:rPr>
+      </w:pPr>
+      <w:r>
+        <w:rPr>
+          <w:rFonts w:ascii="Times New Roman" w:hAnsi="Times New Roman" w:cs="Times New Roman"/>
+          <w:sz w:val="24"/>
+          <w:szCs w:val="24"/>
           <w:shd w:val="clear" w:color="auto" w:fill="FAF9F8"/>
         </w:rPr>
         <w:t>Ações Estratégicas:</w:t>
@@ -2190,6 +3420,11 @@
     <w:p>
       <w:pPr>
         <w:pStyle w:val="PargrafodaLista"/>
+        <w:rPr>
+          <w:rFonts w:ascii="Times New Roman" w:hAnsi="Times New Roman" w:cs="Times New Roman"/>
+          <w:sz w:val="24"/>
+          <w:szCs w:val="24"/>
+        </w:rPr>
       </w:pPr>
     </w:p>
     <w:p>
@@ -3306,12 +4541,14 @@
 </file>
 
 <file path=customXml/item1.xml><?xml version="1.0" encoding="utf-8"?>
-<?mso-contentType ?>
-<FormTemplates xmlns="http://schemas.microsoft.com/sharepoint/v3/contenttype/forms">
-  <Display>DocumentLibraryForm</Display>
-  <Edit>DocumentLibraryForm</Edit>
-  <New>DocumentLibraryForm</New>
-</FormTemplates>
+<p:properties xmlns:p="http://schemas.microsoft.com/office/2006/metadata/properties" xmlns:xsi="http://www.w3.org/2001/XMLSchema-instance" xmlns:pc="http://schemas.microsoft.com/office/infopath/2007/PartnerControls">
+  <documentManagement>
+    <TaxCatchAll xmlns="534e2611-c986-42e7-a7a7-88eb02e3de6d" xsi:nil="true"/>
+    <lcf76f155ced4ddcb4097134ff3c332f xmlns="fb38eb57-01e3-4f86-bdc2-ce4f4d83d7fa">
+      <Terms xmlns="http://schemas.microsoft.com/office/infopath/2007/PartnerControls"/>
+    </lcf76f155ced4ddcb4097134ff3c332f>
+  </documentManagement>
+</p:properties>
 </file>
 
 <file path=customXml/item2.xml><?xml version="1.0" encoding="utf-8"?>
@@ -3498,20 +4735,25 @@
 </file>
 
 <file path=customXml/item3.xml><?xml version="1.0" encoding="utf-8"?>
-<p:properties xmlns:p="http://schemas.microsoft.com/office/2006/metadata/properties" xmlns:xsi="http://www.w3.org/2001/XMLSchema-instance" xmlns:pc="http://schemas.microsoft.com/office/infopath/2007/PartnerControls">
-  <documentManagement>
-    <TaxCatchAll xmlns="534e2611-c986-42e7-a7a7-88eb02e3de6d" xsi:nil="true"/>
-    <lcf76f155ced4ddcb4097134ff3c332f xmlns="fb38eb57-01e3-4f86-bdc2-ce4f4d83d7fa">
-      <Terms xmlns="http://schemas.microsoft.com/office/infopath/2007/PartnerControls"/>
-    </lcf76f155ced4ddcb4097134ff3c332f>
-  </documentManagement>
-</p:properties>
+<?mso-contentType ?>
+<FormTemplates xmlns="http://schemas.microsoft.com/sharepoint/v3/contenttype/forms">
+  <Display>DocumentLibraryForm</Display>
+  <Edit>DocumentLibraryForm</Edit>
+  <New>DocumentLibraryForm</New>
+</FormTemplates>
+</file>
+
+<file path=customXml/item4.xml><?xml version="1.0" encoding="utf-8"?>
+<b:Sources xmlns:b="http://schemas.openxmlformats.org/officeDocument/2006/bibliography" xmlns="http://schemas.openxmlformats.org/officeDocument/2006/bibliography" SelectedStyle="\APASixthEditionOfficeOnline.xsl" StyleName="APA" Version="6"/>
 </file>
 
 <file path=customXml/itemProps1.xml><?xml version="1.0" encoding="utf-8"?>
-<ds:datastoreItem xmlns:ds="http://schemas.openxmlformats.org/officeDocument/2006/customXml" ds:itemID="{2C81D47B-EEBB-4128-9769-B84B6B0244C6}">
+<ds:datastoreItem xmlns:ds="http://schemas.openxmlformats.org/officeDocument/2006/customXml" ds:itemID="{D73A5575-DC23-4C8E-9DCA-BE0796981104}">
   <ds:schemaRefs>
-    <ds:schemaRef ds:uri="http://schemas.microsoft.com/sharepoint/v3/contenttype/forms"/>
+    <ds:schemaRef ds:uri="http://schemas.microsoft.com/office/2006/metadata/properties"/>
+    <ds:schemaRef ds:uri="http://schemas.microsoft.com/office/infopath/2007/PartnerControls"/>
+    <ds:schemaRef ds:uri="534e2611-c986-42e7-a7a7-88eb02e3de6d"/>
+    <ds:schemaRef ds:uri="fb38eb57-01e3-4f86-bdc2-ce4f4d83d7fa"/>
   </ds:schemaRefs>
 </ds:datastoreItem>
 </file>
@@ -3536,12 +4778,17 @@
 </file>
 
 <file path=customXml/itemProps3.xml><?xml version="1.0" encoding="utf-8"?>
-<ds:datastoreItem xmlns:ds="http://schemas.openxmlformats.org/officeDocument/2006/customXml" ds:itemID="{D73A5575-DC23-4C8E-9DCA-BE0796981104}">
+<ds:datastoreItem xmlns:ds="http://schemas.openxmlformats.org/officeDocument/2006/customXml" ds:itemID="{2C81D47B-EEBB-4128-9769-B84B6B0244C6}">
   <ds:schemaRefs>
-    <ds:schemaRef ds:uri="http://schemas.microsoft.com/office/2006/metadata/properties"/>
-    <ds:schemaRef ds:uri="http://schemas.microsoft.com/office/infopath/2007/PartnerControls"/>
-    <ds:schemaRef ds:uri="534e2611-c986-42e7-a7a7-88eb02e3de6d"/>
-    <ds:schemaRef ds:uri="fb38eb57-01e3-4f86-bdc2-ce4f4d83d7fa"/>
+    <ds:schemaRef ds:uri="http://schemas.microsoft.com/sharepoint/v3/contenttype/forms"/>
+  </ds:schemaRefs>
+</ds:datastoreItem>
+</file>
+
+<file path=customXml/itemProps4.xml><?xml version="1.0" encoding="utf-8"?>
+<ds:datastoreItem xmlns:ds="http://schemas.openxmlformats.org/officeDocument/2006/customXml" ds:itemID="{6BAC62EC-E3DE-4681-A1B7-A4990F50869A}">
+  <ds:schemaRefs>
+    <ds:schemaRef ds:uri="http://schemas.openxmlformats.org/officeDocument/2006/bibliography"/>
   </ds:schemaRefs>
 </ds:datastoreItem>
 </file>
</xml_diff>